<commit_message>
Added citations plus some of Nobby's corrections
</commit_message>
<xml_diff>
--- a/manuscript/climate_sensitivity_draft_NK.docx
+++ b/manuscript/climate_sensitivity_draft_NK.docx
@@ -1,6 +1,6 @@
 
 <file path=word/document.xml><?xml version="1.0" encoding="utf-8"?>
-<w:document xmlns:wpc="http://schemas.microsoft.com/office/word/2010/wordprocessingCanvas" xmlns:mc="http://schemas.openxmlformats.org/markup-compatibility/2006" xmlns:o="urn:schemas-microsoft-com:office:office" xmlns:r="http://schemas.openxmlformats.org/officeDocument/2006/relationships" xmlns:m="http://schemas.openxmlformats.org/officeDocument/2006/math" xmlns:v="urn:schemas-microsoft-com:vml" xmlns:wp14="http://schemas.microsoft.com/office/word/2010/wordprocessingDrawing" xmlns:wp="http://schemas.openxmlformats.org/drawingml/2006/wordprocessingDrawing" xmlns:w10="urn:schemas-microsoft-com:office:word" xmlns:w="http://schemas.openxmlformats.org/wordprocessingml/2006/main" xmlns:w14="http://schemas.microsoft.com/office/word/2010/wordml" xmlns:wpg="http://schemas.microsoft.com/office/word/2010/wordprocessingGroup" xmlns:wpi="http://schemas.microsoft.com/office/word/2010/wordprocessingInk" xmlns:wne="http://schemas.microsoft.com/office/word/2006/wordml" xmlns:wps="http://schemas.microsoft.com/office/word/2010/wordprocessingShape" mc:Ignorable="w14 wp14">
+<w:document xmlns:wpc="http://schemas.microsoft.com/office/word/2010/wordprocessingCanvas" xmlns:cx="http://schemas.microsoft.com/office/drawing/2014/chartex" xmlns:cx1="http://schemas.microsoft.com/office/drawing/2015/9/8/chartex" xmlns:cx2="http://schemas.microsoft.com/office/drawing/2015/10/21/chartex" xmlns:cx3="http://schemas.microsoft.com/office/drawing/2016/5/9/chartex" xmlns:cx4="http://schemas.microsoft.com/office/drawing/2016/5/10/chartex" xmlns:cx5="http://schemas.microsoft.com/office/drawing/2016/5/11/chartex" xmlns:cx6="http://schemas.microsoft.com/office/drawing/2016/5/12/chartex" xmlns:cx7="http://schemas.microsoft.com/office/drawing/2016/5/13/chartex" xmlns:cx8="http://schemas.microsoft.com/office/drawing/2016/5/14/chartex" xmlns:mc="http://schemas.openxmlformats.org/markup-compatibility/2006" xmlns:aink="http://schemas.microsoft.com/office/drawing/2016/ink" xmlns:am3d="http://schemas.microsoft.com/office/drawing/2017/model3d" xmlns:o="urn:schemas-microsoft-com:office:office" xmlns:r="http://schemas.openxmlformats.org/officeDocument/2006/relationships" xmlns:m="http://schemas.openxmlformats.org/officeDocument/2006/math" xmlns:v="urn:schemas-microsoft-com:vml" xmlns:wp14="http://schemas.microsoft.com/office/word/2010/wordprocessingDrawing" xmlns:wp="http://schemas.openxmlformats.org/drawingml/2006/wordprocessingDrawing" xmlns:w10="urn:schemas-microsoft-com:office:word" xmlns:w="http://schemas.openxmlformats.org/wordprocessingml/2006/main" xmlns:w14="http://schemas.microsoft.com/office/word/2010/wordml" xmlns:w15="http://schemas.microsoft.com/office/word/2012/wordml" xmlns:w16cid="http://schemas.microsoft.com/office/word/2016/wordml/cid" xmlns:w16se="http://schemas.microsoft.com/office/word/2015/wordml/symex" xmlns:wpg="http://schemas.microsoft.com/office/word/2010/wordprocessingGroup" xmlns:wpi="http://schemas.microsoft.com/office/word/2010/wordprocessingInk" xmlns:wne="http://schemas.microsoft.com/office/word/2006/wordml" xmlns:wps="http://schemas.microsoft.com/office/word/2010/wordprocessingShape" mc:Ignorable="w14 w15 w16se w16cid wp14">
   <w:body>
     <w:p>
       <w:pPr>
@@ -160,24 +160,16 @@
         <w:rPr>
           <w:vertAlign w:val="superscript"/>
         </w:rPr>
-        <w:t>1</w:t>
-      </w:r>
-      <w:proofErr w:type="gramStart"/>
+        <w:t>1,</w:t>
+      </w:r>
+      <w:commentRangeStart w:id="1"/>
       <w:r>
         <w:rPr>
           <w:vertAlign w:val="superscript"/>
         </w:rPr>
-        <w:t>,</w:t>
-      </w:r>
-      <w:commentRangeStart w:id="1"/>
-      <w:r>
-        <w:rPr>
-          <w:vertAlign w:val="superscript"/>
-        </w:rPr>
         <w:t>3</w:t>
       </w:r>
       <w:commentRangeEnd w:id="1"/>
-      <w:proofErr w:type="gramEnd"/>
       <w:r>
         <w:rPr>
           <w:rStyle w:val="CommentReference"/>
@@ -242,7 +234,7 @@
       <w:r>
         <w:t xml:space="preserve">*corresponding author: </w:t>
       </w:r>
-      <w:hyperlink r:id="rId10">
+      <w:hyperlink r:id="rId11">
         <w:r>
           <w:rPr>
             <w:rStyle w:val="Hyperlink"/>
@@ -693,6 +685,7 @@
         </w:numPr>
       </w:pPr>
       <w:commentRangeStart w:id="3"/>
+      <w:commentRangeStart w:id="4"/>
       <w:r>
         <w:t>As the climate changes, driving increased drought in many forested regions around the world, mechanistic understanding of factors conferring drought resistance in trees is increasingly important</w:t>
       </w:r>
@@ -702,6 +695,13 @@
           <w:rStyle w:val="CommentReference"/>
         </w:rPr>
         <w:commentReference w:id="3"/>
+      </w:r>
+      <w:commentRangeEnd w:id="4"/>
+      <w:r>
+        <w:rPr>
+          <w:rStyle w:val="CommentReference"/>
+        </w:rPr>
+        <w:commentReference w:id="4"/>
       </w:r>
       <w:r>
         <w:t>. Yet it remains unclear how tree size and species’ traits interactively shape tree growth responses during droughts.</w:t>
@@ -717,7 +717,8 @@
       <w:r>
         <w:t xml:space="preserve">In this study, we analyze tree-ring records for twelve species representing 97% of woody productivity in </w:t>
       </w:r>
-      <w:commentRangeStart w:id="4"/>
+      <w:commentRangeStart w:id="5"/>
+      <w:commentRangeStart w:id="6"/>
       <w:r>
         <w:t xml:space="preserve">the 25.6-ha </w:t>
       </w:r>
@@ -729,12 +730,19 @@
       <w:r>
         <w:t xml:space="preserve"> </w:t>
       </w:r>
-      <w:commentRangeEnd w:id="4"/>
+      <w:commentRangeEnd w:id="5"/>
       <w:r>
         <w:rPr>
           <w:rStyle w:val="CommentReference"/>
         </w:rPr>
-        <w:commentReference w:id="4"/>
+        <w:commentReference w:id="5"/>
+      </w:r>
+      <w:commentRangeEnd w:id="6"/>
+      <w:r>
+        <w:rPr>
+          <w:rStyle w:val="CommentReference"/>
+        </w:rPr>
+        <w:commentReference w:id="6"/>
       </w:r>
       <w:r>
         <w:t xml:space="preserve">plot in Virginia (USA) to determine how </w:t>
@@ -790,13 +798,14 @@
       <w:pPr>
         <w:pStyle w:val="Heading3"/>
       </w:pPr>
-      <w:bookmarkStart w:id="5" w:name="introduction"/>
-      <w:bookmarkEnd w:id="5"/>
-      <w:commentRangeStart w:id="6"/>
+      <w:bookmarkStart w:id="7" w:name="introduction"/>
+      <w:bookmarkEnd w:id="7"/>
+      <w:commentRangeStart w:id="8"/>
+      <w:commentRangeStart w:id="9"/>
       <w:r>
         <w:t>Introduction</w:t>
       </w:r>
-      <w:commentRangeEnd w:id="6"/>
+      <w:commentRangeEnd w:id="8"/>
       <w:r>
         <w:rPr>
           <w:rStyle w:val="CommentReference"/>
@@ -805,7 +814,18 @@
           <w:bCs w:val="0"/>
           <w:color w:val="auto"/>
         </w:rPr>
-        <w:commentReference w:id="6"/>
+        <w:commentReference w:id="8"/>
+      </w:r>
+      <w:commentRangeEnd w:id="9"/>
+      <w:r>
+        <w:rPr>
+          <w:rStyle w:val="CommentReference"/>
+          <w:rFonts w:asciiTheme="minorHAnsi" w:eastAsiaTheme="minorHAnsi" w:hAnsiTheme="minorHAnsi" w:cstheme="minorBidi"/>
+          <w:b w:val="0"/>
+          <w:bCs w:val="0"/>
+          <w:color w:val="auto"/>
+        </w:rPr>
+        <w:commentReference w:id="9"/>
       </w:r>
     </w:p>
     <w:p>
@@ -815,21 +835,29 @@
       <w:r>
         <w:t xml:space="preserve">Forests globally play a critical role in climate regulation [@bonan_forests_2008], yet there remains enormous uncertainty as to how the terrestrial carbon (C) sink, which is dominated by forests, will respond to climate change [@friedlingstein_climatecarbon_2006]. An important aspect of this uncertainty lies in </w:t>
       </w:r>
-      <w:commentRangeStart w:id="7"/>
+      <w:commentRangeStart w:id="10"/>
+      <w:commentRangeStart w:id="11"/>
       <w:r>
         <w:t xml:space="preserve">responses </w:t>
       </w:r>
-      <w:commentRangeEnd w:id="7"/>
+      <w:commentRangeEnd w:id="10"/>
       <w:r>
         <w:rPr>
           <w:rStyle w:val="CommentReference"/>
         </w:rPr>
-        <w:commentReference w:id="7"/>
+        <w:commentReference w:id="10"/>
+      </w:r>
+      <w:commentRangeEnd w:id="11"/>
+      <w:r>
+        <w:rPr>
+          <w:rStyle w:val="CommentReference"/>
+        </w:rPr>
+        <w:commentReference w:id="11"/>
       </w:r>
       <w:r>
         <w:t>to drought (</w:t>
       </w:r>
-      <w:hyperlink r:id="rId11">
+      <w:hyperlink r:id="rId12">
         <w:r>
           <w:rPr>
             <w:rStyle w:val="Hyperlink"/>
@@ -856,7 +884,7 @@
         </w:rPr>
         <w:t>e.g., McDowell et al. 2016(</w:t>
       </w:r>
-      <w:hyperlink r:id="rId12">
+      <w:hyperlink r:id="rId13">
         <w:r>
           <w:rPr>
             <w:rStyle w:val="Hyperlink"/>
@@ -874,7 +902,7 @@
       <w:r>
         <w:t>). Yet, accurate characterization of drought responses remains a modeling challenge (</w:t>
       </w:r>
-      <w:hyperlink r:id="rId13">
+      <w:hyperlink r:id="rId14">
         <w:r>
           <w:rPr>
             <w:rStyle w:val="Hyperlink"/>
@@ -883,24 +911,27 @@
           <w:t>Kennedy et al. 2019</w:t>
         </w:r>
       </w:hyperlink>
-      <w:proofErr w:type="gramStart"/>
-      <w:r>
-        <w:t>)–</w:t>
-      </w:r>
-      <w:proofErr w:type="gramEnd"/>
-      <w:r>
-        <w:t xml:space="preserve"> </w:t>
-      </w:r>
-      <w:commentRangeStart w:id="8"/>
+      <w:r>
+        <w:t xml:space="preserve">)– </w:t>
+      </w:r>
+      <w:commentRangeStart w:id="12"/>
+      <w:commentRangeStart w:id="13"/>
       <w:r>
         <w:t>in part because some of the mechanisms underlying drought responses remain unclear</w:t>
       </w:r>
-      <w:commentRangeEnd w:id="8"/>
+      <w:commentRangeEnd w:id="12"/>
       <w:r>
         <w:rPr>
           <w:rStyle w:val="CommentReference"/>
         </w:rPr>
-        <w:commentReference w:id="8"/>
+        <w:commentReference w:id="12"/>
+      </w:r>
+      <w:commentRangeEnd w:id="13"/>
+      <w:r>
+        <w:rPr>
+          <w:rStyle w:val="CommentReference"/>
+        </w:rPr>
+        <w:commentReference w:id="13"/>
       </w:r>
       <w:r>
         <w:t xml:space="preserve"> (</w:t>
@@ -912,7 +943,12 @@
         <w:t>REF</w:t>
       </w:r>
       <w:r>
-        <w:t>). Understanding forest responses to drought requires increased functional understanding of how tree size, microhabitat, and species’ traits jointly confer individual-level vulnerability or resistance, and the extent to which their influence is consistent across droughts.</w:t>
+        <w:t xml:space="preserve">). Understanding forest responses to drought requires increased functional understanding of how tree size, microhabitat, and species’ traits jointly confer individual-level vulnerability </w:t>
+      </w:r>
+      <w:bookmarkStart w:id="14" w:name="_GoBack"/>
+      <w:bookmarkEnd w:id="14"/>
+      <w:r>
+        <w:t>or resistance, and the extent to which their influence is consistent across droughts.</w:t>
       </w:r>
     </w:p>
     <w:p>
@@ -922,16 +958,24 @@
       <w:r>
         <w:t xml:space="preserve">One fundamental question regarding forest responses to drought is what drives the observed tendency for large trees to suffer more during drought. @bennett_larger_2015 showed that in </w:t>
       </w:r>
-      <w:commentRangeStart w:id="9"/>
+      <w:commentRangeStart w:id="15"/>
+      <w:commentRangeStart w:id="16"/>
       <w:r>
         <w:t xml:space="preserve">forests globally, large trees suffer greater growth reductions during drought, and numerous subsequent studies have reinforced this finding </w:t>
       </w:r>
-      <w:commentRangeEnd w:id="9"/>
+      <w:commentRangeEnd w:id="15"/>
       <w:r>
         <w:rPr>
           <w:rStyle w:val="CommentReference"/>
         </w:rPr>
-        <w:commentReference w:id="9"/>
+        <w:commentReference w:id="15"/>
+      </w:r>
+      <w:commentRangeEnd w:id="16"/>
+      <w:r>
+        <w:rPr>
+          <w:rStyle w:val="CommentReference"/>
+        </w:rPr>
+        <w:commentReference w:id="16"/>
       </w:r>
       <w:r>
         <w:t xml:space="preserve">(e.g., @stovall_tree_2019; @hacket-pain_consistent_2016]. However, @bennett_larger_2015 quantified tree size </w:t>
@@ -940,58 +984,58 @@
         <w:lastRenderedPageBreak/>
         <w:t xml:space="preserve">based on DBH, which has no direct mechanistic meaning. </w:t>
       </w:r>
-      <w:commentRangeStart w:id="10"/>
+      <w:commentRangeStart w:id="17"/>
       <w:r>
         <w:t xml:space="preserve">This study </w:t>
       </w:r>
-      <w:commentRangeEnd w:id="10"/>
+      <w:commentRangeEnd w:id="17"/>
       <w:r>
         <w:rPr>
           <w:rStyle w:val="CommentReference"/>
         </w:rPr>
-        <w:commentReference w:id="10"/>
+        <w:commentReference w:id="17"/>
       </w:r>
       <w:r>
         <w:t xml:space="preserve">proposed two major mechanisms–besides the tendency for bark beetles to preferentially attack larger trees [@pfeifer_observations_2011]–for the observed greater drought growth reductions of large trees. First, taller trees face greater biophysical challenge of lifting water greater distances against the effects of gravity and friction [@mcdowell_relationships_2011; @mcdowell_darcys_2015; @ryan_hydraulic_2006; @couvreur_water_2018], which becomes a greater liability during drought [@zhang_size-dependent_2009]. Second, larger trees may have lower drought resistance because they are more often in the </w:t>
       </w:r>
-      <w:commentRangeStart w:id="11"/>
+      <w:commentRangeStart w:id="18"/>
       <w:r>
         <w:t>canopy</w:t>
       </w:r>
-      <w:commentRangeEnd w:id="11"/>
+      <w:commentRangeEnd w:id="18"/>
       <w:r>
         <w:rPr>
           <w:rStyle w:val="CommentReference"/>
         </w:rPr>
-        <w:commentReference w:id="11"/>
+        <w:commentReference w:id="18"/>
       </w:r>
       <w:r>
         <w:t xml:space="preserve">, where they are exposed to higher solar radiation, greater wind speeds, lower humidity, and lower CO_2_ concentrations [@koike_leaf_2001; </w:t>
       </w:r>
-      <w:commentRangeStart w:id="12"/>
+      <w:commentRangeStart w:id="19"/>
       <w:r>
         <w:rPr>
           <w:b/>
         </w:rPr>
         <w:t>REFS-KAT</w:t>
       </w:r>
-      <w:commentRangeEnd w:id="12"/>
+      <w:commentRangeEnd w:id="19"/>
       <w:r>
         <w:rPr>
           <w:rStyle w:val="CommentReference"/>
         </w:rPr>
-        <w:commentReference w:id="12"/>
-      </w:r>
-      <w:commentRangeStart w:id="13"/>
+        <w:commentReference w:id="19"/>
+      </w:r>
+      <w:commentRangeStart w:id="20"/>
       <w:r>
         <w:t xml:space="preserve">). Alternatively, the generally supressed status of subcanopy trees may be insufficient to override the benefits of their buffered environment during drought. </w:t>
       </w:r>
-      <w:commentRangeEnd w:id="13"/>
+      <w:commentRangeEnd w:id="20"/>
       <w:r>
         <w:rPr>
           <w:rStyle w:val="CommentReference"/>
         </w:rPr>
-        <w:commentReference w:id="13"/>
+        <w:commentReference w:id="20"/>
       </w:r>
       <w:r>
         <w:t>Potentially counteracting the biophysical challenges faced by large trees, their larger root systems confer an advantage in terms of allowing greater access to water; however, it appears that this effect is usually insufficient to offset the costs of height and/or crown exposure [@bennett_larger_2015]. A final mechanism that could mediate tree size-related responses to drought is how hydraulic traits are distributed with respect to size [@meakem_role_2018]. The pattern observed by @bennett_larger_2015 could be caused if the larger size classes were dominated by species less adapted to handle drought, be it through avoidance, resistance, or resilience. Alternatively, larger size classes may be dominated by species that are better adapted to inherently greater biophysical challenges–as is the case in tropical moist forests of Panama, where larger size classes contain greater proportions of deciduous species [@condit_quantifying_2000; @meakem_role_2018]. Understanding the mechanisms underlying the tendency for larger trees to suffer more during drought will require sorting out the interactive effects of height, canopy position, root water acess, and species’ traits.</w:t>
@@ -1104,17 +1148,17 @@
       <w:r>
         <w:t xml:space="preserve">; [@scoffoni_leaf_2014]) and the </w:t>
       </w:r>
-      <w:ins w:id="14" w:author="Norbert Kunert" w:date="2019-11-10T11:33:00Z">
+      <w:ins w:id="21" w:author="Norbert Kunert" w:date="2019-11-10T11:33:00Z">
         <w:r>
           <w:t>lea</w:t>
         </w:r>
       </w:ins>
-      <w:ins w:id="15" w:author="Norbert Kunert" w:date="2019-11-10T11:34:00Z">
+      <w:ins w:id="22" w:author="Norbert Kunert" w:date="2019-11-10T11:34:00Z">
         <w:r>
           <w:t xml:space="preserve">f water </w:t>
         </w:r>
       </w:ins>
-      <w:del w:id="16" w:author="Norbert Kunert" w:date="2019-11-10T11:33:00Z">
+      <w:del w:id="23" w:author="Norbert Kunert" w:date="2019-11-10T11:33:00Z">
         <w:r>
           <w:delText>osmotic</w:delText>
         </w:r>
@@ -1122,7 +1166,7 @@
       <w:r>
         <w:t xml:space="preserve"> potential at turgor loss point </w:t>
       </w:r>
-      <w:commentRangeStart w:id="17"/>
+      <w:commentRangeStart w:id="24"/>
       <w:r>
         <w:t>(</w:t>
       </w:r>
@@ -1156,12 +1200,12 @@
       <w:r>
         <w:t>)–</w:t>
       </w:r>
-      <w:commentRangeEnd w:id="17"/>
+      <w:commentRangeEnd w:id="24"/>
       <w:r>
         <w:rPr>
           <w:rStyle w:val="CommentReference"/>
         </w:rPr>
-        <w:commentReference w:id="17"/>
+        <w:commentReference w:id="24"/>
       </w:r>
       <w:r>
         <w:t xml:space="preserve">i.e., the water potential at which leaf wilting occurs [@bartlett_correlations_2016] – are emerging as traits with potential to explain greater </w:t>
@@ -1284,18 +1328,18 @@
       <w:r>
         <w:t xml:space="preserve">, [@allen_global_2010; @bennett_larger_2015; @stovall_tree_2019; @anderegg_meta-analysis_2016). Thus, our knowledge of forest responses to more modest but frequent droughts–e.g., those with historical return intervals on the order of a decade–remains more limited. While the tendency for larger trees to suffer more certainly predominates [@bennett_larger_2015], </w:t>
       </w:r>
-      <w:commentRangeStart w:id="18"/>
+      <w:commentRangeStart w:id="25"/>
       <w:r>
         <w:t xml:space="preserve">there are exceptions </w:t>
       </w:r>
-      <w:commentRangeEnd w:id="18"/>
+      <w:commentRangeEnd w:id="25"/>
       <w:r>
         <w:rPr>
           <w:rStyle w:val="CommentReference"/>
         </w:rPr>
-        <w:commentReference w:id="18"/>
-      </w:r>
-      <w:commentRangeStart w:id="19"/>
+        <w:commentReference w:id="25"/>
+      </w:r>
+      <w:commentRangeStart w:id="26"/>
       <w:r>
         <w:t>(</w:t>
       </w:r>
@@ -1317,26 +1361,26 @@
       <w:r>
         <w:t xml:space="preserve">). </w:t>
       </w:r>
-      <w:commentRangeEnd w:id="19"/>
+      <w:commentRangeEnd w:id="26"/>
       <w:r>
         <w:rPr>
           <w:rStyle w:val="CommentReference"/>
         </w:rPr>
-        <w:commentReference w:id="19"/>
+        <w:commentReference w:id="26"/>
       </w:r>
       <w:r>
         <w:t xml:space="preserve">There is also evidence that the degree to which larger trees suffer more increases with the severity of drought conditions </w:t>
       </w:r>
-      <w:commentRangeStart w:id="20"/>
+      <w:commentRangeStart w:id="27"/>
       <w:r>
         <w:t xml:space="preserve">[@bennett_larger_2015; @stovall_tree_2019]. </w:t>
       </w:r>
-      <w:commentRangeEnd w:id="20"/>
+      <w:commentRangeEnd w:id="27"/>
       <w:r>
         <w:rPr>
           <w:rStyle w:val="CommentReference"/>
         </w:rPr>
-        <w:commentReference w:id="20"/>
+        <w:commentReference w:id="27"/>
       </w:r>
       <w:r>
         <w:t>[</w:t>
@@ -1347,19 +1391,19 @@
         </w:rPr>
         <w:t xml:space="preserve">Are there any </w:t>
       </w:r>
-      <w:commentRangeStart w:id="21"/>
+      <w:commentRangeStart w:id="28"/>
       <w:r>
         <w:rPr>
           <w:i/>
         </w:rPr>
         <w:t xml:space="preserve">studies showing interactions </w:t>
       </w:r>
-      <w:commentRangeEnd w:id="21"/>
+      <w:commentRangeEnd w:id="28"/>
       <w:r>
         <w:rPr>
           <w:rStyle w:val="CommentReference"/>
         </w:rPr>
-        <w:commentReference w:id="21"/>
+        <w:commentReference w:id="28"/>
       </w:r>
       <w:r>
         <w:rPr>
@@ -1543,8 +1587,8 @@
       <w:pPr>
         <w:pStyle w:val="Heading3"/>
       </w:pPr>
-      <w:bookmarkStart w:id="22" w:name="materials-and-methods"/>
-      <w:bookmarkEnd w:id="22"/>
+      <w:bookmarkStart w:id="29" w:name="materials-and-methods"/>
+      <w:bookmarkEnd w:id="29"/>
       <w:r>
         <w:t>Materials and Methods</w:t>
       </w:r>
@@ -1578,16 +1622,16 @@
       <w:r>
         <w:t xml:space="preserve">C and precipitation of 1005 mm during our study period (1960-2009; source: CRU TS v.4.01; @harris_updated_2014). </w:t>
       </w:r>
-      <w:commentRangeStart w:id="23"/>
+      <w:commentRangeStart w:id="30"/>
       <w:r>
         <w:t xml:space="preserve">Dominant tree taxa include </w:t>
       </w:r>
-      <w:commentRangeEnd w:id="23"/>
+      <w:commentRangeEnd w:id="30"/>
       <w:r>
         <w:rPr>
           <w:rStyle w:val="CommentReference"/>
         </w:rPr>
-        <w:commentReference w:id="23"/>
+        <w:commentReference w:id="30"/>
       </w:r>
       <w:r>
         <w:rPr>
@@ -1606,14 +1650,12 @@
       <w:r>
         <w:t>, oaks (</w:t>
       </w:r>
-      <w:proofErr w:type="spellStart"/>
       <w:r>
         <w:rPr>
           <w:i/>
         </w:rPr>
         <w:t>Quercus</w:t>
       </w:r>
-      <w:proofErr w:type="spellEnd"/>
       <w:r>
         <w:t xml:space="preserve"> spp.), and hickories (</w:t>
       </w:r>
@@ -2121,7 +2163,7 @@
       <w:r>
         <w:t xml:space="preserve">Height measurements (n=1518 trees) were taken by several researchers between 2012 to 2019, and are archived in a public </w:t>
       </w:r>
-      <w:hyperlink r:id="rId14">
+      <w:hyperlink r:id="rId15">
         <w:r>
           <w:rPr>
             <w:rStyle w:val="Hyperlink"/>
@@ -2165,30 +2207,30 @@
       <w:r>
         <w:t xml:space="preserve">Hydraulic traits were collected at SCBI (Table 3). In August 2018, we sampled small sun-exposed branches from three individuals of each species in and around the ForestGEO plot. </w:t>
       </w:r>
-      <w:commentRangeStart w:id="24"/>
+      <w:commentRangeStart w:id="31"/>
       <w:r>
         <w:t>Samples</w:t>
       </w:r>
-      <w:commentRangeEnd w:id="24"/>
+      <w:commentRangeEnd w:id="31"/>
       <w:r>
         <w:rPr>
           <w:rStyle w:val="CommentReference"/>
         </w:rPr>
-        <w:commentReference w:id="24"/>
+        <w:commentReference w:id="31"/>
       </w:r>
       <w:r>
         <w:t xml:space="preserve"> were re-cut under water by at least two </w:t>
       </w:r>
-      <w:commentRangeStart w:id="25"/>
+      <w:commentRangeStart w:id="32"/>
       <w:r>
         <w:t xml:space="preserve">notes </w:t>
       </w:r>
-      <w:commentRangeEnd w:id="25"/>
+      <w:commentRangeEnd w:id="32"/>
       <w:r>
         <w:rPr>
           <w:rStyle w:val="CommentReference"/>
         </w:rPr>
-        <w:commentReference w:id="25"/>
+        <w:commentReference w:id="32"/>
       </w:r>
       <w:r>
         <w:t>and re-hydrated overnight in buckets covered with opaque plastic bags before measurements. Rehydrated leaves (n=3 per indivdiual) were scanned, weighed, dried at 60</w:t>
@@ -2258,7 +2300,7 @@
       <w:r>
         <w:t xml:space="preserve"> was calculated as the percent loss of area between fresh and dry leaves. </w:t>
       </w:r>
-      <w:commentRangeStart w:id="26"/>
+      <w:commentRangeStart w:id="33"/>
       <m:oMath>
         <m:r>
           <w:rPr>
@@ -2274,12 +2316,12 @@
         <w:lastRenderedPageBreak/>
         <w:t xml:space="preserve">~1cm diameter stem samples (bark and pith removed) as the ratio of dry weight to volume. </w:t>
       </w:r>
-      <w:commentRangeEnd w:id="26"/>
+      <w:commentRangeEnd w:id="33"/>
       <w:r>
         <w:rPr>
           <w:rStyle w:val="CommentReference"/>
         </w:rPr>
-        <w:commentReference w:id="26"/>
+        <w:commentReference w:id="33"/>
       </w:r>
       <w:r>
         <w:t>We used the rapid determination method of @bartlett_rapid_2012 to estimate water potential at turgor loss point (</w:t>
@@ -2314,7 +2356,7 @@
       <w:r>
         <w:t xml:space="preserve">). Briefly, two 4mm diameter leaf discs were cut from each leaf, tightly wrapped in foil, submerged in liquid nitrogen, perforated 10-15 times with a dissection needle, and then measured using a vapour pressure osmometer (VAPRO 5520, Wescor, Logan, UT, USA). </w:t>
       </w:r>
-      <w:commentRangeStart w:id="27"/>
+      <w:commentRangeStart w:id="34"/>
       <w:r>
         <w:t>Osmotic potential (</w:t>
       </w:r>
@@ -2443,7 +2485,7 @@
             </m:r>
           </m:sup>
         </m:sSubSup>
-        <w:commentRangeEnd w:id="27"/>
+        <w:commentRangeEnd w:id="34"/>
         <m:r>
           <m:rPr>
             <m:sty m:val="p"/>
@@ -2451,22 +2493,22 @@
           <w:rPr>
             <w:rStyle w:val="CommentReference"/>
           </w:rPr>
-          <w:commentReference w:id="27"/>
+          <w:commentReference w:id="34"/>
         </m:r>
       </m:oMath>
       <w:r>
         <w:t xml:space="preserve"> [@bartlett_rapid_2012]. Data and R scripts for </w:t>
       </w:r>
-      <w:commentRangeStart w:id="28"/>
+      <w:commentRangeStart w:id="35"/>
       <w:r>
         <w:t>hydraulic</w:t>
       </w:r>
-      <w:commentRangeEnd w:id="28"/>
+      <w:commentRangeEnd w:id="35"/>
       <w:r>
         <w:rPr>
           <w:rStyle w:val="CommentReference"/>
         </w:rPr>
-        <w:commentReference w:id="28"/>
+        <w:commentReference w:id="35"/>
       </w:r>
       <w:r>
         <w:t xml:space="preserve"> traits are available at [</w:t>
@@ -2475,21 +2517,7 @@
         <w:rPr>
           <w:b/>
         </w:rPr>
-        <w:t xml:space="preserve">create new public GitHub repo for hydraulic traits, archive in Zenodo, </w:t>
-      </w:r>
-      <w:proofErr w:type="gramStart"/>
-      <w:r>
-        <w:rPr>
-          <w:b/>
-        </w:rPr>
-        <w:t>give</w:t>
-      </w:r>
-      <w:proofErr w:type="gramEnd"/>
-      <w:r>
-        <w:rPr>
-          <w:b/>
-        </w:rPr>
-        <w:t xml:space="preserve"> DOI</w:t>
+        <w:t>create new public GitHub repo for hydraulic traits, archive in Zenodo, give DOI</w:t>
       </w:r>
       <w:r>
         <w:t>].</w:t>
@@ -2532,7 +2560,7 @@
       <w:r>
         <w:t>) metric of [@lloret_components_2011], and identified using the pointRes package [@R-pointRes] in R (version 3.5.3). Separately, we identified the years with driest conditions during May-August, which stood out in the analysis of [@helcoski_growing_2019] as the current-year months to which annual growth was most sensitive for trees at this site. We considered two metrics of moisture deficit: NOAA Divisional Data’s Palmer Drought Severity Index (PDSI) and the difference between monthly potential evapotranspiration (PET) and precipitation (PRE). These data were obtained from the ForestGEO Climate Data Portal (</w:t>
       </w:r>
-      <w:hyperlink r:id="rId15">
+      <w:hyperlink r:id="rId16">
         <w:r>
           <w:rPr>
             <w:rStyle w:val="Hyperlink"/>
@@ -2656,13 +2684,13 @@
       <w:pPr>
         <w:pStyle w:val="Heading3"/>
       </w:pPr>
-      <w:bookmarkStart w:id="29" w:name="results"/>
-      <w:bookmarkEnd w:id="29"/>
-      <w:commentRangeStart w:id="30"/>
+      <w:bookmarkStart w:id="36" w:name="results"/>
+      <w:bookmarkEnd w:id="36"/>
+      <w:commentRangeStart w:id="37"/>
       <w:r>
         <w:t>Results</w:t>
       </w:r>
-      <w:commentRangeEnd w:id="30"/>
+      <w:commentRangeEnd w:id="37"/>
       <w:r>
         <w:rPr>
           <w:rStyle w:val="CommentReference"/>
@@ -2671,7 +2699,7 @@
           <w:bCs w:val="0"/>
           <w:color w:val="auto"/>
         </w:rPr>
-        <w:commentReference w:id="30"/>
+        <w:commentReference w:id="37"/>
       </w:r>
     </w:p>
     <w:p>
@@ -2692,61 +2720,53 @@
       <w:r>
         <w:t>In the 60-year period between 1950 and 2009, there were three droughts that met our criteria of anomalously dry climatic conditions coupled with substantial reductions in tree growth for at least some portions of the community: 1966, 1977, and 1999 (Figs. 1, S2). We excluded one year (1991) meeting the growth reduction criteria (26.5% of trees experienced &gt;30% growth reduction, mean resistance= -13.8%) because this year was not among the driest in terms of May-August [PET-PRE] or PDSI (Table S3). Rather, the severity of growth reduction may be explained by defoliation by gypsy moths (</w:t>
       </w:r>
-      <w:commentRangeStart w:id="31"/>
+      <w:commentRangeStart w:id="38"/>
+      <w:r>
+        <w:rPr>
+          <w:i/>
+        </w:rPr>
+        <w:t xml:space="preserve">Lymantria </w:t>
+      </w:r>
       <w:proofErr w:type="spellStart"/>
       <w:r>
         <w:rPr>
           <w:i/>
         </w:rPr>
-        <w:t>Lymantria</w:t>
+        <w:t>dispar</w:t>
       </w:r>
       <w:proofErr w:type="spellEnd"/>
       <w:r>
+        <w:t xml:space="preserve"> </w:t>
+      </w:r>
+      <w:commentRangeEnd w:id="38"/>
+      <w:r>
+        <w:rPr>
+          <w:rStyle w:val="CommentReference"/>
+        </w:rPr>
+        <w:commentReference w:id="38"/>
+      </w:r>
+      <w:r>
+        <w:t xml:space="preserve">L.) from approximately 1988-1995, which most stronly impacted </w:t>
+      </w:r>
+      <w:r>
         <w:rPr>
           <w:i/>
         </w:rPr>
-        <w:t xml:space="preserve"> </w:t>
-      </w:r>
-      <w:proofErr w:type="spellStart"/>
+        <w:t>Quercus</w:t>
+      </w:r>
+      <w:r>
+        <w:t xml:space="preserve"> spp. (</w:t>
+      </w:r>
       <w:r>
         <w:rPr>
           <w:i/>
         </w:rPr>
-        <w:t>dispar</w:t>
-      </w:r>
-      <w:proofErr w:type="spellEnd"/>
-      <w:r>
-        <w:t xml:space="preserve"> </w:t>
-      </w:r>
-      <w:commentRangeEnd w:id="31"/>
-      <w:r>
-        <w:rPr>
-          <w:rStyle w:val="CommentReference"/>
-        </w:rPr>
-        <w:commentReference w:id="31"/>
-      </w:r>
-      <w:r>
-        <w:t xml:space="preserve">L.) from approximately 1988-1995, which most stronly impacted </w:t>
-      </w:r>
-      <w:r>
-        <w:rPr>
-          <w:i/>
-        </w:rPr>
-        <w:t>Quercus</w:t>
-      </w:r>
-      <w:r>
-        <w:t xml:space="preserve"> spp. (</w:t>
-      </w:r>
-      <w:r>
-        <w:rPr>
-          <w:i/>
-        </w:rPr>
         <w:t>Cite Shenandoah paper, if accepted</w:t>
       </w:r>
       <w:r>
         <w:t>). Climatically, these droughts included three of the five years between 1950 and 2009 with greatest moisture deficit (PET-PRE) during the peak growing season months of May-August, which are the months to which annual tree growth at this site is most sensitive [@helcoski_growing_2019]. Specifically, 1966, 1977, and 1999 had mean MJJA PET-PRE of 83.37, 86.97, and 80 mm mo-1, respectively. The years 1964 and 2007 also ranked in the top five driest (PET-PRE =83.87 and 82.13 mm mo-1), but were not among the lowest in terms of PDSI and were not identified as a pointer yea</w:t>
       </w:r>
-      <w:del w:id="32" w:author="Norbert Kunert" w:date="2019-11-11T08:01:00Z">
+      <w:del w:id="39" w:author="Norbert Kunert" w:date="2019-11-11T08:01:00Z">
         <w:r>
           <w:delText>s</w:delText>
         </w:r>
@@ -4080,8 +4100,8 @@
       <w:pPr>
         <w:pStyle w:val="Heading3"/>
       </w:pPr>
-      <w:bookmarkStart w:id="33" w:name="discussion"/>
-      <w:bookmarkEnd w:id="33"/>
+      <w:bookmarkStart w:id="40" w:name="discussion"/>
+      <w:bookmarkEnd w:id="40"/>
       <w:r>
         <w:t>Discussion</w:t>
       </w:r>
@@ -4091,40 +4111,32 @@
         <w:pStyle w:val="FirstParagraph"/>
       </w:pPr>
       <w:r>
-        <w:t xml:space="preserve">Our results reveal how tree size, microhabitat, and hydraulic traits shaped tree growth responses across three droughts in a temperate deciduous forest (Table 1). The tendencey for larger trees to suffer </w:t>
-      </w:r>
-      <w:proofErr w:type="gramStart"/>
-      <w:r>
-        <w:t>more,</w:t>
-      </w:r>
-      <w:proofErr w:type="gramEnd"/>
-      <w:r>
-        <w:t xml:space="preserve"> observed here as in forests around the world [@bennett_larger_2015], was driven primarily by </w:t>
-      </w:r>
-      <w:commentRangeStart w:id="34"/>
+        <w:t xml:space="preserve">Our results reveal how tree size, microhabitat, and hydraulic traits shaped tree growth responses across three droughts in a temperate deciduous forest (Table 1). The tendencey for larger trees to suffer more, observed here as in forests around the world [@bennett_larger_2015], was driven primarily by </w:t>
+      </w:r>
+      <w:commentRangeStart w:id="41"/>
       <w:r>
         <w:t>their height</w:t>
       </w:r>
-      <w:commentRangeEnd w:id="34"/>
+      <w:commentRangeEnd w:id="41"/>
       <w:r>
         <w:rPr>
           <w:rStyle w:val="CommentReference"/>
         </w:rPr>
-        <w:commentReference w:id="34"/>
+        <w:commentReference w:id="41"/>
       </w:r>
       <w:r>
         <w:t xml:space="preserve">. There was a marginal additional effect of crown exposure, with the most exposed and the most suppressed trees suffering most–consistent with observations of both greater drought sensitivity of exposed trees (e.g., [@suarez_factors_2004]; [@scharnweber_confessions_2019]) and greater sensitivity of suppressed and </w:t>
       </w:r>
-      <w:commentRangeStart w:id="35"/>
+      <w:commentRangeStart w:id="42"/>
       <w:r>
         <w:t xml:space="preserve">crowded individuals </w:t>
       </w:r>
-      <w:commentRangeEnd w:id="35"/>
+      <w:commentRangeEnd w:id="42"/>
       <w:r>
         <w:rPr>
           <w:rStyle w:val="CommentReference"/>
         </w:rPr>
-        <w:commentReference w:id="35"/>
+        <w:commentReference w:id="42"/>
       </w:r>
       <w:r>
         <w:t>(</w:t>
@@ -4338,7 +4350,7 @@
         </w:rPr>
         <w:t>REFS- Jarvis 1984</w:t>
       </w:r>
-      <w:commentRangeStart w:id="36"/>
+      <w:commentRangeStart w:id="43"/>
       <w:r>
         <w:rPr>
           <w:b/>
@@ -4348,17 +4360,17 @@
       <w:r>
         <w:t>; [@bretfeld_plant_2018</w:t>
       </w:r>
-      <w:commentRangeEnd w:id="36"/>
+      <w:commentRangeEnd w:id="43"/>
       <w:r>
         <w:rPr>
           <w:rStyle w:val="CommentReference"/>
         </w:rPr>
-        <w:commentReference w:id="36"/>
+        <w:commentReference w:id="43"/>
       </w:r>
       <w:r>
         <w:t>]). Exposed canopy leaves reach higher temperatures (</w:t>
       </w:r>
-      <w:hyperlink r:id="rId16">
+      <w:hyperlink r:id="rId17">
         <w:r>
           <w:rPr>
             <w:rStyle w:val="Hyperlink"/>
@@ -4457,7 +4469,7 @@
       <w:r>
         <w:t xml:space="preserve"> (after correcting for height effects) is real, which is consistent with analyses showing that suppressed–and particularly crowded–trees can suffer disproportionately during drought </w:t>
       </w:r>
-      <w:commentRangeStart w:id="37"/>
+      <w:commentRangeStart w:id="44"/>
       <w:r>
         <w:t>(</w:t>
       </w:r>
@@ -4470,12 +4482,12 @@
       <w:r>
         <w:t xml:space="preserve">). </w:t>
       </w:r>
-      <w:commentRangeEnd w:id="37"/>
+      <w:commentRangeEnd w:id="44"/>
       <w:r>
         <w:rPr>
           <w:rStyle w:val="CommentReference"/>
         </w:rPr>
-        <w:commentReference w:id="37"/>
+        <w:commentReference w:id="44"/>
       </w:r>
       <w:r>
         <w:t xml:space="preserve">The observed height-sensitivity of </w:t>
@@ -4593,19 +4605,19 @@
         </w:rPr>
         <w:t>MORE REFS–KAT/NOBBY/</w:t>
       </w:r>
-      <w:commentRangeStart w:id="38"/>
+      <w:commentRangeStart w:id="45"/>
       <w:r>
         <w:rPr>
           <w:b/>
         </w:rPr>
         <w:t>LAWREN</w:t>
       </w:r>
-      <w:commentRangeEnd w:id="38"/>
+      <w:commentRangeEnd w:id="45"/>
       <w:r>
         <w:rPr>
           <w:rStyle w:val="CommentReference"/>
         </w:rPr>
-        <w:commentReference w:id="38"/>
+        <w:commentReference w:id="45"/>
       </w:r>
       <w:r>
         <w:t xml:space="preserve">). It is scientifically exciting in that this finding indicates that </w:t>
@@ -4693,7 +4705,7 @@
       <w:r>
         <w:t xml:space="preserve">Our analysis of hydraulic traits focused on species-level comparisons and did not characterize the role of variation with height. As noted above, leaves found higher on a tree tend to have more hydraulically conservative traits, and therefore we would expect that average leaf characteristics of an individual tree would scale with its crown height, with taller individuals having on average more drought-resistant traits. If vertical trends for </w:t>
       </w:r>
-      <w:commentRangeStart w:id="39"/>
+      <w:commentRangeStart w:id="46"/>
       <m:oMath>
         <m:r>
           <w:rPr>
@@ -4728,13 +4740,8 @@
         </m:sSub>
       </m:oMath>
       <w:r>
-        <w:t xml:space="preserve"> </w:t>
-      </w:r>
-      <w:proofErr w:type="gramStart"/>
-      <w:r>
-        <w:t xml:space="preserve">and </w:t>
-      </w:r>
-      <w:proofErr w:type="gramEnd"/>
+        <w:t xml:space="preserve"> and </w:t>
+      </w:r>
       <m:oMath>
         <m:sSub>
           <m:sSubPr>
@@ -4765,12 +4772,12 @@
       <w:r>
         <w:t xml:space="preserve">, </w:t>
       </w:r>
-      <w:commentRangeEnd w:id="39"/>
+      <w:commentRangeEnd w:id="46"/>
       <w:r>
         <w:rPr>
           <w:rStyle w:val="CommentReference"/>
         </w:rPr>
-        <w:commentReference w:id="39"/>
+        <w:commentReference w:id="46"/>
       </w:r>
       <w:r>
         <w:t>which have not been characterized (</w:t>
@@ -4867,16 +4874,16 @@
         <w:lastRenderedPageBreak/>
         <w:t xml:space="preserve">other two droughts and perhaps indicating that ring-porosity provides less of an advantage in terms of drought adaptation under less extreme droughts, consistent with @elliott_forest_2015. In the 1999 drought, which was the most intense in terms of growing season PDSI and the second-longest in duration, xylem architecture was the most </w:t>
       </w:r>
-      <w:commentRangeStart w:id="40"/>
+      <w:commentRangeStart w:id="47"/>
       <w:r>
         <w:t xml:space="preserve">useful </w:t>
       </w:r>
-      <w:commentRangeEnd w:id="40"/>
+      <w:commentRangeEnd w:id="47"/>
       <w:r>
         <w:rPr>
           <w:rStyle w:val="CommentReference"/>
         </w:rPr>
-        <w:commentReference w:id="40"/>
+        <w:commentReference w:id="47"/>
       </w:r>
       <w:r>
         <w:t>predictor, with diffuse-porous species suffering most. Thus, responses differed with the nature of each drought. Of course, site characteristics also define the nature of droughts, and comparisons of size and trait effects across sites–and across more droughts at a single site–would be of great value to elucidating the mechanisms through which drought characteristics interact with driver variables to shape tree growth responses.</w:t>
@@ -4887,12 +4894,7 @@
         <w:pStyle w:val="BodyText"/>
       </w:pPr>
       <w:r>
-        <w:t>As climate change drives increasing drought in many of the world’s forests [@trenberth_global_2014; @intergovernmental_panel_on_climate_change_climate_2015], the fate of forests and their climate feedbacks will be shaped by the biophysical and physiological drivers observed here. Large trees have been suffering disrpoportionately in forests around the world [@bennett_larger_2015; @stovall_tree_2019], and we here show that this is primarily driven by their height, with some contributions from canopy position. The distinction is important becau</w:t>
-      </w:r>
-      <w:bookmarkStart w:id="41" w:name="_GoBack"/>
-      <w:bookmarkEnd w:id="41"/>
-      <w:r>
-        <w:t xml:space="preserve">se it suggests that height </w:t>
+        <w:t xml:space="preserve">As climate change drives increasing drought in many of the world’s forests [@trenberth_global_2014; @intergovernmental_panel_on_climate_change_climate_2015], the fate of forests and their climate feedbacks will be shaped by the biophysical and physiological drivers observed here. Large trees have been suffering disrpoportionately in forests around the world [@bennett_larger_2015; @stovall_tree_2019], and we here show that this is primarily driven by their height, with some contributions from canopy position. The distinction is important because it suggests that height </w:t>
       </w:r>
       <w:r>
         <w:rPr>
@@ -4920,127 +4922,111 @@
       <w:r>
         <w:t xml:space="preserve">, </w:t>
       </w:r>
-      <w:commentRangeStart w:id="42"/>
-      <w:proofErr w:type="spellStart"/>
+      <w:commentRangeStart w:id="48"/>
       <w:r>
         <w:rPr>
           <w:i/>
         </w:rPr>
-        <w:t>Quercus</w:t>
-      </w:r>
-      <w:proofErr w:type="spellEnd"/>
+        <w:t>Quercus spp</w:t>
+      </w:r>
+      <w:commentRangeEnd w:id="48"/>
+      <w:r>
+        <w:rPr>
+          <w:rStyle w:val="CommentReference"/>
+        </w:rPr>
+        <w:commentReference w:id="48"/>
+      </w:r>
       <w:r>
         <w:rPr>
           <w:i/>
         </w:rPr>
-        <w:t xml:space="preserve"> spp</w:t>
-      </w:r>
-      <w:commentRangeEnd w:id="42"/>
+        <w:t>.</w:t>
+      </w:r>
+      <w:r>
+        <w:t xml:space="preserve">, </w:t>
+      </w:r>
+      <w:r>
+        <w:rPr>
+          <w:i/>
+        </w:rPr>
+        <w:t>Fraxinus americana</w:t>
+      </w:r>
+      <w:r>
+        <w:t>) have a mix of traits conferring drought tolerance and resistance (Table 3), and further research on how hydraulic traits and drought vulnerability change over the course of succession would be valuable for getting at the very signficant question of whether and how drought tolerance changes as forests age. In the meantime, the results of this study advance our knowledge of the factors conferring drought vulnerability and resistance in a mature forest, opening the door for more accurate forecasting of forest responses to future drought.</w:t>
+      </w:r>
+    </w:p>
+    <w:p>
+      <w:pPr>
+        <w:pStyle w:val="Heading3"/>
+      </w:pPr>
+      <w:bookmarkStart w:id="49" w:name="acknowledgements"/>
+      <w:bookmarkEnd w:id="49"/>
+      <w:r>
+        <w:t>Acknowledgements</w:t>
+      </w:r>
+    </w:p>
+    <w:p>
+      <w:pPr>
+        <w:pStyle w:val="FirstParagraph"/>
+      </w:pPr>
+      <w:r>
+        <w:t xml:space="preserve">Thanks to all researchers who helped to collect the data used here, in particular Jennifer C. McGarvey, Jonathan R. Thomspon, and Victoria Meakem for original collection and processing of cores. Thanks also to Camila Medeiros for guidance on hydraulic and functional trait measurements and to Edward Brzostek’s lab for collaboration on leaf sampling. ** others??** This study was funded by the Smithsonian’s Forest Global Earth Observatory (ForestGEO), a Virginia Native Plant Society grant to KAT and AJT, </w:t>
+      </w:r>
+      <w:r>
+        <w:rPr>
+          <w:i/>
+        </w:rPr>
+        <w:t>and support from the Harvard Forest and National Science Foundation which supports the PalEON project (NSF EF-1241930) for NP.</w:t>
+      </w:r>
+      <w:r>
+        <w:t xml:space="preserve"> (</w:t>
+      </w:r>
+      <w:r>
+        <w:rPr>
+          <w:b/>
+        </w:rPr>
+        <w:t>Neil, this is copied from Ryan’s paper. accurate here?</w:t>
+      </w:r>
+      <w:r>
+        <w:t xml:space="preserve"> </w:t>
+      </w:r>
+      <w:r>
+        <w:rPr>
+          <w:b/>
+        </w:rPr>
+        <w:t>coauthors, other funding?</w:t>
+      </w:r>
+      <w:r>
+        <w:t>)</w:t>
+      </w:r>
+    </w:p>
+    <w:p>
+      <w:pPr>
+        <w:pStyle w:val="Heading3"/>
+      </w:pPr>
+      <w:bookmarkStart w:id="50" w:name="author-contribution"/>
+      <w:bookmarkEnd w:id="50"/>
+      <w:r>
+        <w:t>Author Contribution</w:t>
+      </w:r>
+    </w:p>
+    <w:p>
+      <w:pPr>
+        <w:pStyle w:val="FirstParagraph"/>
+      </w:pPr>
+      <w:r>
+        <w:t xml:space="preserve">KAT, IM, and AT designed the research. Tree-ring chronologies were developed by RH under guidance of AT and NP. Trait data was collected by IM, </w:t>
+      </w:r>
+      <w:commentRangeStart w:id="51"/>
+      <w:r>
+        <w:t>JZ</w:t>
+      </w:r>
+      <w:commentRangeEnd w:id="51"/>
       <w:r>
         <w:rPr>
           <w:rStyle w:val="CommentReference"/>
         </w:rPr>
-        <w:commentReference w:id="42"/>
-      </w:r>
-      <w:r>
-        <w:rPr>
-          <w:i/>
-        </w:rPr>
-        <w:t>.</w:t>
-      </w:r>
-      <w:r>
-        <w:t xml:space="preserve">, </w:t>
-      </w:r>
-      <w:r>
-        <w:rPr>
-          <w:i/>
-        </w:rPr>
-        <w:t xml:space="preserve">Fraxinus </w:t>
-      </w:r>
-      <w:proofErr w:type="gramStart"/>
-      <w:r>
-        <w:rPr>
-          <w:i/>
-        </w:rPr>
-        <w:t>americana</w:t>
-      </w:r>
-      <w:proofErr w:type="gramEnd"/>
-      <w:r>
-        <w:t>) have a mix of traits conferring drought tolerance and resistance (Table 3), and further research on how hydraulic traits and drought vulnerability change over the course of succession would be valuable for getting at the very signficant question of whether and how drought tolerance changes as forests age. In the meantime, the results of this study advance our knowledge of the factors conferring drought vulnerability and resistance in a mature forest, opening the door for more accurate forecasting of forest responses to future drought.</w:t>
-      </w:r>
-    </w:p>
-    <w:p>
-      <w:pPr>
-        <w:pStyle w:val="Heading3"/>
-      </w:pPr>
-      <w:bookmarkStart w:id="43" w:name="acknowledgements"/>
-      <w:bookmarkEnd w:id="43"/>
-      <w:r>
-        <w:t>Acknowledgements</w:t>
-      </w:r>
-    </w:p>
-    <w:p>
-      <w:pPr>
-        <w:pStyle w:val="FirstParagraph"/>
-      </w:pPr>
-      <w:r>
-        <w:t xml:space="preserve">Thanks to all researchers who helped to collect the data used here, in particular Jennifer C. McGarvey, Jonathan R. Thomspon, and Victoria Meakem for original collection and processing of cores. Thanks also to Camila Medeiros for guidance on hydraulic and functional trait measurements and to Edward Brzostek’s lab for collaboration on leaf sampling. ** others??** This study was funded by the Smithsonian’s Forest Global Earth Observatory (ForestGEO), a Virginia Native Plant Society grant to KAT and AJT, </w:t>
-      </w:r>
-      <w:r>
-        <w:rPr>
-          <w:i/>
-        </w:rPr>
-        <w:t>and support from the Harvard Forest and National Science Foundation which supports the PalEON project (NSF EF-1241930) for NP.</w:t>
-      </w:r>
-      <w:r>
-        <w:t xml:space="preserve"> (</w:t>
-      </w:r>
-      <w:r>
-        <w:rPr>
-          <w:b/>
-        </w:rPr>
-        <w:t>Neil, this is copied from Ryan’s paper. accurate here?</w:t>
-      </w:r>
-      <w:r>
-        <w:t xml:space="preserve"> </w:t>
-      </w:r>
-      <w:r>
-        <w:rPr>
-          <w:b/>
-        </w:rPr>
-        <w:t>coauthors, other funding?</w:t>
-      </w:r>
-      <w:r>
-        <w:t>)</w:t>
-      </w:r>
-    </w:p>
-    <w:p>
-      <w:pPr>
-        <w:pStyle w:val="Heading3"/>
-      </w:pPr>
-      <w:bookmarkStart w:id="44" w:name="author-contribution"/>
-      <w:bookmarkEnd w:id="44"/>
-      <w:r>
-        <w:t>Author Contribution</w:t>
-      </w:r>
-    </w:p>
-    <w:p>
-      <w:pPr>
-        <w:pStyle w:val="FirstParagraph"/>
-      </w:pPr>
-      <w:r>
-        <w:t xml:space="preserve">KAT, IM, and AT designed the research. Tree-ring chronologies were developed by RH under guidance of AT and NP. Trait data was collected by IM, </w:t>
-      </w:r>
-      <w:commentRangeStart w:id="45"/>
-      <w:r>
-        <w:t>JZ</w:t>
-      </w:r>
-      <w:commentRangeEnd w:id="45"/>
-      <w:r>
-        <w:rPr>
-          <w:rStyle w:val="CommentReference"/>
-        </w:rPr>
-        <w:commentReference w:id="45"/>
+        <w:commentReference w:id="51"/>
       </w:r>
       <w:r>
         <w:t xml:space="preserve"> under guidance of NK and LS. Other plot data were collected by IM, AS, EGA, and NB under guidance of EGA and WM. Data analyses were performed by IM under guidance of KAT and VH. KAT and IM </w:t>
@@ -5066,7 +5052,7 @@
 </file>
 
 <file path=word/comments.xml><?xml version="1.0" encoding="utf-8"?>
-<w:comments xmlns:wpc="http://schemas.microsoft.com/office/word/2010/wordprocessingCanvas" xmlns:mc="http://schemas.openxmlformats.org/markup-compatibility/2006" xmlns:o="urn:schemas-microsoft-com:office:office" xmlns:r="http://schemas.openxmlformats.org/officeDocument/2006/relationships" xmlns:m="http://schemas.openxmlformats.org/officeDocument/2006/math" xmlns:v="urn:schemas-microsoft-com:vml" xmlns:wp14="http://schemas.microsoft.com/office/word/2010/wordprocessingDrawing" xmlns:wp="http://schemas.openxmlformats.org/drawingml/2006/wordprocessingDrawing" xmlns:w10="urn:schemas-microsoft-com:office:word" xmlns:w="http://schemas.openxmlformats.org/wordprocessingml/2006/main" xmlns:w14="http://schemas.microsoft.com/office/word/2010/wordml" xmlns:wpg="http://schemas.microsoft.com/office/word/2010/wordprocessingGroup" xmlns:wpi="http://schemas.microsoft.com/office/word/2010/wordprocessingInk" xmlns:wne="http://schemas.microsoft.com/office/word/2006/wordml" xmlns:wps="http://schemas.microsoft.com/office/word/2010/wordprocessingShape" mc:Ignorable="w14 wp14">
+<w:comments xmlns:wpc="http://schemas.microsoft.com/office/word/2010/wordprocessingCanvas" xmlns:cx="http://schemas.microsoft.com/office/drawing/2014/chartex" xmlns:cx1="http://schemas.microsoft.com/office/drawing/2015/9/8/chartex" xmlns:cx2="http://schemas.microsoft.com/office/drawing/2015/10/21/chartex" xmlns:cx3="http://schemas.microsoft.com/office/drawing/2016/5/9/chartex" xmlns:cx4="http://schemas.microsoft.com/office/drawing/2016/5/10/chartex" xmlns:cx5="http://schemas.microsoft.com/office/drawing/2016/5/11/chartex" xmlns:cx6="http://schemas.microsoft.com/office/drawing/2016/5/12/chartex" xmlns:cx7="http://schemas.microsoft.com/office/drawing/2016/5/13/chartex" xmlns:cx8="http://schemas.microsoft.com/office/drawing/2016/5/14/chartex" xmlns:mc="http://schemas.openxmlformats.org/markup-compatibility/2006" xmlns:aink="http://schemas.microsoft.com/office/drawing/2016/ink" xmlns:am3d="http://schemas.microsoft.com/office/drawing/2017/model3d" xmlns:o="urn:schemas-microsoft-com:office:office" xmlns:r="http://schemas.openxmlformats.org/officeDocument/2006/relationships" xmlns:m="http://schemas.openxmlformats.org/officeDocument/2006/math" xmlns:v="urn:schemas-microsoft-com:vml" xmlns:wp14="http://schemas.microsoft.com/office/word/2010/wordprocessingDrawing" xmlns:wp="http://schemas.openxmlformats.org/drawingml/2006/wordprocessingDrawing" xmlns:w10="urn:schemas-microsoft-com:office:word" xmlns:w="http://schemas.openxmlformats.org/wordprocessingml/2006/main" xmlns:w14="http://schemas.microsoft.com/office/word/2010/wordml" xmlns:w15="http://schemas.microsoft.com/office/word/2012/wordml" xmlns:w16cid="http://schemas.microsoft.com/office/word/2016/wordml/cid" xmlns:w16se="http://schemas.microsoft.com/office/word/2015/wordml/symex" xmlns:wpg="http://schemas.microsoft.com/office/word/2010/wordprocessingGroup" xmlns:wpi="http://schemas.microsoft.com/office/word/2010/wordprocessingInk" xmlns:wne="http://schemas.microsoft.com/office/word/2006/wordml" xmlns:wps="http://schemas.microsoft.com/office/word/2010/wordprocessingShape" mc:Ignorable="w14 w15 w16se w16cid wp14">
   <w:comment w:id="0" w:author="Norbert Kunert" w:date="2019-11-11T07:28:00Z" w:initials="NK">
     <w:p>
       <w:pPr>
@@ -5115,7 +5101,7 @@
       </w:r>
     </w:p>
   </w:comment>
-  <w:comment w:id="4" w:author="Norbert Kunert" w:date="2019-11-09T15:02:00Z" w:initials="NK">
+  <w:comment w:id="4" w:author="Albus Severus" w:date="2019-11-13T17:29:00Z" w:initials="AS">
     <w:p>
       <w:pPr>
         <w:pStyle w:val="CommentText"/>
@@ -5127,6 +5113,22 @@
         <w:annotationRef/>
       </w:r>
       <w:r>
+        <w:t>Fixed</w:t>
+      </w:r>
+    </w:p>
+  </w:comment>
+  <w:comment w:id="5" w:author="Norbert Kunert" w:date="2019-11-09T15:02:00Z" w:initials="NK">
+    <w:p>
+      <w:pPr>
+        <w:pStyle w:val="CommentText"/>
+      </w:pPr>
+      <w:r>
+        <w:rPr>
+          <w:rStyle w:val="CommentReference"/>
+        </w:rPr>
+        <w:annotationRef/>
+      </w:r>
+      <w:r>
         <w:t>I woul</w:t>
       </w:r>
       <w:r>
@@ -5143,7 +5145,7 @@
       </w:r>
     </w:p>
   </w:comment>
-  <w:comment w:id="6" w:author="Norbert Kunert" w:date="2019-11-10T11:36:00Z" w:initials="NK">
+  <w:comment w:id="6" w:author="Albus Severus" w:date="2019-11-13T17:40:00Z" w:initials="AS">
     <w:p>
       <w:pPr>
         <w:pStyle w:val="CommentText"/>
@@ -5155,19 +5157,98 @@
         <w:annotationRef/>
       </w:r>
       <w:r>
-        <w:t xml:space="preserve">The introduction is based too much on the </w:t>
+        <w:t>Fixed</w:t>
+      </w:r>
+    </w:p>
+  </w:comment>
+  <w:comment w:id="8" w:author="Norbert Kunert" w:date="2019-11-10T11:36:00Z" w:initials="NK">
+    <w:p>
+      <w:pPr>
+        <w:pStyle w:val="CommentText"/>
+      </w:pPr>
+      <w:r>
+        <w:rPr>
+          <w:rStyle w:val="CommentReference"/>
+        </w:rPr>
+        <w:annotationRef/>
+      </w:r>
+      <w:r>
+        <w:t xml:space="preserve">The introduction is based too much on the Bennet paper. </w:t>
+      </w:r>
+    </w:p>
+  </w:comment>
+  <w:comment w:id="9" w:author="Albus Severus" w:date="2019-11-13T17:41:00Z" w:initials="AS">
+    <w:p>
+      <w:pPr>
+        <w:pStyle w:val="CommentText"/>
+      </w:pPr>
+      <w:r>
+        <w:rPr>
+          <w:rStyle w:val="CommentReference"/>
+        </w:rPr>
+        <w:annotationRef/>
+      </w:r>
+      <w:r>
+        <w:t>Unsure about this. Does he mean to take out some of the citations?</w:t>
+      </w:r>
+    </w:p>
+  </w:comment>
+  <w:comment w:id="10" w:author="Norbert Kunert" w:date="2019-11-10T11:17:00Z" w:initials="NK">
+    <w:p>
+      <w:pPr>
+        <w:pStyle w:val="CommentText"/>
+      </w:pPr>
+      <w:r>
+        <w:rPr>
+          <w:rStyle w:val="CommentReference"/>
+        </w:rPr>
+        <w:annotationRef/>
+      </w:r>
+      <w:r>
+        <w:t xml:space="preserve">What kind of response I would say “tree physiological </w:t>
+      </w:r>
+      <w:proofErr w:type="gramStart"/>
+      <w:r>
+        <w:t>responses”</w:t>
+      </w:r>
+      <w:proofErr w:type="gramEnd"/>
+    </w:p>
+  </w:comment>
+  <w:comment w:id="11" w:author="Albus Severus" w:date="2019-11-13T17:42:00Z" w:initials="AS">
+    <w:p>
+      <w:pPr>
+        <w:pStyle w:val="CommentText"/>
+      </w:pPr>
+      <w:r>
+        <w:rPr>
+          <w:rStyle w:val="CommentReference"/>
+        </w:rPr>
+        <w:annotationRef/>
+      </w:r>
+      <w:r>
+        <w:t>Fixed</w:t>
+      </w:r>
+    </w:p>
+  </w:comment>
+  <w:comment w:id="12" w:author="Norbert Kunert" w:date="2019-11-10T11:20:00Z" w:initials="NK">
+    <w:p>
+      <w:pPr>
+        <w:pStyle w:val="CommentText"/>
+      </w:pPr>
+      <w:r>
+        <w:rPr>
+          <w:rStyle w:val="CommentReference"/>
+        </w:rPr>
+        <w:annotationRef/>
       </w:r>
       <w:proofErr w:type="spellStart"/>
       <w:r>
-        <w:t>Bennet</w:t>
+        <w:t>repetetive</w:t>
       </w:r>
       <w:proofErr w:type="spellEnd"/>
-      <w:r>
-        <w:t xml:space="preserve"> paper. </w:t>
-      </w:r>
     </w:p>
   </w:comment>
-  <w:comment w:id="7" w:author="Norbert Kunert" w:date="2019-11-10T11:17:00Z" w:initials="NK">
+  <w:comment w:id="13" w:author="Albus Severus" w:date="2019-11-13T17:49:00Z" w:initials="AS">
     <w:p>
       <w:pPr>
         <w:pStyle w:val="CommentText"/>
@@ -5179,11 +5260,11 @@
         <w:annotationRef/>
       </w:r>
       <w:r>
-        <w:t>What kind of response I would say “tree physiological responses”</w:t>
+        <w:t>Fixed</w:t>
       </w:r>
     </w:p>
   </w:comment>
-  <w:comment w:id="8" w:author="Norbert Kunert" w:date="2019-11-10T11:20:00Z" w:initials="NK">
+  <w:comment w:id="15" w:author="Norbert Kunert" w:date="2019-11-10T11:22:00Z" w:initials="NK">
     <w:p>
       <w:pPr>
         <w:pStyle w:val="CommentText"/>
@@ -5194,16 +5275,458 @@
         </w:rPr>
         <w:annotationRef/>
       </w:r>
+      <w:proofErr w:type="gramStart"/>
+      <w:r>
+        <w:t>also</w:t>
+      </w:r>
+      <w:proofErr w:type="gramEnd"/>
+      <w:r>
+        <w:t xml:space="preserve"> </w:t>
+      </w:r>
       <w:proofErr w:type="spellStart"/>
+      <w:r>
+        <w:t>repetetive</w:t>
+      </w:r>
+      <w:proofErr w:type="spellEnd"/>
+    </w:p>
+  </w:comment>
+  <w:comment w:id="16" w:author="Albus Severus" w:date="2019-11-13T17:50:00Z" w:initials="AS">
+    <w:p>
+      <w:pPr>
+        <w:pStyle w:val="CommentText"/>
+      </w:pPr>
+      <w:r>
+        <w:rPr>
+          <w:rStyle w:val="CommentReference"/>
+        </w:rPr>
+        <w:annotationRef/>
+      </w:r>
+      <w:r>
+        <w:t>Fixed</w:t>
+      </w:r>
+    </w:p>
+  </w:comment>
+  <w:comment w:id="17" w:author="Norbert Kunert" w:date="2019-11-10T11:24:00Z" w:initials="NK">
+    <w:p>
+      <w:pPr>
+        <w:pStyle w:val="CommentText"/>
+      </w:pPr>
+      <w:r>
+        <w:rPr>
+          <w:rStyle w:val="CommentReference"/>
+        </w:rPr>
+        <w:annotationRef/>
+      </w:r>
+      <w:r>
+        <w:t xml:space="preserve">Which study, </w:t>
+      </w:r>
+      <w:proofErr w:type="spellStart"/>
+      <w:r>
+        <w:t>Bentett</w:t>
+      </w:r>
+      <w:proofErr w:type="spellEnd"/>
+      <w:r>
+        <w:t xml:space="preserve"> or Pfeifer???</w:t>
+      </w:r>
+    </w:p>
+  </w:comment>
+  <w:comment w:id="18" w:author="Norbert Kunert" w:date="2019-11-10T11:26:00Z" w:initials="NK">
+    <w:p>
+      <w:pPr>
+        <w:pStyle w:val="CommentText"/>
+      </w:pPr>
+      <w:r>
+        <w:rPr>
+          <w:rStyle w:val="CommentReference"/>
+        </w:rPr>
+        <w:annotationRef/>
+      </w:r>
+      <w:r>
+        <w:t>Emergent layer of the canopy</w:t>
+      </w:r>
+    </w:p>
+  </w:comment>
+  <w:comment w:id="19" w:author="Norbert Kunert" w:date="2019-11-10T11:44:00Z" w:initials="NK">
+    <w:p>
+      <w:pPr>
+        <w:pStyle w:val="CommentText"/>
+      </w:pPr>
+      <w:r>
+        <w:rPr>
+          <w:rStyle w:val="CommentReference"/>
+        </w:rPr>
+        <w:annotationRef/>
+      </w:r>
+      <w:r>
+        <w:t xml:space="preserve">I show this in my Amazon sap flux paper. </w:t>
+      </w:r>
+      <w:r>
+        <w:rPr>
+          <w:lang w:val="da-DK"/>
+        </w:rPr>
+        <w:t xml:space="preserve">Kunert et al 2017. A revised hydrological Budget. </w:t>
+      </w:r>
+      <w:r>
+        <w:t xml:space="preserve">AFM. </w:t>
+      </w:r>
+    </w:p>
+  </w:comment>
+  <w:comment w:id="20" w:author="Norbert Kunert" w:date="2019-11-10T11:47:00Z" w:initials="NK">
+    <w:p>
+      <w:pPr>
+        <w:pStyle w:val="CommentText"/>
+      </w:pPr>
+      <w:r>
+        <w:rPr>
+          <w:rStyle w:val="CommentReference"/>
+        </w:rPr>
+        <w:annotationRef/>
+      </w:r>
+      <w:r>
+        <w:t xml:space="preserve">They can actually profit from droughts, </w:t>
+      </w:r>
       <w:proofErr w:type="gramStart"/>
       <w:r>
+        <w:t>see ;</w:t>
+      </w:r>
+      <w:proofErr w:type="gramEnd"/>
+      <w:r>
+        <w:t xml:space="preserve"> </w:t>
+      </w:r>
+      <w:proofErr w:type="spellStart"/>
+      <w:r>
+        <w:t>Pret</w:t>
+      </w:r>
+      <w:r>
+        <w:t>z</w:t>
+      </w:r>
+      <w:r>
+        <w:t>sch</w:t>
+      </w:r>
+      <w:proofErr w:type="spellEnd"/>
+      <w:r>
+        <w:t xml:space="preserve"> et al 2018. Drought can </w:t>
+      </w:r>
+      <w:proofErr w:type="spellStart"/>
+      <w:r>
+        <w:t>favour</w:t>
+      </w:r>
+      <w:proofErr w:type="spellEnd"/>
+      <w:r>
+        <w:t xml:space="preserve"> the growth of small in relation to tall trees in mature stands of Norway spruce and European beech. Forest Ecosystems</w:t>
+      </w:r>
+      <w:proofErr w:type="gramStart"/>
+      <w:r>
+        <w:t>, ,</w:t>
+      </w:r>
+      <w:proofErr w:type="gramEnd"/>
+      <w:r>
+        <w:t xml:space="preserve"> 5:20</w:t>
+      </w:r>
+    </w:p>
+  </w:comment>
+  <w:comment w:id="24" w:author="Norbert Kunert" w:date="2019-11-10T11:30:00Z" w:initials="NK">
+    <w:p>
+      <w:pPr>
+        <w:pStyle w:val="CommentText"/>
+      </w:pPr>
+      <w:r>
+        <w:rPr>
+          <w:rStyle w:val="CommentReference"/>
+        </w:rPr>
+        <w:annotationRef/>
+      </w:r>
+      <w:r>
+        <w:t>This is the leaf water potential at turgor loss point. The osmotic potential is π</w:t>
+      </w:r>
+      <w:proofErr w:type="spellStart"/>
+      <w:r>
+        <w:t>osm</w:t>
+      </w:r>
+      <w:proofErr w:type="spellEnd"/>
+    </w:p>
+  </w:comment>
+  <w:comment w:id="25" w:author="Norbert Kunert" w:date="2019-11-10T12:20:00Z" w:initials="NK">
+    <w:p>
+      <w:pPr>
+        <w:pStyle w:val="CommentText"/>
+      </w:pPr>
+      <w:r>
+        <w:rPr>
+          <w:rStyle w:val="CommentReference"/>
+        </w:rPr>
+        <w:annotationRef/>
+      </w:r>
+      <w:r>
+        <w:t xml:space="preserve">In some ecosystems, </w:t>
+      </w:r>
+      <w:proofErr w:type="spellStart"/>
+      <w:r>
+        <w:t>theold</w:t>
+      </w:r>
+      <w:proofErr w:type="spellEnd"/>
+      <w:r>
+        <w:t xml:space="preserve"> trees die due to drought, see: Suarez et la. 2004. </w:t>
+      </w:r>
+      <w:r>
+        <w:t xml:space="preserve">Factors predisposing episodic drought‐induced tree mortality in </w:t>
+      </w:r>
+      <w:proofErr w:type="spellStart"/>
+      <w:r>
+        <w:t>Nothofagus</w:t>
+      </w:r>
+      <w:proofErr w:type="spellEnd"/>
+      <w:r>
+        <w:t>– site, climatic sensitivity and growth trends</w:t>
+      </w:r>
+      <w:r>
+        <w:t>. Journal of Ecology.</w:t>
+      </w:r>
+    </w:p>
+  </w:comment>
+  <w:comment w:id="26" w:author="Norbert Kunert" w:date="2019-11-10T11:56:00Z" w:initials="NK">
+    <w:p>
+      <w:pPr>
+        <w:pStyle w:val="CommentText"/>
+      </w:pPr>
+      <w:r>
+        <w:rPr>
+          <w:rStyle w:val="CommentReference"/>
+        </w:rPr>
+        <w:annotationRef/>
+      </w:r>
+      <w:r>
+        <w:t xml:space="preserve">See: Zang et al. 2012. </w:t>
+      </w:r>
+      <w:r>
+        <w:t>Size-dependent responses to summer drought in Scots pine, Norway spruce and common oak</w:t>
+      </w:r>
+      <w:r>
+        <w:t xml:space="preserve">. Trees, </w:t>
+      </w:r>
+      <w:r>
+        <w:t>26, Issue 2, pp 557–569</w:t>
+      </w:r>
+    </w:p>
+  </w:comment>
+  <w:comment w:id="27" w:author="Norbert Kunert" w:date="2019-11-10T11:48:00Z" w:initials="NK">
+    <w:p>
+      <w:pPr>
+        <w:pStyle w:val="CommentText"/>
+      </w:pPr>
+      <w:r>
+        <w:rPr>
+          <w:rStyle w:val="CommentReference"/>
+        </w:rPr>
+        <w:annotationRef/>
+      </w:r>
+      <w:proofErr w:type="spellStart"/>
+      <w:r>
         <w:t>repetetive</w:t>
       </w:r>
       <w:proofErr w:type="spellEnd"/>
+    </w:p>
+  </w:comment>
+  <w:comment w:id="28" w:author="Norbert Kunert" w:date="2019-11-10T11:59:00Z" w:initials="NK">
+    <w:p>
+      <w:pPr>
+        <w:pStyle w:val="CommentText"/>
+      </w:pPr>
+      <w:r>
+        <w:rPr>
+          <w:rStyle w:val="CommentReference"/>
+        </w:rPr>
+        <w:annotationRef/>
+      </w:r>
+      <w:r>
+        <w:t xml:space="preserve">I think Paulo Brando has a paper on WD and bark traits and how this affects their fire resistance/mortality during droughts – maybe a little bit off.  </w:t>
+      </w:r>
+    </w:p>
+  </w:comment>
+  <w:comment w:id="30" w:author="Norbert Kunert" w:date="2019-11-11T08:39:00Z" w:initials="NK">
+    <w:p>
+      <w:pPr>
+        <w:pStyle w:val="CommentText"/>
+      </w:pPr>
+      <w:r>
+        <w:rPr>
+          <w:rStyle w:val="CommentReference"/>
+        </w:rPr>
+        <w:annotationRef/>
+      </w:r>
+      <w:r>
+        <w:t xml:space="preserve">It’s still a secondary forest – isn’t it? I would add this information. </w:t>
+      </w:r>
+    </w:p>
+  </w:comment>
+  <w:comment w:id="31" w:author="Norbert Kunert" w:date="2019-11-10T12:05:00Z" w:initials="NK">
+    <w:p>
+      <w:pPr>
+        <w:pStyle w:val="CommentText"/>
+      </w:pPr>
+      <w:r>
+        <w:rPr>
+          <w:rStyle w:val="CommentReference"/>
+        </w:rPr>
+        <w:annotationRef/>
+      </w:r>
+      <w:r>
+        <w:t>Sampled branches</w:t>
+      </w:r>
+    </w:p>
+  </w:comment>
+  <w:comment w:id="32" w:author="Norbert Kunert" w:date="2019-11-10T12:04:00Z" w:initials="NK">
+    <w:p>
+      <w:pPr>
+        <w:pStyle w:val="CommentText"/>
+      </w:pPr>
+      <w:r>
+        <w:rPr>
+          <w:rStyle w:val="CommentReference"/>
+        </w:rPr>
+        <w:annotationRef/>
+      </w:r>
+      <w:r>
+        <w:t>Nodes – not notes</w:t>
+      </w:r>
+    </w:p>
+  </w:comment>
+  <w:comment w:id="33" w:author="Norbert Kunert" w:date="2019-11-10T12:08:00Z" w:initials="NK">
+    <w:p>
+      <w:pPr>
+        <w:pStyle w:val="CommentText"/>
+      </w:pPr>
+      <w:r>
+        <w:rPr>
+          <w:rStyle w:val="CommentReference"/>
+        </w:rPr>
+        <w:annotationRef/>
+      </w:r>
+      <w:r>
+        <w:t xml:space="preserve">Is this the WD we sampled or Ryan? How was volume estimated? </w:t>
+      </w:r>
+      <w:r>
+        <w:t>Archimedes</w:t>
+      </w:r>
+      <w:r>
+        <w:t>’ displacement</w:t>
+      </w:r>
+    </w:p>
+  </w:comment>
+  <w:comment w:id="34" w:author="Norbert Kunert" w:date="2019-11-11T07:31:00Z" w:initials="NK">
+    <w:p>
+      <w:pPr>
+        <w:pStyle w:val="CommentText"/>
+      </w:pPr>
+      <w:r>
+        <w:rPr>
+          <w:rStyle w:val="CommentReference"/>
+        </w:rPr>
+        <w:annotationRef/>
+      </w:r>
+      <w:r>
+        <w:t>This is correct – see comment in the introduction.</w:t>
+      </w:r>
+    </w:p>
+  </w:comment>
+  <w:comment w:id="35" w:author="Norbert Kunert" w:date="2019-11-11T07:36:00Z" w:initials="NK">
+    <w:p>
+      <w:pPr>
+        <w:pStyle w:val="CommentText"/>
+      </w:pPr>
+      <w:r>
+        <w:rPr>
+          <w:rStyle w:val="CommentReference"/>
+        </w:rPr>
+        <w:annotationRef/>
+      </w:r>
+      <w:r>
+        <w:t xml:space="preserve">Do we need a R script to calculate TLP??? Does the script include the leaf hydraulic conductance </w:t>
+      </w:r>
+    </w:p>
+  </w:comment>
+  <w:comment w:id="37" w:author="Norbert Kunert" w:date="2019-11-11T07:50:00Z" w:initials="NK">
+    <w:p>
+      <w:pPr>
+        <w:pStyle w:val="CommentText"/>
+      </w:pPr>
+      <w:r>
+        <w:rPr>
+          <w:rStyle w:val="CommentReference"/>
+        </w:rPr>
+        <w:annotationRef/>
+      </w:r>
+      <w:r>
+        <w:t xml:space="preserve">There is a couple of times mentioned “useful predictor” in the text. This sounds weird, is this a real term in modeling? I googled this on google scholar and what turns up are clinical studies saying that whatever is a useful predictor </w:t>
+      </w:r>
+      <w:r>
+        <w:t>of postoperative survival in patients undergoing surgery for gastric cancer</w:t>
+      </w:r>
+      <w:r>
+        <w:t xml:space="preserve">. </w:t>
+      </w:r>
+    </w:p>
+  </w:comment>
+  <w:comment w:id="38" w:author="Norbert Kunert" w:date="2019-11-11T08:00:00Z" w:initials="NK">
+    <w:p>
+      <w:pPr>
+        <w:pStyle w:val="CommentText"/>
+      </w:pPr>
+      <w:r>
+        <w:rPr>
+          <w:rStyle w:val="CommentReference"/>
+        </w:rPr>
+        <w:annotationRef/>
+      </w:r>
+      <w:r>
+        <w:t xml:space="preserve">They seem to be everywhere, the entire forest was black here this year. </w:t>
+      </w:r>
+      <w:r>
+        <w:t>I just read that a French entomologist introduced the species to the US. Well, done!</w:t>
+      </w:r>
+    </w:p>
+  </w:comment>
+  <w:comment w:id="41" w:author="Norbert Kunert" w:date="2019-11-10T12:30:00Z" w:initials="NK">
+    <w:p>
+      <w:pPr>
+        <w:pStyle w:val="CommentText"/>
+      </w:pPr>
+      <w:r>
+        <w:rPr>
+          <w:rStyle w:val="CommentReference"/>
+        </w:rPr>
+        <w:annotationRef/>
+      </w:r>
+      <w:r>
+        <w:t xml:space="preserve">Liu and Muller 1993. Effect of Drought and Frost on Radial Growth of Overstory and </w:t>
+      </w:r>
+      <w:proofErr w:type="spellStart"/>
+      <w:r>
+        <w:t>Undesrstory</w:t>
+      </w:r>
+      <w:proofErr w:type="spellEnd"/>
+      <w:r>
+        <w:t xml:space="preserve"> Stems in a Deciduous Forest. The American Midland Naturalist</w:t>
+      </w:r>
+    </w:p>
+    <w:p>
+      <w:pPr>
+        <w:pStyle w:val="CommentText"/>
+      </w:pPr>
+      <w:r>
+        <w:t>129 (1</w:t>
+      </w:r>
+      <w:proofErr w:type="gramStart"/>
+      <w:r>
+        <w:t>),  19</w:t>
+      </w:r>
       <w:proofErr w:type="gramEnd"/>
+      <w:r>
+        <w:t>-25 – they already described this 1993!</w:t>
+      </w:r>
     </w:p>
   </w:comment>
-  <w:comment w:id="9" w:author="Norbert Kunert" w:date="2019-11-10T11:22:00Z" w:initials="NK">
+  <w:comment w:id="42" w:author="Norbert Kunert" w:date="2019-11-10T12:15:00Z" w:initials="NK">
     <w:p>
       <w:pPr>
         <w:pStyle w:val="CommentText"/>
@@ -5214,22 +5737,134 @@
         </w:rPr>
         <w:annotationRef/>
       </w:r>
+      <w:r>
+        <w:t xml:space="preserve">Do you mean many individuals clumped together? </w:t>
+      </w:r>
+    </w:p>
+  </w:comment>
+  <w:comment w:id="43" w:author="Norbert Kunert" w:date="2019-11-10T12:31:00Z" w:initials="NK">
+    <w:p>
+      <w:pPr>
+        <w:pStyle w:val="CommentText"/>
+      </w:pPr>
+      <w:r>
+        <w:rPr>
+          <w:rStyle w:val="CommentReference"/>
+        </w:rPr>
+        <w:annotationRef/>
+      </w:r>
+      <w:proofErr w:type="spellStart"/>
+      <w:r>
+        <w:t>Kunert</w:t>
+      </w:r>
+      <w:proofErr w:type="spellEnd"/>
+      <w:r>
+        <w:t xml:space="preserve"> et al. 2017</w:t>
+      </w:r>
+    </w:p>
+  </w:comment>
+  <w:comment w:id="44" w:author="Norbert Kunert" w:date="2019-11-11T08:13:00Z" w:initials="NK">
+    <w:p>
+      <w:pPr>
+        <w:pStyle w:val="CommentText"/>
+      </w:pPr>
+      <w:r>
+        <w:rPr>
+          <w:rStyle w:val="CommentReference"/>
+        </w:rPr>
+        <w:annotationRef/>
+      </w:r>
+      <w:proofErr w:type="spellStart"/>
+      <w:r>
+        <w:t>Bottero</w:t>
+      </w:r>
+      <w:proofErr w:type="spellEnd"/>
+      <w:r>
+        <w:t xml:space="preserve"> et al. 2017, </w:t>
+      </w:r>
+      <w:r>
+        <w:t xml:space="preserve">Density‐dependent vulnerability of forest ecosystems to drought. J Appl </w:t>
+      </w:r>
+      <w:proofErr w:type="spellStart"/>
+      <w:r>
+        <w:t>Ecol</w:t>
+      </w:r>
+      <w:proofErr w:type="spellEnd"/>
+      <w:r>
+        <w:t>, 54: 1605-1614.</w:t>
+      </w:r>
+    </w:p>
+  </w:comment>
+  <w:comment w:id="45" w:author="Norbert Kunert" w:date="2019-11-11T08:18:00Z" w:initials="NK">
+    <w:p>
+      <w:pPr>
+        <w:pStyle w:val="CommentText"/>
+      </w:pPr>
+      <w:r>
+        <w:rPr>
+          <w:rStyle w:val="CommentReference"/>
+        </w:rPr>
+        <w:annotationRef/>
+      </w:r>
+      <w:proofErr w:type="spellStart"/>
+      <w:r>
+        <w:t>Maréchaux</w:t>
+      </w:r>
+      <w:proofErr w:type="spellEnd"/>
+      <w:r>
+        <w:t xml:space="preserve">, </w:t>
+      </w:r>
       <w:proofErr w:type="gramStart"/>
       <w:r>
-        <w:t>also</w:t>
+        <w:t>I. ,</w:t>
       </w:r>
       <w:proofErr w:type="gramEnd"/>
       <w:r>
+        <w:t xml:space="preserve"> Bartlett, M. K., Sack, L. , </w:t>
+      </w:r>
+      <w:proofErr w:type="spellStart"/>
+      <w:r>
+        <w:t>Baraloto</w:t>
+      </w:r>
+      <w:proofErr w:type="spellEnd"/>
+      <w:r>
+        <w:t xml:space="preserve">, C. , Engel, J. , </w:t>
+      </w:r>
+      <w:proofErr w:type="spellStart"/>
+      <w:r>
+        <w:t>Joetzjer</w:t>
+      </w:r>
+      <w:proofErr w:type="spellEnd"/>
+      <w:r>
+        <w:t xml:space="preserve">, E. and </w:t>
+      </w:r>
+      <w:proofErr w:type="spellStart"/>
+      <w:r>
+        <w:t>Chave</w:t>
+      </w:r>
+      <w:proofErr w:type="spellEnd"/>
+      <w:r>
+        <w:t xml:space="preserve">, J. (2015), Drought tolerance as predicted by leaf water potential at turgor loss point varies strongly across species within an Amazonian forest. </w:t>
+      </w:r>
+      <w:proofErr w:type="spellStart"/>
+      <w:r>
+        <w:t>Funct</w:t>
+      </w:r>
+      <w:proofErr w:type="spellEnd"/>
+      <w:r>
         <w:t xml:space="preserve"> </w:t>
       </w:r>
       <w:proofErr w:type="spellStart"/>
       <w:r>
-        <w:t>repetetive</w:t>
+        <w:t>Ecol</w:t>
       </w:r>
       <w:proofErr w:type="spellEnd"/>
+      <w:r>
+        <w:t>, 29: 1268-1277. doi:10.1111/1365-2435.12452</w:t>
+      </w:r>
     </w:p>
   </w:comment>
-  <w:comment w:id="10" w:author="Norbert Kunert" w:date="2019-11-10T11:24:00Z" w:initials="NK">
+  <w:comment w:id="46" w:author="Norbert Kunert" w:date="2019-11-11T08:28:00Z" w:initials="NK">
     <w:p>
       <w:pPr>
         <w:pStyle w:val="CommentText"/>
@@ -5240,20 +5875,25 @@
         </w:rPr>
         <w:annotationRef/>
       </w:r>
-      <w:r>
-        <w:t xml:space="preserve">Which study, </w:t>
-      </w:r>
       <w:proofErr w:type="spellStart"/>
       <w:r>
-        <w:t>Bentett</w:t>
+        <w:t>Poorter</w:t>
       </w:r>
       <w:proofErr w:type="spellEnd"/>
       <w:r>
-        <w:t xml:space="preserve"> or Pfeifer???</w:t>
+        <w:t xml:space="preserve"> and </w:t>
+      </w:r>
+      <w:proofErr w:type="spellStart"/>
+      <w:r>
+        <w:t>Bongers</w:t>
+      </w:r>
+      <w:proofErr w:type="spellEnd"/>
+      <w:r>
+        <w:t xml:space="preserve"> looked at vertical differences in stomatal conductance. This comes close….</w:t>
       </w:r>
     </w:p>
   </w:comment>
-  <w:comment w:id="11" w:author="Norbert Kunert" w:date="2019-11-10T11:26:00Z" w:initials="NK">
+  <w:comment w:id="47" w:author="Norbert Kunert" w:date="2019-11-11T08:29:00Z" w:initials="NK">
     <w:p>
       <w:pPr>
         <w:pStyle w:val="CommentText"/>
@@ -5265,11 +5905,11 @@
         <w:annotationRef/>
       </w:r>
       <w:r>
-        <w:t>Emergent layer of the canopy</w:t>
+        <w:t xml:space="preserve">Maybe “important” instead? </w:t>
       </w:r>
     </w:p>
   </w:comment>
-  <w:comment w:id="12" w:author="Norbert Kunert" w:date="2019-11-10T11:44:00Z" w:initials="NK">
+  <w:comment w:id="48" w:author="Norbert Kunert" w:date="2019-11-11T08:41:00Z" w:initials="NK">
     <w:p>
       <w:pPr>
         <w:pStyle w:val="CommentText"/>
@@ -5281,19 +5921,47 @@
         <w:annotationRef/>
       </w:r>
       <w:r>
-        <w:t xml:space="preserve">I show this in my Amazon sap flux paper. </w:t>
-      </w:r>
-      <w:proofErr w:type="spellStart"/>
-      <w:r>
-        <w:t>Kunert</w:t>
-      </w:r>
-      <w:proofErr w:type="spellEnd"/>
-      <w:r>
-        <w:t xml:space="preserve"> et al 2017. A revised hydrological Budget. AFM. </w:t>
+        <w:t xml:space="preserve">I would not describe oaks as a </w:t>
+      </w:r>
+      <w:r>
+        <w:t xml:space="preserve">typical </w:t>
+      </w:r>
+      <w:r>
+        <w:t>pioneer species</w:t>
+      </w:r>
+      <w:r>
+        <w:t xml:space="preserve"> – especially at locations where it co-occurs with hickories</w:t>
+      </w:r>
+      <w:r>
+        <w:t xml:space="preserve">. </w:t>
+      </w:r>
+      <w:r>
+        <w:t>They have high wood densities, relatively slow growth and large seed</w:t>
+      </w:r>
+      <w:r>
+        <w:t>s</w:t>
+      </w:r>
+      <w:r>
+        <w:t xml:space="preserve">. This are all characteristics of late successional species. </w:t>
+      </w:r>
+      <w:r>
+        <w:t>What would be the dominating climax species? Currently Liriodendron</w:t>
+      </w:r>
+      <w:r>
+        <w:t xml:space="preserve"> (means it’s a secondary </w:t>
+      </w:r>
+      <w:r>
+        <w:t>forest</w:t>
+      </w:r>
+      <w:r>
+        <w:t>)</w:t>
+      </w:r>
+      <w:r>
+        <w:t xml:space="preserve">? </w:t>
       </w:r>
     </w:p>
   </w:comment>
-  <w:comment w:id="13" w:author="Norbert Kunert" w:date="2019-11-10T11:47:00Z" w:initials="NK">
+  <w:comment w:id="51" w:author="Norbert Kunert" w:date="2019-11-11T07:38:00Z" w:initials="NK">
     <w:p>
       <w:pPr>
         <w:pStyle w:val="CommentText"/>
@@ -5305,660 +5973,7 @@
         <w:annotationRef/>
       </w:r>
       <w:r>
-        <w:t xml:space="preserve">They can actually profit from droughts, </w:t>
-      </w:r>
-      <w:proofErr w:type="gramStart"/>
-      <w:r>
-        <w:t>see ;</w:t>
-      </w:r>
-      <w:proofErr w:type="gramEnd"/>
-      <w:r>
-        <w:t xml:space="preserve"> </w:t>
-      </w:r>
-      <w:proofErr w:type="spellStart"/>
-      <w:r>
-        <w:t>Pret</w:t>
-      </w:r>
-      <w:r>
-        <w:t>z</w:t>
-      </w:r>
-      <w:r>
-        <w:t>sch</w:t>
-      </w:r>
-      <w:proofErr w:type="spellEnd"/>
-      <w:r>
-        <w:t xml:space="preserve"> et al 2018. Drought can </w:t>
-      </w:r>
-      <w:proofErr w:type="spellStart"/>
-      <w:r>
-        <w:t>favour</w:t>
-      </w:r>
-      <w:proofErr w:type="spellEnd"/>
-      <w:r>
-        <w:t xml:space="preserve"> the growth of small in relation to tall trees in mature stands of Norway spruce and European beech. Forest Ecosystems</w:t>
-      </w:r>
-      <w:proofErr w:type="gramStart"/>
-      <w:r>
-        <w:t>, ,</w:t>
-      </w:r>
-      <w:proofErr w:type="gramEnd"/>
-      <w:r>
-        <w:t xml:space="preserve"> 5:20</w:t>
-      </w:r>
-    </w:p>
-  </w:comment>
-  <w:comment w:id="17" w:author="Norbert Kunert" w:date="2019-11-10T11:30:00Z" w:initials="NK">
-    <w:p>
-      <w:pPr>
-        <w:pStyle w:val="CommentText"/>
-      </w:pPr>
-      <w:r>
-        <w:rPr>
-          <w:rStyle w:val="CommentReference"/>
-        </w:rPr>
-        <w:annotationRef/>
-      </w:r>
-      <w:r>
-        <w:t>This is the leaf water potential at turgor loss point. The osmotic potential is π</w:t>
-      </w:r>
-      <w:proofErr w:type="spellStart"/>
-      <w:r>
-        <w:t>osm</w:t>
-      </w:r>
-      <w:proofErr w:type="spellEnd"/>
-    </w:p>
-  </w:comment>
-  <w:comment w:id="18" w:author="Norbert Kunert" w:date="2019-11-10T12:20:00Z" w:initials="NK">
-    <w:p>
-      <w:pPr>
-        <w:pStyle w:val="CommentText"/>
-      </w:pPr>
-      <w:r>
-        <w:rPr>
-          <w:rStyle w:val="CommentReference"/>
-        </w:rPr>
-        <w:annotationRef/>
-      </w:r>
-      <w:r>
-        <w:t xml:space="preserve">In some ecosystems, </w:t>
-      </w:r>
-      <w:proofErr w:type="spellStart"/>
-      <w:r>
-        <w:t>theold</w:t>
-      </w:r>
-      <w:proofErr w:type="spellEnd"/>
-      <w:r>
-        <w:t xml:space="preserve"> trees die due to drought, see: Suarez et la. 2004. </w:t>
-      </w:r>
-      <w:r>
-        <w:t xml:space="preserve">Factors predisposing episodic drought‐induced tree mortality in </w:t>
-      </w:r>
-      <w:proofErr w:type="spellStart"/>
-      <w:r>
-        <w:t>Nothofagus</w:t>
-      </w:r>
-      <w:proofErr w:type="spellEnd"/>
-      <w:r>
-        <w:t>– site, climatic sensitivity and growth trends</w:t>
-      </w:r>
-      <w:r>
-        <w:t>. Journal of Ecology.</w:t>
-      </w:r>
-    </w:p>
-  </w:comment>
-  <w:comment w:id="19" w:author="Norbert Kunert" w:date="2019-11-10T11:56:00Z" w:initials="NK">
-    <w:p>
-      <w:pPr>
-        <w:pStyle w:val="CommentText"/>
-      </w:pPr>
-      <w:r>
-        <w:rPr>
-          <w:rStyle w:val="CommentReference"/>
-        </w:rPr>
-        <w:annotationRef/>
-      </w:r>
-      <w:r>
-        <w:t xml:space="preserve">See: </w:t>
-      </w:r>
-      <w:proofErr w:type="spellStart"/>
-      <w:r>
-        <w:t>Zang</w:t>
-      </w:r>
-      <w:proofErr w:type="spellEnd"/>
-      <w:r>
-        <w:t xml:space="preserve"> et al. 2012. </w:t>
-      </w:r>
-      <w:r>
-        <w:t>Size-dependent responses to summer drought in Scots pine, Norway spruce and common oak</w:t>
-      </w:r>
-      <w:r>
-        <w:t xml:space="preserve">. Trees, </w:t>
-      </w:r>
-      <w:r>
-        <w:t xml:space="preserve">26, Issue 2, </w:t>
-      </w:r>
-      <w:proofErr w:type="spellStart"/>
-      <w:r>
-        <w:t>pp</w:t>
-      </w:r>
-      <w:proofErr w:type="spellEnd"/>
-      <w:r>
-        <w:t xml:space="preserve"> 557–569</w:t>
-      </w:r>
-    </w:p>
-  </w:comment>
-  <w:comment w:id="20" w:author="Norbert Kunert" w:date="2019-11-10T11:48:00Z" w:initials="NK">
-    <w:p>
-      <w:pPr>
-        <w:pStyle w:val="CommentText"/>
-      </w:pPr>
-      <w:r>
-        <w:rPr>
-          <w:rStyle w:val="CommentReference"/>
-        </w:rPr>
-        <w:annotationRef/>
-      </w:r>
-      <w:proofErr w:type="spellStart"/>
-      <w:proofErr w:type="gramStart"/>
-      <w:r>
-        <w:t>repetetive</w:t>
-      </w:r>
-      <w:proofErr w:type="spellEnd"/>
-      <w:proofErr w:type="gramEnd"/>
-    </w:p>
-  </w:comment>
-  <w:comment w:id="21" w:author="Norbert Kunert" w:date="2019-11-10T11:59:00Z" w:initials="NK">
-    <w:p>
-      <w:pPr>
-        <w:pStyle w:val="CommentText"/>
-      </w:pPr>
-      <w:r>
-        <w:rPr>
-          <w:rStyle w:val="CommentReference"/>
-        </w:rPr>
-        <w:annotationRef/>
-      </w:r>
-      <w:r>
-        <w:t xml:space="preserve">I think Paulo Brando has a paper on WD and bark traits and how this affects their fire resistance/mortality during droughts – maybe a little bit off.  </w:t>
-      </w:r>
-    </w:p>
-  </w:comment>
-  <w:comment w:id="23" w:author="Norbert Kunert" w:date="2019-11-11T08:39:00Z" w:initials="NK">
-    <w:p>
-      <w:pPr>
-        <w:pStyle w:val="CommentText"/>
-      </w:pPr>
-      <w:r>
-        <w:rPr>
-          <w:rStyle w:val="CommentReference"/>
-        </w:rPr>
-        <w:annotationRef/>
-      </w:r>
-      <w:r>
-        <w:t xml:space="preserve">It’s still a secondary forest – isn’t it? I would add this information. </w:t>
-      </w:r>
-    </w:p>
-  </w:comment>
-  <w:comment w:id="24" w:author="Norbert Kunert" w:date="2019-11-10T12:05:00Z" w:initials="NK">
-    <w:p>
-      <w:pPr>
-        <w:pStyle w:val="CommentText"/>
-      </w:pPr>
-      <w:r>
-        <w:rPr>
-          <w:rStyle w:val="CommentReference"/>
-        </w:rPr>
-        <w:annotationRef/>
-      </w:r>
-      <w:r>
-        <w:t>Sampled branches</w:t>
-      </w:r>
-    </w:p>
-  </w:comment>
-  <w:comment w:id="25" w:author="Norbert Kunert" w:date="2019-11-10T12:04:00Z" w:initials="NK">
-    <w:p>
-      <w:pPr>
-        <w:pStyle w:val="CommentText"/>
-      </w:pPr>
-      <w:r>
-        <w:rPr>
-          <w:rStyle w:val="CommentReference"/>
-        </w:rPr>
-        <w:annotationRef/>
-      </w:r>
-      <w:r>
-        <w:t>Nodes – not notes</w:t>
-      </w:r>
-    </w:p>
-  </w:comment>
-  <w:comment w:id="26" w:author="Norbert Kunert" w:date="2019-11-10T12:08:00Z" w:initials="NK">
-    <w:p>
-      <w:pPr>
-        <w:pStyle w:val="CommentText"/>
-      </w:pPr>
-      <w:r>
-        <w:rPr>
-          <w:rStyle w:val="CommentReference"/>
-        </w:rPr>
-        <w:annotationRef/>
-      </w:r>
-      <w:r>
-        <w:t xml:space="preserve">Is this the WD we sampled or Ryan? How was volume estimated? </w:t>
-      </w:r>
-      <w:r>
-        <w:t>Archimedes</w:t>
-      </w:r>
-      <w:r>
-        <w:t>’ displacement</w:t>
-      </w:r>
-    </w:p>
-  </w:comment>
-  <w:comment w:id="27" w:author="Norbert Kunert" w:date="2019-11-11T07:31:00Z" w:initials="NK">
-    <w:p>
-      <w:pPr>
-        <w:pStyle w:val="CommentText"/>
-      </w:pPr>
-      <w:r>
-        <w:rPr>
-          <w:rStyle w:val="CommentReference"/>
-        </w:rPr>
-        <w:annotationRef/>
-      </w:r>
-      <w:r>
-        <w:t>This is correct – see comment in the introduction.</w:t>
-      </w:r>
-    </w:p>
-  </w:comment>
-  <w:comment w:id="28" w:author="Norbert Kunert" w:date="2019-11-11T07:36:00Z" w:initials="NK">
-    <w:p>
-      <w:pPr>
-        <w:pStyle w:val="CommentText"/>
-      </w:pPr>
-      <w:r>
-        <w:rPr>
-          <w:rStyle w:val="CommentReference"/>
-        </w:rPr>
-        <w:annotationRef/>
-      </w:r>
-      <w:r>
-        <w:t xml:space="preserve">Do we need a R script to calculate TLP??? Does the script include the leaf hydraulic conductance </w:t>
-      </w:r>
-    </w:p>
-  </w:comment>
-  <w:comment w:id="30" w:author="Norbert Kunert" w:date="2019-11-11T07:50:00Z" w:initials="NK">
-    <w:p>
-      <w:pPr>
-        <w:pStyle w:val="CommentText"/>
-      </w:pPr>
-      <w:r>
-        <w:rPr>
-          <w:rStyle w:val="CommentReference"/>
-        </w:rPr>
-        <w:annotationRef/>
-      </w:r>
-      <w:r>
-        <w:t xml:space="preserve">There is a couple of times mentioned “useful predictor” in the text. This sounds weird, is this a real term in modeling? I </w:t>
-      </w:r>
-      <w:proofErr w:type="spellStart"/>
-      <w:r>
-        <w:t>googled</w:t>
-      </w:r>
-      <w:proofErr w:type="spellEnd"/>
-      <w:r>
-        <w:t xml:space="preserve"> this on </w:t>
-      </w:r>
-      <w:proofErr w:type="spellStart"/>
-      <w:r>
-        <w:t>google</w:t>
-      </w:r>
-      <w:proofErr w:type="spellEnd"/>
-      <w:r>
-        <w:t xml:space="preserve"> scholar and what turns up are clinical studies saying that whatever is a useful predictor </w:t>
-      </w:r>
-      <w:r>
-        <w:t>of postoperative survival in patients undergoing surgery for gastric cancer</w:t>
-      </w:r>
-      <w:r>
-        <w:t xml:space="preserve">. </w:t>
-      </w:r>
-    </w:p>
-  </w:comment>
-  <w:comment w:id="31" w:author="Norbert Kunert" w:date="2019-11-11T08:00:00Z" w:initials="NK">
-    <w:p>
-      <w:pPr>
-        <w:pStyle w:val="CommentText"/>
-      </w:pPr>
-      <w:r>
-        <w:rPr>
-          <w:rStyle w:val="CommentReference"/>
-        </w:rPr>
-        <w:annotationRef/>
-      </w:r>
-      <w:r>
-        <w:t xml:space="preserve">They seem to be everywhere, the entire forest was black here this year. </w:t>
-      </w:r>
-      <w:r>
-        <w:t>I just read that a French entomologist introduced the species to the US. Well, done!</w:t>
-      </w:r>
-    </w:p>
-  </w:comment>
-  <w:comment w:id="34" w:author="Norbert Kunert" w:date="2019-11-10T12:30:00Z" w:initials="NK">
-    <w:p>
-      <w:pPr>
-        <w:pStyle w:val="CommentText"/>
-      </w:pPr>
-      <w:r>
-        <w:rPr>
-          <w:rStyle w:val="CommentReference"/>
-        </w:rPr>
-        <w:annotationRef/>
-      </w:r>
-      <w:r>
-        <w:t xml:space="preserve">Liu and Muller 1993. Effect of Drought and Frost on Radial Growth of </w:t>
-      </w:r>
-      <w:proofErr w:type="spellStart"/>
-      <w:r>
-        <w:t>Overstory</w:t>
-      </w:r>
-      <w:proofErr w:type="spellEnd"/>
-      <w:r>
-        <w:t xml:space="preserve"> and </w:t>
-      </w:r>
-      <w:proofErr w:type="spellStart"/>
-      <w:r>
-        <w:t>Undesrstory</w:t>
-      </w:r>
-      <w:proofErr w:type="spellEnd"/>
-      <w:r>
-        <w:t xml:space="preserve"> Stems in a Deciduous Forest. The American Midland Naturalist</w:t>
-      </w:r>
-    </w:p>
-    <w:p>
-      <w:pPr>
-        <w:pStyle w:val="CommentText"/>
-      </w:pPr>
-      <w:r>
-        <w:t>129 (1)</w:t>
-      </w:r>
-      <w:proofErr w:type="gramStart"/>
-      <w:r>
-        <w:t>,  19</w:t>
-      </w:r>
-      <w:proofErr w:type="gramEnd"/>
-      <w:r>
-        <w:t>-25 – they already described this 1993!</w:t>
-      </w:r>
-    </w:p>
-  </w:comment>
-  <w:comment w:id="35" w:author="Norbert Kunert" w:date="2019-11-10T12:15:00Z" w:initials="NK">
-    <w:p>
-      <w:pPr>
-        <w:pStyle w:val="CommentText"/>
-      </w:pPr>
-      <w:r>
-        <w:rPr>
-          <w:rStyle w:val="CommentReference"/>
-        </w:rPr>
-        <w:annotationRef/>
-      </w:r>
-      <w:r>
-        <w:t xml:space="preserve">Do you mean many individuals clumped together? </w:t>
-      </w:r>
-    </w:p>
-  </w:comment>
-  <w:comment w:id="36" w:author="Norbert Kunert" w:date="2019-11-10T12:31:00Z" w:initials="NK">
-    <w:p>
-      <w:pPr>
-        <w:pStyle w:val="CommentText"/>
-      </w:pPr>
-      <w:r>
-        <w:rPr>
-          <w:rStyle w:val="CommentReference"/>
-        </w:rPr>
-        <w:annotationRef/>
-      </w:r>
-      <w:proofErr w:type="spellStart"/>
-      <w:r>
-        <w:t>Kunert</w:t>
-      </w:r>
-      <w:proofErr w:type="spellEnd"/>
-      <w:r>
-        <w:t xml:space="preserve"> et al. 2017</w:t>
-      </w:r>
-    </w:p>
-  </w:comment>
-  <w:comment w:id="37" w:author="Norbert Kunert" w:date="2019-11-11T08:13:00Z" w:initials="NK">
-    <w:p>
-      <w:pPr>
-        <w:pStyle w:val="CommentText"/>
-      </w:pPr>
-      <w:r>
-        <w:rPr>
-          <w:rStyle w:val="CommentReference"/>
-        </w:rPr>
-        <w:annotationRef/>
-      </w:r>
-      <w:proofErr w:type="spellStart"/>
-      <w:r>
-        <w:t>Bottero</w:t>
-      </w:r>
-      <w:proofErr w:type="spellEnd"/>
-      <w:r>
-        <w:t xml:space="preserve"> et al. 2017, </w:t>
-      </w:r>
-      <w:r>
-        <w:t xml:space="preserve">Density‐dependent vulnerability of forest ecosystems to drought. J </w:t>
-      </w:r>
-      <w:proofErr w:type="spellStart"/>
-      <w:r>
-        <w:t>Appl</w:t>
-      </w:r>
-      <w:proofErr w:type="spellEnd"/>
-      <w:r>
-        <w:t xml:space="preserve"> </w:t>
-      </w:r>
-      <w:proofErr w:type="spellStart"/>
-      <w:r>
-        <w:t>Ecol</w:t>
-      </w:r>
-      <w:proofErr w:type="spellEnd"/>
-      <w:r>
-        <w:t>, 54: 1605-1614.</w:t>
-      </w:r>
-    </w:p>
-  </w:comment>
-  <w:comment w:id="38" w:author="Norbert Kunert" w:date="2019-11-11T08:18:00Z" w:initials="NK">
-    <w:p>
-      <w:pPr>
-        <w:pStyle w:val="CommentText"/>
-      </w:pPr>
-      <w:r>
-        <w:rPr>
-          <w:rStyle w:val="CommentReference"/>
-        </w:rPr>
-        <w:annotationRef/>
-      </w:r>
-      <w:proofErr w:type="spellStart"/>
-      <w:r>
-        <w:t>Maréchaux</w:t>
-      </w:r>
-      <w:proofErr w:type="spellEnd"/>
-      <w:r>
-        <w:t>, I</w:t>
-      </w:r>
-      <w:proofErr w:type="gramStart"/>
-      <w:r>
-        <w:t>. ,</w:t>
-      </w:r>
-      <w:proofErr w:type="gramEnd"/>
-      <w:r>
-        <w:t xml:space="preserve"> Bartlett, M. K., Sack, L. , </w:t>
-      </w:r>
-      <w:proofErr w:type="spellStart"/>
-      <w:r>
-        <w:t>Baraloto</w:t>
-      </w:r>
-      <w:proofErr w:type="spellEnd"/>
-      <w:r>
-        <w:t xml:space="preserve">, C. , Engel, J. , </w:t>
-      </w:r>
-      <w:proofErr w:type="spellStart"/>
-      <w:r>
-        <w:t>Joetzjer</w:t>
-      </w:r>
-      <w:proofErr w:type="spellEnd"/>
-      <w:r>
-        <w:t xml:space="preserve">, E. and </w:t>
-      </w:r>
-      <w:proofErr w:type="spellStart"/>
-      <w:r>
-        <w:t>Chave</w:t>
-      </w:r>
-      <w:proofErr w:type="spellEnd"/>
-      <w:r>
-        <w:t xml:space="preserve">, J. (2015), Drought tolerance as predicted by leaf water potential at turgor loss point varies strongly across species within an Amazonian forest. </w:t>
-      </w:r>
-      <w:proofErr w:type="spellStart"/>
-      <w:r>
-        <w:t>Funct</w:t>
-      </w:r>
-      <w:proofErr w:type="spellEnd"/>
-      <w:r>
-        <w:t xml:space="preserve"> </w:t>
-      </w:r>
-      <w:proofErr w:type="spellStart"/>
-      <w:r>
-        <w:t>Ecol</w:t>
-      </w:r>
-      <w:proofErr w:type="spellEnd"/>
-      <w:r>
-        <w:t>, 29: 1268-1277. doi:10.1111/1365-2435.12452</w:t>
-      </w:r>
-    </w:p>
-  </w:comment>
-  <w:comment w:id="39" w:author="Norbert Kunert" w:date="2019-11-11T08:28:00Z" w:initials="NK">
-    <w:p>
-      <w:pPr>
-        <w:pStyle w:val="CommentText"/>
-      </w:pPr>
-      <w:r>
-        <w:rPr>
-          <w:rStyle w:val="CommentReference"/>
-        </w:rPr>
-        <w:annotationRef/>
-      </w:r>
-      <w:proofErr w:type="spellStart"/>
-      <w:r>
-        <w:t>Poorter</w:t>
-      </w:r>
-      <w:proofErr w:type="spellEnd"/>
-      <w:r>
-        <w:t xml:space="preserve"> and </w:t>
-      </w:r>
-      <w:proofErr w:type="spellStart"/>
-      <w:r>
-        <w:t>Bongers</w:t>
-      </w:r>
-      <w:proofErr w:type="spellEnd"/>
-      <w:r>
-        <w:t xml:space="preserve"> looked at vertical differences in </w:t>
-      </w:r>
-      <w:proofErr w:type="spellStart"/>
-      <w:r>
-        <w:t>stomatal</w:t>
-      </w:r>
-      <w:proofErr w:type="spellEnd"/>
-      <w:r>
-        <w:t xml:space="preserve"> conductance. This comes close….</w:t>
-      </w:r>
-    </w:p>
-  </w:comment>
-  <w:comment w:id="40" w:author="Norbert Kunert" w:date="2019-11-11T08:29:00Z" w:initials="NK">
-    <w:p>
-      <w:pPr>
-        <w:pStyle w:val="CommentText"/>
-      </w:pPr>
-      <w:r>
-        <w:rPr>
-          <w:rStyle w:val="CommentReference"/>
-        </w:rPr>
-        <w:annotationRef/>
-      </w:r>
-      <w:r>
-        <w:t xml:space="preserve">Maybe “important” instead? </w:t>
-      </w:r>
-    </w:p>
-  </w:comment>
-  <w:comment w:id="42" w:author="Norbert Kunert" w:date="2019-11-11T08:41:00Z" w:initials="NK">
-    <w:p>
-      <w:pPr>
-        <w:pStyle w:val="CommentText"/>
-      </w:pPr>
-      <w:r>
-        <w:rPr>
-          <w:rStyle w:val="CommentReference"/>
-        </w:rPr>
-        <w:annotationRef/>
-      </w:r>
-      <w:r>
-        <w:t xml:space="preserve">I would not describe oaks as a </w:t>
-      </w:r>
-      <w:r>
-        <w:t xml:space="preserve">typical </w:t>
-      </w:r>
-      <w:r>
-        <w:t>pioneer species</w:t>
-      </w:r>
-      <w:r>
-        <w:t xml:space="preserve"> – especially at locations where it co-occurs with hickories</w:t>
-      </w:r>
-      <w:r>
-        <w:t xml:space="preserve">. </w:t>
-      </w:r>
-      <w:r>
-        <w:t>They have high wood densities, relatively slow growth and large seed</w:t>
-      </w:r>
-      <w:r>
-        <w:t>s</w:t>
-      </w:r>
-      <w:r>
-        <w:t xml:space="preserve">. This are all characteristics of late successional species. </w:t>
-      </w:r>
-      <w:r>
-        <w:t>What would be the dominating climax species? Currently Liriodendron</w:t>
-      </w:r>
-      <w:r>
-        <w:t xml:space="preserve"> (means it’s a secondary </w:t>
-      </w:r>
-      <w:r>
-        <w:t>forest</w:t>
-      </w:r>
-      <w:r>
-        <w:t>)</w:t>
-      </w:r>
-      <w:r>
-        <w:t xml:space="preserve">? </w:t>
-      </w:r>
-    </w:p>
-  </w:comment>
-  <w:comment w:id="45" w:author="Norbert Kunert" w:date="2019-11-11T07:38:00Z" w:initials="NK">
-    <w:p>
-      <w:pPr>
-        <w:pStyle w:val="CommentText"/>
-      </w:pPr>
-      <w:r>
-        <w:rPr>
-          <w:rStyle w:val="CommentReference"/>
-        </w:rPr>
-        <w:annotationRef/>
-      </w:r>
-      <w:proofErr w:type="gramStart"/>
-      <w:r>
-        <w:t>and</w:t>
-      </w:r>
-      <w:proofErr w:type="gramEnd"/>
-      <w:r>
-        <w:t xml:space="preserve"> NK – I guess I jumped in from time to time. </w:t>
+        <w:t xml:space="preserve">and NK – I guess I jumped in from time to time. </w:t>
       </w:r>
       <w:r>
         <w:t xml:space="preserve">But guidance sounds actually better! </w:t>
@@ -5968,8 +5983,98 @@
 </w:comments>
 </file>
 
+<file path=word/commentsExtended.xml><?xml version="1.0" encoding="utf-8"?>
+<w15:commentsEx xmlns:wpc="http://schemas.microsoft.com/office/word/2010/wordprocessingCanvas" xmlns:cx="http://schemas.microsoft.com/office/drawing/2014/chartex" xmlns:cx1="http://schemas.microsoft.com/office/drawing/2015/9/8/chartex" xmlns:cx2="http://schemas.microsoft.com/office/drawing/2015/10/21/chartex" xmlns:cx3="http://schemas.microsoft.com/office/drawing/2016/5/9/chartex" xmlns:cx4="http://schemas.microsoft.com/office/drawing/2016/5/10/chartex" xmlns:cx5="http://schemas.microsoft.com/office/drawing/2016/5/11/chartex" xmlns:cx6="http://schemas.microsoft.com/office/drawing/2016/5/12/chartex" xmlns:cx7="http://schemas.microsoft.com/office/drawing/2016/5/13/chartex" xmlns:cx8="http://schemas.microsoft.com/office/drawing/2016/5/14/chartex" xmlns:mc="http://schemas.openxmlformats.org/markup-compatibility/2006" xmlns:aink="http://schemas.microsoft.com/office/drawing/2016/ink" xmlns:am3d="http://schemas.microsoft.com/office/drawing/2017/model3d" xmlns:o="urn:schemas-microsoft-com:office:office" xmlns:r="http://schemas.openxmlformats.org/officeDocument/2006/relationships" xmlns:m="http://schemas.openxmlformats.org/officeDocument/2006/math" xmlns:v="urn:schemas-microsoft-com:vml" xmlns:wp14="http://schemas.microsoft.com/office/word/2010/wordprocessingDrawing" xmlns:wp="http://schemas.openxmlformats.org/drawingml/2006/wordprocessingDrawing" xmlns:w10="urn:schemas-microsoft-com:office:word" xmlns:w="http://schemas.openxmlformats.org/wordprocessingml/2006/main" xmlns:w14="http://schemas.microsoft.com/office/word/2010/wordml" xmlns:w15="http://schemas.microsoft.com/office/word/2012/wordml" xmlns:w16cid="http://schemas.microsoft.com/office/word/2016/wordml/cid" xmlns:w16se="http://schemas.microsoft.com/office/word/2015/wordml/symex" xmlns:wpg="http://schemas.microsoft.com/office/word/2010/wordprocessingGroup" xmlns:wpi="http://schemas.microsoft.com/office/word/2010/wordprocessingInk" xmlns:wne="http://schemas.microsoft.com/office/word/2006/wordml" xmlns:wps="http://schemas.microsoft.com/office/word/2010/wordprocessingShape" mc:Ignorable="w14 w15 w16se w16cid wp14">
+  <w15:commentEx w15:paraId="6D710FEB" w15:done="0"/>
+  <w15:commentEx w15:paraId="257C98AB" w15:done="0"/>
+  <w15:commentEx w15:paraId="37F999FC" w15:done="0"/>
+  <w15:commentEx w15:paraId="7D95256B" w15:paraIdParent="37F999FC" w15:done="0"/>
+  <w15:commentEx w15:paraId="5DC98802" w15:done="0"/>
+  <w15:commentEx w15:paraId="1773A499" w15:paraIdParent="5DC98802" w15:done="0"/>
+  <w15:commentEx w15:paraId="4A7E3C53" w15:done="0"/>
+  <w15:commentEx w15:paraId="67DD2593" w15:paraIdParent="4A7E3C53" w15:done="0"/>
+  <w15:commentEx w15:paraId="29F7680C" w15:done="0"/>
+  <w15:commentEx w15:paraId="135F6091" w15:paraIdParent="29F7680C" w15:done="0"/>
+  <w15:commentEx w15:paraId="4D0843BC" w15:done="0"/>
+  <w15:commentEx w15:paraId="511B71D1" w15:paraIdParent="4D0843BC" w15:done="0"/>
+  <w15:commentEx w15:paraId="24EA35B2" w15:done="0"/>
+  <w15:commentEx w15:paraId="481AAE2D" w15:paraIdParent="24EA35B2" w15:done="0"/>
+  <w15:commentEx w15:paraId="4298DD3F" w15:done="0"/>
+  <w15:commentEx w15:paraId="7D6C9F1D" w15:done="0"/>
+  <w15:commentEx w15:paraId="4B210496" w15:done="0"/>
+  <w15:commentEx w15:paraId="4CB9BB71" w15:done="0"/>
+  <w15:commentEx w15:paraId="0C58CCCC" w15:done="0"/>
+  <w15:commentEx w15:paraId="45B5736B" w15:done="0"/>
+  <w15:commentEx w15:paraId="5D19AA62" w15:done="0"/>
+  <w15:commentEx w15:paraId="3CAA5BA0" w15:done="0"/>
+  <w15:commentEx w15:paraId="6E89E3C9" w15:done="0"/>
+  <w15:commentEx w15:paraId="3AF48DFB" w15:done="0"/>
+  <w15:commentEx w15:paraId="52F7A8AE" w15:done="0"/>
+  <w15:commentEx w15:paraId="020EF488" w15:done="0"/>
+  <w15:commentEx w15:paraId="12C7A64E" w15:done="0"/>
+  <w15:commentEx w15:paraId="1043A7DA" w15:done="0"/>
+  <w15:commentEx w15:paraId="0E8B1271" w15:done="0"/>
+  <w15:commentEx w15:paraId="084F2E07" w15:done="0"/>
+  <w15:commentEx w15:paraId="60A58620" w15:done="0"/>
+  <w15:commentEx w15:paraId="23BDD64B" w15:done="0"/>
+  <w15:commentEx w15:paraId="44D2CD4B" w15:done="0"/>
+  <w15:commentEx w15:paraId="661A8C1D" w15:done="0"/>
+  <w15:commentEx w15:paraId="237E1485" w15:done="0"/>
+  <w15:commentEx w15:paraId="36E5FFF1" w15:done="0"/>
+  <w15:commentEx w15:paraId="3098A149" w15:done="0"/>
+  <w15:commentEx w15:paraId="6A70341A" w15:done="0"/>
+  <w15:commentEx w15:paraId="6D8BA754" w15:done="0"/>
+  <w15:commentEx w15:paraId="219F3236" w15:done="0"/>
+</w15:commentsEx>
+</file>
+
+<file path=word/commentsIds.xml><?xml version="1.0" encoding="utf-8"?>
+<w16cid:commentsIds xmlns:wpc="http://schemas.microsoft.com/office/word/2010/wordprocessingCanvas" xmlns:cx="http://schemas.microsoft.com/office/drawing/2014/chartex" xmlns:cx1="http://schemas.microsoft.com/office/drawing/2015/9/8/chartex" xmlns:cx2="http://schemas.microsoft.com/office/drawing/2015/10/21/chartex" xmlns:cx3="http://schemas.microsoft.com/office/drawing/2016/5/9/chartex" xmlns:cx4="http://schemas.microsoft.com/office/drawing/2016/5/10/chartex" xmlns:cx5="http://schemas.microsoft.com/office/drawing/2016/5/11/chartex" xmlns:cx6="http://schemas.microsoft.com/office/drawing/2016/5/12/chartex" xmlns:cx7="http://schemas.microsoft.com/office/drawing/2016/5/13/chartex" xmlns:cx8="http://schemas.microsoft.com/office/drawing/2016/5/14/chartex" xmlns:mc="http://schemas.openxmlformats.org/markup-compatibility/2006" xmlns:aink="http://schemas.microsoft.com/office/drawing/2016/ink" xmlns:am3d="http://schemas.microsoft.com/office/drawing/2017/model3d" xmlns:o="urn:schemas-microsoft-com:office:office" xmlns:r="http://schemas.openxmlformats.org/officeDocument/2006/relationships" xmlns:m="http://schemas.openxmlformats.org/officeDocument/2006/math" xmlns:v="urn:schemas-microsoft-com:vml" xmlns:wp14="http://schemas.microsoft.com/office/word/2010/wordprocessingDrawing" xmlns:wp="http://schemas.openxmlformats.org/drawingml/2006/wordprocessingDrawing" xmlns:w10="urn:schemas-microsoft-com:office:word" xmlns:w="http://schemas.openxmlformats.org/wordprocessingml/2006/main" xmlns:w14="http://schemas.microsoft.com/office/word/2010/wordml" xmlns:w15="http://schemas.microsoft.com/office/word/2012/wordml" xmlns:w16cid="http://schemas.microsoft.com/office/word/2016/wordml/cid" xmlns:w16se="http://schemas.microsoft.com/office/word/2015/wordml/symex" xmlns:wpg="http://schemas.microsoft.com/office/word/2010/wordprocessingGroup" xmlns:wpi="http://schemas.microsoft.com/office/word/2010/wordprocessingInk" xmlns:wne="http://schemas.microsoft.com/office/word/2006/wordml" xmlns:wps="http://schemas.microsoft.com/office/word/2010/wordprocessingShape" mc:Ignorable="w14 w15 w16se w16cid wp14">
+  <w16cid:commentId w16cid:paraId="6D710FEB" w16cid:durableId="2176B985"/>
+  <w16cid:commentId w16cid:paraId="257C98AB" w16cid:durableId="2176B986"/>
+  <w16cid:commentId w16cid:paraId="37F999FC" w16cid:durableId="2176B987"/>
+  <w16cid:commentId w16cid:paraId="7D95256B" w16cid:durableId="2176BBE1"/>
+  <w16cid:commentId w16cid:paraId="5DC98802" w16cid:durableId="2176B988"/>
+  <w16cid:commentId w16cid:paraId="1773A499" w16cid:durableId="2176BEA4"/>
+  <w16cid:commentId w16cid:paraId="4A7E3C53" w16cid:durableId="2176B989"/>
+  <w16cid:commentId w16cid:paraId="67DD2593" w16cid:durableId="2176BEDF"/>
+  <w16cid:commentId w16cid:paraId="29F7680C" w16cid:durableId="2176B98A"/>
+  <w16cid:commentId w16cid:paraId="135F6091" w16cid:durableId="2176BF12"/>
+  <w16cid:commentId w16cid:paraId="4D0843BC" w16cid:durableId="2176B98B"/>
+  <w16cid:commentId w16cid:paraId="511B71D1" w16cid:durableId="2176C094"/>
+  <w16cid:commentId w16cid:paraId="24EA35B2" w16cid:durableId="2176B98C"/>
+  <w16cid:commentId w16cid:paraId="481AAE2D" w16cid:durableId="2176C102"/>
+  <w16cid:commentId w16cid:paraId="4298DD3F" w16cid:durableId="2176B98D"/>
+  <w16cid:commentId w16cid:paraId="7D6C9F1D" w16cid:durableId="2176B98E"/>
+  <w16cid:commentId w16cid:paraId="4B210496" w16cid:durableId="2176B98F"/>
+  <w16cid:commentId w16cid:paraId="4CB9BB71" w16cid:durableId="2176B990"/>
+  <w16cid:commentId w16cid:paraId="0C58CCCC" w16cid:durableId="2176B991"/>
+  <w16cid:commentId w16cid:paraId="45B5736B" w16cid:durableId="2176B992"/>
+  <w16cid:commentId w16cid:paraId="5D19AA62" w16cid:durableId="2176B993"/>
+  <w16cid:commentId w16cid:paraId="3CAA5BA0" w16cid:durableId="2176B994"/>
+  <w16cid:commentId w16cid:paraId="6E89E3C9" w16cid:durableId="2176B995"/>
+  <w16cid:commentId w16cid:paraId="3AF48DFB" w16cid:durableId="2176B996"/>
+  <w16cid:commentId w16cid:paraId="52F7A8AE" w16cid:durableId="2176B997"/>
+  <w16cid:commentId w16cid:paraId="020EF488" w16cid:durableId="2176B998"/>
+  <w16cid:commentId w16cid:paraId="12C7A64E" w16cid:durableId="2176B999"/>
+  <w16cid:commentId w16cid:paraId="1043A7DA" w16cid:durableId="2176B99A"/>
+  <w16cid:commentId w16cid:paraId="0E8B1271" w16cid:durableId="2176B99B"/>
+  <w16cid:commentId w16cid:paraId="084F2E07" w16cid:durableId="2176B99C"/>
+  <w16cid:commentId w16cid:paraId="60A58620" w16cid:durableId="2176B99D"/>
+  <w16cid:commentId w16cid:paraId="23BDD64B" w16cid:durableId="2176B99E"/>
+  <w16cid:commentId w16cid:paraId="44D2CD4B" w16cid:durableId="2176B99F"/>
+  <w16cid:commentId w16cid:paraId="661A8C1D" w16cid:durableId="2176B9A0"/>
+  <w16cid:commentId w16cid:paraId="237E1485" w16cid:durableId="2176B9A1"/>
+  <w16cid:commentId w16cid:paraId="36E5FFF1" w16cid:durableId="2176B9A2"/>
+  <w16cid:commentId w16cid:paraId="3098A149" w16cid:durableId="2176B9A3"/>
+  <w16cid:commentId w16cid:paraId="6A70341A" w16cid:durableId="2176B9A4"/>
+  <w16cid:commentId w16cid:paraId="6D8BA754" w16cid:durableId="2176B9A5"/>
+  <w16cid:commentId w16cid:paraId="219F3236" w16cid:durableId="2176B9A6"/>
+</w16cid:commentsIds>
+</file>
+
 <file path=word/endnotes.xml><?xml version="1.0" encoding="utf-8"?>
-<w:endnotes xmlns:wpc="http://schemas.microsoft.com/office/word/2010/wordprocessingCanvas" xmlns:mc="http://schemas.openxmlformats.org/markup-compatibility/2006" xmlns:o="urn:schemas-microsoft-com:office:office" xmlns:r="http://schemas.openxmlformats.org/officeDocument/2006/relationships" xmlns:m="http://schemas.openxmlformats.org/officeDocument/2006/math" xmlns:v="urn:schemas-microsoft-com:vml" xmlns:wp14="http://schemas.microsoft.com/office/word/2010/wordprocessingDrawing" xmlns:wp="http://schemas.openxmlformats.org/drawingml/2006/wordprocessingDrawing" xmlns:w10="urn:schemas-microsoft-com:office:word" xmlns:w="http://schemas.openxmlformats.org/wordprocessingml/2006/main" xmlns:w14="http://schemas.microsoft.com/office/word/2010/wordml" xmlns:wpg="http://schemas.microsoft.com/office/word/2010/wordprocessingGroup" xmlns:wpi="http://schemas.microsoft.com/office/word/2010/wordprocessingInk" xmlns:wne="http://schemas.microsoft.com/office/word/2006/wordml" xmlns:wps="http://schemas.microsoft.com/office/word/2010/wordprocessingShape" mc:Ignorable="w14 wp14">
+<w:endnotes xmlns:wpc="http://schemas.microsoft.com/office/word/2010/wordprocessingCanvas" xmlns:cx="http://schemas.microsoft.com/office/drawing/2014/chartex" xmlns:cx1="http://schemas.microsoft.com/office/drawing/2015/9/8/chartex" xmlns:cx2="http://schemas.microsoft.com/office/drawing/2015/10/21/chartex" xmlns:cx3="http://schemas.microsoft.com/office/drawing/2016/5/9/chartex" xmlns:cx4="http://schemas.microsoft.com/office/drawing/2016/5/10/chartex" xmlns:cx5="http://schemas.microsoft.com/office/drawing/2016/5/11/chartex" xmlns:cx6="http://schemas.microsoft.com/office/drawing/2016/5/12/chartex" xmlns:cx7="http://schemas.microsoft.com/office/drawing/2016/5/13/chartex" xmlns:cx8="http://schemas.microsoft.com/office/drawing/2016/5/14/chartex" xmlns:mc="http://schemas.openxmlformats.org/markup-compatibility/2006" xmlns:aink="http://schemas.microsoft.com/office/drawing/2016/ink" xmlns:am3d="http://schemas.microsoft.com/office/drawing/2017/model3d" xmlns:o="urn:schemas-microsoft-com:office:office" xmlns:r="http://schemas.openxmlformats.org/officeDocument/2006/relationships" xmlns:m="http://schemas.openxmlformats.org/officeDocument/2006/math" xmlns:v="urn:schemas-microsoft-com:vml" xmlns:wp14="http://schemas.microsoft.com/office/word/2010/wordprocessingDrawing" xmlns:wp="http://schemas.openxmlformats.org/drawingml/2006/wordprocessingDrawing" xmlns:w10="urn:schemas-microsoft-com:office:word" xmlns:w="http://schemas.openxmlformats.org/wordprocessingml/2006/main" xmlns:w14="http://schemas.microsoft.com/office/word/2010/wordml" xmlns:w15="http://schemas.microsoft.com/office/word/2012/wordml" xmlns:w16cid="http://schemas.microsoft.com/office/word/2016/wordml/cid" xmlns:w16se="http://schemas.microsoft.com/office/word/2015/wordml/symex" xmlns:wpg="http://schemas.microsoft.com/office/word/2010/wordprocessingGroup" xmlns:wpi="http://schemas.microsoft.com/office/word/2010/wordprocessingInk" xmlns:wne="http://schemas.microsoft.com/office/word/2006/wordml" xmlns:wps="http://schemas.microsoft.com/office/word/2010/wordprocessingShape" mc:Ignorable="w14 w15 w16se w16cid wp14">
   <w:endnote w:type="separator" w:id="-1">
     <w:p>
       <w:pPr>
@@ -5994,7 +6099,7 @@
 </file>
 
 <file path=word/footnotes.xml><?xml version="1.0" encoding="utf-8"?>
-<w:footnotes xmlns:wpc="http://schemas.microsoft.com/office/word/2010/wordprocessingCanvas" xmlns:mc="http://schemas.openxmlformats.org/markup-compatibility/2006" xmlns:o="urn:schemas-microsoft-com:office:office" xmlns:r="http://schemas.openxmlformats.org/officeDocument/2006/relationships" xmlns:m="http://schemas.openxmlformats.org/officeDocument/2006/math" xmlns:v="urn:schemas-microsoft-com:vml" xmlns:wp14="http://schemas.microsoft.com/office/word/2010/wordprocessingDrawing" xmlns:wp="http://schemas.openxmlformats.org/drawingml/2006/wordprocessingDrawing" xmlns:w10="urn:schemas-microsoft-com:office:word" xmlns:w="http://schemas.openxmlformats.org/wordprocessingml/2006/main" xmlns:w14="http://schemas.microsoft.com/office/word/2010/wordml" xmlns:wpg="http://schemas.microsoft.com/office/word/2010/wordprocessingGroup" xmlns:wpi="http://schemas.microsoft.com/office/word/2010/wordprocessingInk" xmlns:wne="http://schemas.microsoft.com/office/word/2006/wordml" xmlns:wps="http://schemas.microsoft.com/office/word/2010/wordprocessingShape" mc:Ignorable="w14 wp14">
+<w:footnotes xmlns:wpc="http://schemas.microsoft.com/office/word/2010/wordprocessingCanvas" xmlns:cx="http://schemas.microsoft.com/office/drawing/2014/chartex" xmlns:cx1="http://schemas.microsoft.com/office/drawing/2015/9/8/chartex" xmlns:cx2="http://schemas.microsoft.com/office/drawing/2015/10/21/chartex" xmlns:cx3="http://schemas.microsoft.com/office/drawing/2016/5/9/chartex" xmlns:cx4="http://schemas.microsoft.com/office/drawing/2016/5/10/chartex" xmlns:cx5="http://schemas.microsoft.com/office/drawing/2016/5/11/chartex" xmlns:cx6="http://schemas.microsoft.com/office/drawing/2016/5/12/chartex" xmlns:cx7="http://schemas.microsoft.com/office/drawing/2016/5/13/chartex" xmlns:cx8="http://schemas.microsoft.com/office/drawing/2016/5/14/chartex" xmlns:mc="http://schemas.openxmlformats.org/markup-compatibility/2006" xmlns:aink="http://schemas.microsoft.com/office/drawing/2016/ink" xmlns:am3d="http://schemas.microsoft.com/office/drawing/2017/model3d" xmlns:o="urn:schemas-microsoft-com:office:office" xmlns:r="http://schemas.openxmlformats.org/officeDocument/2006/relationships" xmlns:m="http://schemas.openxmlformats.org/officeDocument/2006/math" xmlns:v="urn:schemas-microsoft-com:vml" xmlns:wp14="http://schemas.microsoft.com/office/word/2010/wordprocessingDrawing" xmlns:wp="http://schemas.openxmlformats.org/drawingml/2006/wordprocessingDrawing" xmlns:w10="urn:schemas-microsoft-com:office:word" xmlns:w="http://schemas.openxmlformats.org/wordprocessingml/2006/main" xmlns:w14="http://schemas.microsoft.com/office/word/2010/wordml" xmlns:w15="http://schemas.microsoft.com/office/word/2012/wordml" xmlns:w16cid="http://schemas.microsoft.com/office/word/2016/wordml/cid" xmlns:w16se="http://schemas.microsoft.com/office/word/2015/wordml/symex" xmlns:wpg="http://schemas.microsoft.com/office/word/2010/wordprocessingGroup" xmlns:wpi="http://schemas.microsoft.com/office/word/2010/wordprocessingInk" xmlns:wne="http://schemas.microsoft.com/office/word/2006/wordml" xmlns:wps="http://schemas.microsoft.com/office/word/2010/wordprocessingShape" mc:Ignorable="w14 w15 w16se w16cid wp14">
   <w:footnote w:type="separator" w:id="-1">
     <w:p>
       <w:r>
@@ -6013,8 +6118,8 @@
 </file>
 
 <file path=word/numbering.xml><?xml version="1.0" encoding="utf-8"?>
-<w:numbering xmlns:wpc="http://schemas.microsoft.com/office/word/2010/wordprocessingCanvas" xmlns:mc="http://schemas.openxmlformats.org/markup-compatibility/2006" xmlns:o="urn:schemas-microsoft-com:office:office" xmlns:r="http://schemas.openxmlformats.org/officeDocument/2006/relationships" xmlns:m="http://schemas.openxmlformats.org/officeDocument/2006/math" xmlns:v="urn:schemas-microsoft-com:vml" xmlns:wp14="http://schemas.microsoft.com/office/word/2010/wordprocessingDrawing" xmlns:wp="http://schemas.openxmlformats.org/drawingml/2006/wordprocessingDrawing" xmlns:w10="urn:schemas-microsoft-com:office:word" xmlns:w="http://schemas.openxmlformats.org/wordprocessingml/2006/main" xmlns:w14="http://schemas.microsoft.com/office/word/2010/wordml" xmlns:wpg="http://schemas.microsoft.com/office/word/2010/wordprocessingGroup" xmlns:wpi="http://schemas.microsoft.com/office/word/2010/wordprocessingInk" xmlns:wne="http://schemas.microsoft.com/office/word/2006/wordml" xmlns:wps="http://schemas.microsoft.com/office/word/2010/wordprocessingShape" mc:Ignorable="w14 wp14">
-  <w:abstractNum w:abstractNumId="0">
+<w:numbering xmlns:wpc="http://schemas.microsoft.com/office/word/2010/wordprocessingCanvas" xmlns:cx="http://schemas.microsoft.com/office/drawing/2014/chartex" xmlns:cx1="http://schemas.microsoft.com/office/drawing/2015/9/8/chartex" xmlns:cx2="http://schemas.microsoft.com/office/drawing/2015/10/21/chartex" xmlns:cx3="http://schemas.microsoft.com/office/drawing/2016/5/9/chartex" xmlns:cx4="http://schemas.microsoft.com/office/drawing/2016/5/10/chartex" xmlns:cx5="http://schemas.microsoft.com/office/drawing/2016/5/11/chartex" xmlns:cx6="http://schemas.microsoft.com/office/drawing/2016/5/12/chartex" xmlns:cx7="http://schemas.microsoft.com/office/drawing/2016/5/13/chartex" xmlns:cx8="http://schemas.microsoft.com/office/drawing/2016/5/14/chartex" xmlns:mc="http://schemas.openxmlformats.org/markup-compatibility/2006" xmlns:aink="http://schemas.microsoft.com/office/drawing/2016/ink" xmlns:am3d="http://schemas.microsoft.com/office/drawing/2017/model3d" xmlns:o="urn:schemas-microsoft-com:office:office" xmlns:r="http://schemas.openxmlformats.org/officeDocument/2006/relationships" xmlns:m="http://schemas.openxmlformats.org/officeDocument/2006/math" xmlns:v="urn:schemas-microsoft-com:vml" xmlns:wp14="http://schemas.microsoft.com/office/word/2010/wordprocessingDrawing" xmlns:wp="http://schemas.openxmlformats.org/drawingml/2006/wordprocessingDrawing" xmlns:w10="urn:schemas-microsoft-com:office:word" xmlns:w="http://schemas.openxmlformats.org/wordprocessingml/2006/main" xmlns:w14="http://schemas.microsoft.com/office/word/2010/wordml" xmlns:w15="http://schemas.microsoft.com/office/word/2012/wordml" xmlns:w16cid="http://schemas.microsoft.com/office/word/2016/wordml/cid" xmlns:w16se="http://schemas.microsoft.com/office/word/2015/wordml/symex" xmlns:wpg="http://schemas.microsoft.com/office/word/2010/wordprocessingGroup" xmlns:wpi="http://schemas.microsoft.com/office/word/2010/wordprocessingInk" xmlns:wne="http://schemas.microsoft.com/office/word/2006/wordml" xmlns:wps="http://schemas.microsoft.com/office/word/2010/wordprocessingShape" mc:Ignorable="w14 w15 w16se w16cid wp14">
+  <w:abstractNum w:abstractNumId="0" w15:restartNumberingAfterBreak="0">
     <w:nsid w:val="AE8FB471"/>
     <w:multiLevelType w:val="multilevel"/>
     <w:tmpl w:val="635677BA"/>
@@ -6106,7 +6211,7 @@
       <w:lvlJc w:val="left"/>
     </w:lvl>
   </w:abstractNum>
-  <w:abstractNum w:abstractNumId="1">
+  <w:abstractNum w:abstractNumId="1" w15:restartNumberingAfterBreak="0">
     <w:nsid w:val="E17F69BA"/>
     <w:multiLevelType w:val="multilevel"/>
     <w:tmpl w:val="C626489E"/>
@@ -6198,7 +6303,7 @@
       <w:lvlJc w:val="left"/>
     </w:lvl>
   </w:abstractNum>
-  <w:abstractNum w:abstractNumId="2">
+  <w:abstractNum w:abstractNumId="2" w15:restartNumberingAfterBreak="0">
     <w:nsid w:val="25CA361F"/>
     <w:multiLevelType w:val="multilevel"/>
     <w:tmpl w:val="143A717E"/>
@@ -6290,7 +6395,7 @@
       <w:lvlJc w:val="left"/>
     </w:lvl>
   </w:abstractNum>
-  <w:abstractNum w:abstractNumId="3">
+  <w:abstractNum w:abstractNumId="3" w15:restartNumberingAfterBreak="0">
     <w:nsid w:val="76068E78"/>
     <w:multiLevelType w:val="multilevel"/>
     <w:tmpl w:val="A0FA1698"/>
@@ -6425,8 +6530,16 @@
 </w:numbering>
 </file>
 
+<file path=word/people.xml><?xml version="1.0" encoding="utf-8"?>
+<w15:people xmlns:wpc="http://schemas.microsoft.com/office/word/2010/wordprocessingCanvas" xmlns:cx="http://schemas.microsoft.com/office/drawing/2014/chartex" xmlns:cx1="http://schemas.microsoft.com/office/drawing/2015/9/8/chartex" xmlns:cx2="http://schemas.microsoft.com/office/drawing/2015/10/21/chartex" xmlns:cx3="http://schemas.microsoft.com/office/drawing/2016/5/9/chartex" xmlns:cx4="http://schemas.microsoft.com/office/drawing/2016/5/10/chartex" xmlns:cx5="http://schemas.microsoft.com/office/drawing/2016/5/11/chartex" xmlns:cx6="http://schemas.microsoft.com/office/drawing/2016/5/12/chartex" xmlns:cx7="http://schemas.microsoft.com/office/drawing/2016/5/13/chartex" xmlns:cx8="http://schemas.microsoft.com/office/drawing/2016/5/14/chartex" xmlns:mc="http://schemas.openxmlformats.org/markup-compatibility/2006" xmlns:aink="http://schemas.microsoft.com/office/drawing/2016/ink" xmlns:am3d="http://schemas.microsoft.com/office/drawing/2017/model3d" xmlns:o="urn:schemas-microsoft-com:office:office" xmlns:r="http://schemas.openxmlformats.org/officeDocument/2006/relationships" xmlns:m="http://schemas.openxmlformats.org/officeDocument/2006/math" xmlns:v="urn:schemas-microsoft-com:vml" xmlns:wp14="http://schemas.microsoft.com/office/word/2010/wordprocessingDrawing" xmlns:wp="http://schemas.openxmlformats.org/drawingml/2006/wordprocessingDrawing" xmlns:w10="urn:schemas-microsoft-com:office:word" xmlns:w="http://schemas.openxmlformats.org/wordprocessingml/2006/main" xmlns:w14="http://schemas.microsoft.com/office/word/2010/wordml" xmlns:w15="http://schemas.microsoft.com/office/word/2012/wordml" xmlns:w16cid="http://schemas.microsoft.com/office/word/2016/wordml/cid" xmlns:w16se="http://schemas.microsoft.com/office/word/2015/wordml/symex" xmlns:wpg="http://schemas.microsoft.com/office/word/2010/wordprocessingGroup" xmlns:wpi="http://schemas.microsoft.com/office/word/2010/wordprocessingInk" xmlns:wne="http://schemas.microsoft.com/office/word/2006/wordml" xmlns:wps="http://schemas.microsoft.com/office/word/2010/wordprocessingShape" mc:Ignorable="w14 w15 w16se w16cid wp14">
+  <w15:person w15:author="Albus Severus">
+    <w15:presenceInfo w15:providerId="None" w15:userId="Albus Severus"/>
+  </w15:person>
+</w15:people>
+</file>
+
 <file path=word/styles.xml><?xml version="1.0" encoding="utf-8"?>
-<w:styles xmlns:mc="http://schemas.openxmlformats.org/markup-compatibility/2006" xmlns:r="http://schemas.openxmlformats.org/officeDocument/2006/relationships" xmlns:w="http://schemas.openxmlformats.org/wordprocessingml/2006/main" xmlns:w14="http://schemas.microsoft.com/office/word/2010/wordml" mc:Ignorable="w14">
+<w:styles xmlns:mc="http://schemas.openxmlformats.org/markup-compatibility/2006" xmlns:r="http://schemas.openxmlformats.org/officeDocument/2006/relationships" xmlns:w="http://schemas.openxmlformats.org/wordprocessingml/2006/main" xmlns:w14="http://schemas.microsoft.com/office/word/2010/wordml" xmlns:w15="http://schemas.microsoft.com/office/word/2012/wordml" xmlns:w16cid="http://schemas.microsoft.com/office/word/2016/wordml/cid" xmlns:w16se="http://schemas.microsoft.com/office/word/2015/wordml/symex" mc:Ignorable="w14 w15 w16se w16cid">
   <w:docDefaults>
     <w:rPrDefault>
       <w:rPr>
@@ -6442,803 +6555,354 @@
       </w:pPr>
     </w:pPrDefault>
   </w:docDefaults>
-  <w:latentStyles w:defLockedState="0" w:defUIPriority="0" w:defSemiHidden="0" w:defUnhideWhenUsed="0" w:defQFormat="0" w:count="267"/>
-  <w:style w:type="paragraph" w:default="1" w:styleId="Normal">
-    <w:name w:val="Normal"/>
-    <w:qFormat/>
-  </w:style>
-  <w:style w:type="paragraph" w:styleId="Heading1">
-    <w:name w:val="heading 1"/>
-    <w:basedOn w:val="Normal"/>
-    <w:next w:val="BodyText"/>
-    <w:uiPriority w:val="9"/>
-    <w:qFormat/>
-    <w:pPr>
-      <w:keepNext/>
-      <w:keepLines/>
-      <w:spacing w:before="480" w:after="0"/>
-      <w:outlineLvl w:val="0"/>
-    </w:pPr>
-    <w:rPr>
-      <w:rFonts w:asciiTheme="majorHAnsi" w:eastAsiaTheme="majorEastAsia" w:hAnsiTheme="majorHAnsi" w:cstheme="majorBidi"/>
-      <w:b/>
-      <w:bCs/>
-      <w:color w:val="345A8A" w:themeColor="accent1" w:themeShade="B5"/>
-      <w:sz w:val="32"/>
-      <w:szCs w:val="32"/>
-    </w:rPr>
-  </w:style>
-  <w:style w:type="paragraph" w:styleId="Heading2">
-    <w:name w:val="heading 2"/>
-    <w:basedOn w:val="Normal"/>
-    <w:next w:val="BodyText"/>
-    <w:uiPriority w:val="9"/>
-    <w:unhideWhenUsed/>
-    <w:qFormat/>
-    <w:pPr>
-      <w:keepNext/>
-      <w:keepLines/>
-      <w:spacing w:before="200" w:after="0"/>
-      <w:outlineLvl w:val="1"/>
-    </w:pPr>
-    <w:rPr>
-      <w:rFonts w:asciiTheme="majorHAnsi" w:eastAsiaTheme="majorEastAsia" w:hAnsiTheme="majorHAnsi" w:cstheme="majorBidi"/>
-      <w:b/>
-      <w:bCs/>
-      <w:color w:val="4F81BD" w:themeColor="accent1"/>
-      <w:sz w:val="32"/>
-      <w:szCs w:val="32"/>
-    </w:rPr>
-  </w:style>
-  <w:style w:type="paragraph" w:styleId="Heading3">
-    <w:name w:val="heading 3"/>
-    <w:basedOn w:val="Normal"/>
-    <w:next w:val="BodyText"/>
-    <w:uiPriority w:val="9"/>
-    <w:unhideWhenUsed/>
-    <w:qFormat/>
-    <w:pPr>
-      <w:keepNext/>
-      <w:keepLines/>
-      <w:spacing w:before="200" w:after="0"/>
-      <w:outlineLvl w:val="2"/>
-    </w:pPr>
-    <w:rPr>
-      <w:rFonts w:asciiTheme="majorHAnsi" w:eastAsiaTheme="majorEastAsia" w:hAnsiTheme="majorHAnsi" w:cstheme="majorBidi"/>
-      <w:b/>
-      <w:bCs/>
-      <w:color w:val="4F81BD" w:themeColor="accent1"/>
-      <w:sz w:val="28"/>
-      <w:szCs w:val="28"/>
-    </w:rPr>
-  </w:style>
-  <w:style w:type="paragraph" w:styleId="Heading4">
-    <w:name w:val="heading 4"/>
-    <w:basedOn w:val="Normal"/>
-    <w:next w:val="BodyText"/>
-    <w:uiPriority w:val="9"/>
-    <w:unhideWhenUsed/>
-    <w:qFormat/>
-    <w:pPr>
-      <w:keepNext/>
-      <w:keepLines/>
-      <w:spacing w:before="200" w:after="0"/>
-      <w:outlineLvl w:val="3"/>
-    </w:pPr>
-    <w:rPr>
-      <w:rFonts w:asciiTheme="majorHAnsi" w:eastAsiaTheme="majorEastAsia" w:hAnsiTheme="majorHAnsi" w:cstheme="majorBidi"/>
-      <w:b/>
-      <w:bCs/>
-      <w:color w:val="4F81BD" w:themeColor="accent1"/>
-    </w:rPr>
-  </w:style>
-  <w:style w:type="paragraph" w:styleId="Heading5">
-    <w:name w:val="heading 5"/>
-    <w:basedOn w:val="Normal"/>
-    <w:next w:val="BodyText"/>
-    <w:uiPriority w:val="9"/>
-    <w:unhideWhenUsed/>
-    <w:qFormat/>
-    <w:pPr>
-      <w:keepNext/>
-      <w:keepLines/>
-      <w:spacing w:before="200" w:after="0"/>
-      <w:outlineLvl w:val="4"/>
-    </w:pPr>
-    <w:rPr>
-      <w:rFonts w:asciiTheme="majorHAnsi" w:eastAsiaTheme="majorEastAsia" w:hAnsiTheme="majorHAnsi" w:cstheme="majorBidi"/>
-      <w:i/>
-      <w:iCs/>
-      <w:color w:val="4F81BD" w:themeColor="accent1"/>
-    </w:rPr>
-  </w:style>
-  <w:style w:type="paragraph" w:styleId="Heading6">
-    <w:name w:val="heading 6"/>
-    <w:basedOn w:val="Normal"/>
-    <w:next w:val="BodyText"/>
-    <w:uiPriority w:val="9"/>
-    <w:unhideWhenUsed/>
-    <w:qFormat/>
-    <w:pPr>
-      <w:keepNext/>
-      <w:keepLines/>
-      <w:spacing w:before="200" w:after="0"/>
-      <w:outlineLvl w:val="5"/>
-    </w:pPr>
-    <w:rPr>
-      <w:rFonts w:asciiTheme="majorHAnsi" w:eastAsiaTheme="majorEastAsia" w:hAnsiTheme="majorHAnsi" w:cstheme="majorBidi"/>
-      <w:color w:val="4F81BD" w:themeColor="accent1"/>
-    </w:rPr>
-  </w:style>
-  <w:style w:type="character" w:default="1" w:styleId="DefaultParagraphFont">
-    <w:name w:val="Default Paragraph Font"/>
-    <w:uiPriority w:val="1"/>
-    <w:semiHidden/>
-    <w:unhideWhenUsed/>
-  </w:style>
-  <w:style w:type="table" w:default="1" w:styleId="TableNormal">
-    <w:name w:val="Normal Table"/>
-    <w:uiPriority w:val="99"/>
-    <w:semiHidden/>
-    <w:unhideWhenUsed/>
-    <w:tblPr>
-      <w:tblInd w:w="0" w:type="dxa"/>
-      <w:tblCellMar>
-        <w:top w:w="0" w:type="dxa"/>
-        <w:left w:w="108" w:type="dxa"/>
-        <w:bottom w:w="0" w:type="dxa"/>
-        <w:right w:w="108" w:type="dxa"/>
-      </w:tblCellMar>
-    </w:tblPr>
-  </w:style>
-  <w:style w:type="numbering" w:default="1" w:styleId="NoList">
-    <w:name w:val="No List"/>
-    <w:uiPriority w:val="99"/>
-    <w:semiHidden/>
-    <w:unhideWhenUsed/>
-  </w:style>
-  <w:style w:type="paragraph" w:styleId="BodyText">
-    <w:name w:val="Body Text"/>
-    <w:basedOn w:val="Normal"/>
-    <w:qFormat/>
-    <w:pPr>
-      <w:spacing w:before="180" w:after="180"/>
-    </w:pPr>
-  </w:style>
-  <w:style w:type="paragraph" w:customStyle="1" w:styleId="FirstParagraph">
-    <w:name w:val="First Paragraph"/>
-    <w:basedOn w:val="BodyText"/>
-    <w:next w:val="BodyText"/>
-    <w:qFormat/>
-  </w:style>
-  <w:style w:type="paragraph" w:customStyle="1" w:styleId="Compact">
-    <w:name w:val="Compact"/>
-    <w:basedOn w:val="BodyText"/>
-    <w:qFormat/>
-    <w:pPr>
-      <w:spacing w:before="36" w:after="36"/>
-    </w:pPr>
-  </w:style>
-  <w:style w:type="paragraph" w:styleId="Title">
-    <w:name w:val="Title"/>
-    <w:basedOn w:val="Normal"/>
-    <w:next w:val="BodyText"/>
-    <w:qFormat/>
-    <w:pPr>
-      <w:keepNext/>
-      <w:keepLines/>
-      <w:spacing w:before="480" w:after="240"/>
-      <w:jc w:val="center"/>
-    </w:pPr>
-    <w:rPr>
-      <w:rFonts w:asciiTheme="majorHAnsi" w:eastAsiaTheme="majorEastAsia" w:hAnsiTheme="majorHAnsi" w:cstheme="majorBidi"/>
-      <w:b/>
-      <w:bCs/>
-      <w:color w:val="345A8A" w:themeColor="accent1" w:themeShade="B5"/>
-      <w:sz w:val="36"/>
-      <w:szCs w:val="36"/>
-    </w:rPr>
-  </w:style>
-  <w:style w:type="paragraph" w:styleId="Subtitle">
-    <w:name w:val="Subtitle"/>
-    <w:basedOn w:val="Title"/>
-    <w:next w:val="BodyText"/>
-    <w:qFormat/>
-    <w:pPr>
-      <w:spacing w:before="240"/>
-    </w:pPr>
-    <w:rPr>
-      <w:sz w:val="30"/>
-      <w:szCs w:val="30"/>
-    </w:rPr>
-  </w:style>
-  <w:style w:type="paragraph" w:customStyle="1" w:styleId="Author">
-    <w:name w:val="Author"/>
-    <w:next w:val="BodyText"/>
-    <w:qFormat/>
-    <w:pPr>
-      <w:keepNext/>
-      <w:keepLines/>
-      <w:jc w:val="center"/>
-    </w:pPr>
-  </w:style>
-  <w:style w:type="paragraph" w:styleId="Date">
-    <w:name w:val="Date"/>
-    <w:next w:val="BodyText"/>
-    <w:qFormat/>
-    <w:pPr>
-      <w:keepNext/>
-      <w:keepLines/>
-      <w:jc w:val="center"/>
-    </w:pPr>
-  </w:style>
-  <w:style w:type="paragraph" w:customStyle="1" w:styleId="Abstract">
-    <w:name w:val="Abstract"/>
-    <w:basedOn w:val="Normal"/>
-    <w:next w:val="BodyText"/>
-    <w:qFormat/>
-    <w:pPr>
-      <w:keepNext/>
-      <w:keepLines/>
-      <w:spacing w:before="300" w:after="300"/>
-    </w:pPr>
-    <w:rPr>
-      <w:sz w:val="20"/>
-      <w:szCs w:val="20"/>
-    </w:rPr>
-  </w:style>
-  <w:style w:type="paragraph" w:styleId="Bibliography">
-    <w:name w:val="Bibliography"/>
-    <w:basedOn w:val="Normal"/>
-    <w:qFormat/>
-  </w:style>
-  <w:style w:type="paragraph" w:styleId="BlockText">
-    <w:name w:val="Block Text"/>
-    <w:basedOn w:val="BodyText"/>
-    <w:next w:val="BodyText"/>
-    <w:uiPriority w:val="9"/>
-    <w:unhideWhenUsed/>
-    <w:qFormat/>
-    <w:pPr>
-      <w:spacing w:before="100" w:after="100"/>
-    </w:pPr>
-    <w:rPr>
-      <w:rFonts w:asciiTheme="majorHAnsi" w:eastAsiaTheme="majorEastAsia" w:hAnsiTheme="majorHAnsi" w:cstheme="majorBidi"/>
-      <w:bCs/>
-      <w:sz w:val="20"/>
-      <w:szCs w:val="20"/>
-    </w:rPr>
-  </w:style>
-  <w:style w:type="paragraph" w:styleId="FootnoteText">
-    <w:name w:val="footnote text"/>
-    <w:basedOn w:val="Normal"/>
-    <w:uiPriority w:val="9"/>
-    <w:unhideWhenUsed/>
-    <w:qFormat/>
-  </w:style>
-  <w:style w:type="paragraph" w:customStyle="1" w:styleId="DefinitionTerm">
-    <w:name w:val="Definition Term"/>
-    <w:basedOn w:val="Normal"/>
-    <w:next w:val="Definition"/>
-    <w:pPr>
-      <w:keepNext/>
-      <w:keepLines/>
-      <w:spacing w:after="0"/>
-    </w:pPr>
-    <w:rPr>
-      <w:b/>
-    </w:rPr>
-  </w:style>
-  <w:style w:type="paragraph" w:customStyle="1" w:styleId="Definition">
-    <w:name w:val="Definition"/>
-    <w:basedOn w:val="Normal"/>
-  </w:style>
-  <w:style w:type="paragraph" w:styleId="Caption">
-    <w:name w:val="caption"/>
-    <w:basedOn w:val="Normal"/>
-    <w:link w:val="CaptionChar"/>
-    <w:pPr>
-      <w:spacing w:after="120"/>
-    </w:pPr>
-    <w:rPr>
-      <w:i/>
-    </w:rPr>
-  </w:style>
-  <w:style w:type="paragraph" w:customStyle="1" w:styleId="TableCaption">
-    <w:name w:val="Table Caption"/>
-    <w:basedOn w:val="Caption"/>
-    <w:pPr>
-      <w:keepNext/>
-    </w:pPr>
-  </w:style>
-  <w:style w:type="paragraph" w:customStyle="1" w:styleId="ImageCaption">
-    <w:name w:val="Image Caption"/>
-    <w:basedOn w:val="Caption"/>
-  </w:style>
-  <w:style w:type="paragraph" w:customStyle="1" w:styleId="Figure">
-    <w:name w:val="Figure"/>
-    <w:basedOn w:val="Normal"/>
-  </w:style>
-  <w:style w:type="paragraph" w:customStyle="1" w:styleId="FigurewithCaption">
-    <w:name w:val="Figure with Caption"/>
-    <w:basedOn w:val="Figure"/>
-    <w:pPr>
-      <w:keepNext/>
-    </w:pPr>
-  </w:style>
-  <w:style w:type="character" w:customStyle="1" w:styleId="CaptionChar">
-    <w:name w:val="Caption Char"/>
-    <w:basedOn w:val="DefaultParagraphFont"/>
-    <w:link w:val="Caption"/>
-  </w:style>
-  <w:style w:type="character" w:customStyle="1" w:styleId="VerbatimChar">
-    <w:name w:val="Verbatim Char"/>
-    <w:basedOn w:val="CaptionChar"/>
-    <w:link w:val="SourceCode"/>
-    <w:rPr>
-      <w:rFonts w:ascii="Consolas" w:hAnsi="Consolas"/>
-      <w:sz w:val="22"/>
-    </w:rPr>
-  </w:style>
-  <w:style w:type="character" w:styleId="FootnoteReference">
-    <w:name w:val="footnote reference"/>
-    <w:basedOn w:val="CaptionChar"/>
-    <w:rPr>
-      <w:vertAlign w:val="superscript"/>
-    </w:rPr>
-  </w:style>
-  <w:style w:type="character" w:styleId="Hyperlink">
-    <w:name w:val="Hyperlink"/>
-    <w:basedOn w:val="CaptionChar"/>
-    <w:rPr>
-      <w:color w:val="4F81BD" w:themeColor="accent1"/>
-    </w:rPr>
-  </w:style>
-  <w:style w:type="paragraph" w:styleId="TOCHeading">
-    <w:name w:val="TOC Heading"/>
-    <w:basedOn w:val="Heading1"/>
-    <w:next w:val="BodyText"/>
-    <w:uiPriority w:val="39"/>
-    <w:unhideWhenUsed/>
-    <w:qFormat/>
-    <w:pPr>
-      <w:spacing w:before="240" w:line="259" w:lineRule="auto"/>
-      <w:outlineLvl w:val="9"/>
-    </w:pPr>
-    <w:rPr>
-      <w:b w:val="0"/>
-      <w:bCs w:val="0"/>
-      <w:color w:val="365F91" w:themeColor="accent1" w:themeShade="BF"/>
-    </w:rPr>
-  </w:style>
-  <w:style w:type="paragraph" w:customStyle="1" w:styleId="SourceCode">
-    <w:name w:val="Source Code"/>
-    <w:basedOn w:val="Normal"/>
-    <w:link w:val="VerbatimChar"/>
-    <w:pPr>
-      <w:shd w:val="clear" w:color="auto" w:fill="F8F8F8"/>
-      <w:wordWrap w:val="0"/>
-    </w:pPr>
-  </w:style>
-  <w:style w:type="character" w:customStyle="1" w:styleId="KeywordTok">
-    <w:name w:val="KeywordTok"/>
-    <w:basedOn w:val="VerbatimChar"/>
-    <w:rPr>
-      <w:rFonts w:ascii="Consolas" w:hAnsi="Consolas"/>
-      <w:b/>
-      <w:color w:val="204A87"/>
-      <w:sz w:val="22"/>
-      <w:shd w:val="clear" w:color="auto" w:fill="F8F8F8"/>
-    </w:rPr>
-  </w:style>
-  <w:style w:type="character" w:customStyle="1" w:styleId="DataTypeTok">
-    <w:name w:val="DataTypeTok"/>
-    <w:basedOn w:val="VerbatimChar"/>
-    <w:rPr>
-      <w:rFonts w:ascii="Consolas" w:hAnsi="Consolas"/>
-      <w:color w:val="204A87"/>
-      <w:sz w:val="22"/>
-      <w:shd w:val="clear" w:color="auto" w:fill="F8F8F8"/>
-    </w:rPr>
-  </w:style>
-  <w:style w:type="character" w:customStyle="1" w:styleId="DecValTok">
-    <w:name w:val="DecValTok"/>
-    <w:basedOn w:val="VerbatimChar"/>
-    <w:rPr>
-      <w:rFonts w:ascii="Consolas" w:hAnsi="Consolas"/>
-      <w:color w:val="0000CF"/>
-      <w:sz w:val="22"/>
-      <w:shd w:val="clear" w:color="auto" w:fill="F8F8F8"/>
-    </w:rPr>
-  </w:style>
-  <w:style w:type="character" w:customStyle="1" w:styleId="BaseNTok">
-    <w:name w:val="BaseNTok"/>
-    <w:basedOn w:val="VerbatimChar"/>
-    <w:rPr>
-      <w:rFonts w:ascii="Consolas" w:hAnsi="Consolas"/>
-      <w:color w:val="0000CF"/>
-      <w:sz w:val="22"/>
-      <w:shd w:val="clear" w:color="auto" w:fill="F8F8F8"/>
-    </w:rPr>
-  </w:style>
-  <w:style w:type="character" w:customStyle="1" w:styleId="FloatTok">
-    <w:name w:val="FloatTok"/>
-    <w:basedOn w:val="VerbatimChar"/>
-    <w:rPr>
-      <w:rFonts w:ascii="Consolas" w:hAnsi="Consolas"/>
-      <w:color w:val="0000CF"/>
-      <w:sz w:val="22"/>
-      <w:shd w:val="clear" w:color="auto" w:fill="F8F8F8"/>
-    </w:rPr>
-  </w:style>
-  <w:style w:type="character" w:customStyle="1" w:styleId="ConstantTok">
-    <w:name w:val="ConstantTok"/>
-    <w:basedOn w:val="VerbatimChar"/>
-    <w:rPr>
-      <w:rFonts w:ascii="Consolas" w:hAnsi="Consolas"/>
-      <w:color w:val="000000"/>
-      <w:sz w:val="22"/>
-      <w:shd w:val="clear" w:color="auto" w:fill="F8F8F8"/>
-    </w:rPr>
-  </w:style>
-  <w:style w:type="character" w:customStyle="1" w:styleId="CharTok">
-    <w:name w:val="CharTok"/>
-    <w:basedOn w:val="VerbatimChar"/>
-    <w:rPr>
-      <w:rFonts w:ascii="Consolas" w:hAnsi="Consolas"/>
-      <w:color w:val="4E9A06"/>
-      <w:sz w:val="22"/>
-      <w:shd w:val="clear" w:color="auto" w:fill="F8F8F8"/>
-    </w:rPr>
-  </w:style>
-  <w:style w:type="character" w:customStyle="1" w:styleId="SpecialCharTok">
-    <w:name w:val="SpecialCharTok"/>
-    <w:basedOn w:val="VerbatimChar"/>
-    <w:rPr>
-      <w:rFonts w:ascii="Consolas" w:hAnsi="Consolas"/>
-      <w:color w:val="000000"/>
-      <w:sz w:val="22"/>
-      <w:shd w:val="clear" w:color="auto" w:fill="F8F8F8"/>
-    </w:rPr>
-  </w:style>
-  <w:style w:type="character" w:customStyle="1" w:styleId="StringTok">
-    <w:name w:val="StringTok"/>
-    <w:basedOn w:val="VerbatimChar"/>
-    <w:rPr>
-      <w:rFonts w:ascii="Consolas" w:hAnsi="Consolas"/>
-      <w:color w:val="4E9A06"/>
-      <w:sz w:val="22"/>
-      <w:shd w:val="clear" w:color="auto" w:fill="F8F8F8"/>
-    </w:rPr>
-  </w:style>
-  <w:style w:type="character" w:customStyle="1" w:styleId="VerbatimStringTok">
-    <w:name w:val="VerbatimStringTok"/>
-    <w:basedOn w:val="VerbatimChar"/>
-    <w:rPr>
-      <w:rFonts w:ascii="Consolas" w:hAnsi="Consolas"/>
-      <w:color w:val="4E9A06"/>
-      <w:sz w:val="22"/>
-      <w:shd w:val="clear" w:color="auto" w:fill="F8F8F8"/>
-    </w:rPr>
-  </w:style>
-  <w:style w:type="character" w:customStyle="1" w:styleId="SpecialStringTok">
-    <w:name w:val="SpecialStringTok"/>
-    <w:basedOn w:val="VerbatimChar"/>
-    <w:rPr>
-      <w:rFonts w:ascii="Consolas" w:hAnsi="Consolas"/>
-      <w:color w:val="4E9A06"/>
-      <w:sz w:val="22"/>
-      <w:shd w:val="clear" w:color="auto" w:fill="F8F8F8"/>
-    </w:rPr>
-  </w:style>
-  <w:style w:type="character" w:customStyle="1" w:styleId="ImportTok">
-    <w:name w:val="ImportTok"/>
-    <w:basedOn w:val="VerbatimChar"/>
-    <w:rPr>
-      <w:rFonts w:ascii="Consolas" w:hAnsi="Consolas"/>
-      <w:sz w:val="22"/>
-      <w:shd w:val="clear" w:color="auto" w:fill="F8F8F8"/>
-    </w:rPr>
-  </w:style>
-  <w:style w:type="character" w:customStyle="1" w:styleId="CommentTok">
-    <w:name w:val="CommentTok"/>
-    <w:basedOn w:val="VerbatimChar"/>
-    <w:rPr>
-      <w:rFonts w:ascii="Consolas" w:hAnsi="Consolas"/>
-      <w:i/>
-      <w:color w:val="8F5902"/>
-      <w:sz w:val="22"/>
-      <w:shd w:val="clear" w:color="auto" w:fill="F8F8F8"/>
-    </w:rPr>
-  </w:style>
-  <w:style w:type="character" w:customStyle="1" w:styleId="DocumentationTok">
-    <w:name w:val="DocumentationTok"/>
-    <w:basedOn w:val="VerbatimChar"/>
-    <w:rPr>
-      <w:rFonts w:ascii="Consolas" w:hAnsi="Consolas"/>
-      <w:b/>
-      <w:i/>
-      <w:color w:val="8F5902"/>
-      <w:sz w:val="22"/>
-      <w:shd w:val="clear" w:color="auto" w:fill="F8F8F8"/>
-    </w:rPr>
-  </w:style>
-  <w:style w:type="character" w:customStyle="1" w:styleId="AnnotationTok">
-    <w:name w:val="AnnotationTok"/>
-    <w:basedOn w:val="VerbatimChar"/>
-    <w:rPr>
-      <w:rFonts w:ascii="Consolas" w:hAnsi="Consolas"/>
-      <w:b/>
-      <w:i/>
-      <w:color w:val="8F5902"/>
-      <w:sz w:val="22"/>
-      <w:shd w:val="clear" w:color="auto" w:fill="F8F8F8"/>
-    </w:rPr>
-  </w:style>
-  <w:style w:type="character" w:customStyle="1" w:styleId="CommentVarTok">
-    <w:name w:val="CommentVarTok"/>
-    <w:basedOn w:val="VerbatimChar"/>
-    <w:rPr>
-      <w:rFonts w:ascii="Consolas" w:hAnsi="Consolas"/>
-      <w:b/>
-      <w:i/>
-      <w:color w:val="8F5902"/>
-      <w:sz w:val="22"/>
-      <w:shd w:val="clear" w:color="auto" w:fill="F8F8F8"/>
-    </w:rPr>
-  </w:style>
-  <w:style w:type="character" w:customStyle="1" w:styleId="OtherTok">
-    <w:name w:val="OtherTok"/>
-    <w:basedOn w:val="VerbatimChar"/>
-    <w:rPr>
-      <w:rFonts w:ascii="Consolas" w:hAnsi="Consolas"/>
-      <w:color w:val="8F5902"/>
-      <w:sz w:val="22"/>
-      <w:shd w:val="clear" w:color="auto" w:fill="F8F8F8"/>
-    </w:rPr>
-  </w:style>
-  <w:style w:type="character" w:customStyle="1" w:styleId="FunctionTok">
-    <w:name w:val="FunctionTok"/>
-    <w:basedOn w:val="VerbatimChar"/>
-    <w:rPr>
-      <w:rFonts w:ascii="Consolas" w:hAnsi="Consolas"/>
-      <w:color w:val="000000"/>
-      <w:sz w:val="22"/>
-      <w:shd w:val="clear" w:color="auto" w:fill="F8F8F8"/>
-    </w:rPr>
-  </w:style>
-  <w:style w:type="character" w:customStyle="1" w:styleId="VariableTok">
-    <w:name w:val="VariableTok"/>
-    <w:basedOn w:val="VerbatimChar"/>
-    <w:rPr>
-      <w:rFonts w:ascii="Consolas" w:hAnsi="Consolas"/>
-      <w:color w:val="000000"/>
-      <w:sz w:val="22"/>
-      <w:shd w:val="clear" w:color="auto" w:fill="F8F8F8"/>
-    </w:rPr>
-  </w:style>
-  <w:style w:type="character" w:customStyle="1" w:styleId="ControlFlowTok">
-    <w:name w:val="ControlFlowTok"/>
-    <w:basedOn w:val="VerbatimChar"/>
-    <w:rPr>
-      <w:rFonts w:ascii="Consolas" w:hAnsi="Consolas"/>
-      <w:b/>
-      <w:color w:val="204A87"/>
-      <w:sz w:val="22"/>
-      <w:shd w:val="clear" w:color="auto" w:fill="F8F8F8"/>
-    </w:rPr>
-  </w:style>
-  <w:style w:type="character" w:customStyle="1" w:styleId="OperatorTok">
-    <w:name w:val="OperatorTok"/>
-    <w:basedOn w:val="VerbatimChar"/>
-    <w:rPr>
-      <w:rFonts w:ascii="Consolas" w:hAnsi="Consolas"/>
-      <w:b/>
-      <w:color w:val="CE5C00"/>
-      <w:sz w:val="22"/>
-      <w:shd w:val="clear" w:color="auto" w:fill="F8F8F8"/>
-    </w:rPr>
-  </w:style>
-  <w:style w:type="character" w:customStyle="1" w:styleId="BuiltInTok">
-    <w:name w:val="BuiltInTok"/>
-    <w:basedOn w:val="VerbatimChar"/>
-    <w:rPr>
-      <w:rFonts w:ascii="Consolas" w:hAnsi="Consolas"/>
-      <w:sz w:val="22"/>
-      <w:shd w:val="clear" w:color="auto" w:fill="F8F8F8"/>
-    </w:rPr>
-  </w:style>
-  <w:style w:type="character" w:customStyle="1" w:styleId="ExtensionTok">
-    <w:name w:val="ExtensionTok"/>
-    <w:basedOn w:val="VerbatimChar"/>
-    <w:rPr>
-      <w:rFonts w:ascii="Consolas" w:hAnsi="Consolas"/>
-      <w:sz w:val="22"/>
-      <w:shd w:val="clear" w:color="auto" w:fill="F8F8F8"/>
-    </w:rPr>
-  </w:style>
-  <w:style w:type="character" w:customStyle="1" w:styleId="PreprocessorTok">
-    <w:name w:val="PreprocessorTok"/>
-    <w:basedOn w:val="VerbatimChar"/>
-    <w:rPr>
-      <w:rFonts w:ascii="Consolas" w:hAnsi="Consolas"/>
-      <w:i/>
-      <w:color w:val="8F5902"/>
-      <w:sz w:val="22"/>
-      <w:shd w:val="clear" w:color="auto" w:fill="F8F8F8"/>
-    </w:rPr>
-  </w:style>
-  <w:style w:type="character" w:customStyle="1" w:styleId="AttributeTok">
-    <w:name w:val="AttributeTok"/>
-    <w:basedOn w:val="VerbatimChar"/>
-    <w:rPr>
-      <w:rFonts w:ascii="Consolas" w:hAnsi="Consolas"/>
-      <w:color w:val="C4A000"/>
-      <w:sz w:val="22"/>
-      <w:shd w:val="clear" w:color="auto" w:fill="F8F8F8"/>
-    </w:rPr>
-  </w:style>
-  <w:style w:type="character" w:customStyle="1" w:styleId="RegionMarkerTok">
-    <w:name w:val="RegionMarkerTok"/>
-    <w:basedOn w:val="VerbatimChar"/>
-    <w:rPr>
-      <w:rFonts w:ascii="Consolas" w:hAnsi="Consolas"/>
-      <w:sz w:val="22"/>
-      <w:shd w:val="clear" w:color="auto" w:fill="F8F8F8"/>
-    </w:rPr>
-  </w:style>
-  <w:style w:type="character" w:customStyle="1" w:styleId="InformationTok">
-    <w:name w:val="InformationTok"/>
-    <w:basedOn w:val="VerbatimChar"/>
-    <w:rPr>
-      <w:rFonts w:ascii="Consolas" w:hAnsi="Consolas"/>
-      <w:b/>
-      <w:i/>
-      <w:color w:val="8F5902"/>
-      <w:sz w:val="22"/>
-      <w:shd w:val="clear" w:color="auto" w:fill="F8F8F8"/>
-    </w:rPr>
-  </w:style>
-  <w:style w:type="character" w:customStyle="1" w:styleId="WarningTok">
-    <w:name w:val="WarningTok"/>
-    <w:basedOn w:val="VerbatimChar"/>
-    <w:rPr>
-      <w:rFonts w:ascii="Consolas" w:hAnsi="Consolas"/>
-      <w:b/>
-      <w:i/>
-      <w:color w:val="8F5902"/>
-      <w:sz w:val="22"/>
-      <w:shd w:val="clear" w:color="auto" w:fill="F8F8F8"/>
-    </w:rPr>
-  </w:style>
-  <w:style w:type="character" w:customStyle="1" w:styleId="AlertTok">
-    <w:name w:val="AlertTok"/>
-    <w:basedOn w:val="VerbatimChar"/>
-    <w:rPr>
-      <w:rFonts w:ascii="Consolas" w:hAnsi="Consolas"/>
-      <w:color w:val="EF2929"/>
-      <w:sz w:val="22"/>
-      <w:shd w:val="clear" w:color="auto" w:fill="F8F8F8"/>
-    </w:rPr>
-  </w:style>
-  <w:style w:type="character" w:customStyle="1" w:styleId="ErrorTok">
-    <w:name w:val="ErrorTok"/>
-    <w:basedOn w:val="VerbatimChar"/>
-    <w:rPr>
-      <w:rFonts w:ascii="Consolas" w:hAnsi="Consolas"/>
-      <w:b/>
-      <w:color w:val="A40000"/>
-      <w:sz w:val="22"/>
-      <w:shd w:val="clear" w:color="auto" w:fill="F8F8F8"/>
-    </w:rPr>
-  </w:style>
-  <w:style w:type="character" w:customStyle="1" w:styleId="NormalTok">
-    <w:name w:val="NormalTok"/>
-    <w:basedOn w:val="VerbatimChar"/>
-    <w:rPr>
-      <w:rFonts w:ascii="Consolas" w:hAnsi="Consolas"/>
-      <w:sz w:val="22"/>
-      <w:shd w:val="clear" w:color="auto" w:fill="F8F8F8"/>
-    </w:rPr>
-  </w:style>
-  <w:style w:type="character" w:styleId="CommentReference">
-    <w:name w:val="annotation reference"/>
-    <w:basedOn w:val="DefaultParagraphFont"/>
-    <w:rsid w:val="00552B24"/>
-    <w:rPr>
-      <w:sz w:val="16"/>
-      <w:szCs w:val="16"/>
-    </w:rPr>
-  </w:style>
-  <w:style w:type="paragraph" w:styleId="CommentText">
-    <w:name w:val="annotation text"/>
-    <w:basedOn w:val="Normal"/>
-    <w:link w:val="CommentTextChar"/>
-    <w:rsid w:val="00552B24"/>
-    <w:rPr>
-      <w:sz w:val="20"/>
-      <w:szCs w:val="20"/>
-    </w:rPr>
-  </w:style>
-  <w:style w:type="character" w:customStyle="1" w:styleId="CommentTextChar">
-    <w:name w:val="Comment Text Char"/>
-    <w:basedOn w:val="DefaultParagraphFont"/>
-    <w:link w:val="CommentText"/>
-    <w:rsid w:val="00552B24"/>
-    <w:rPr>
-      <w:sz w:val="20"/>
-      <w:szCs w:val="20"/>
-    </w:rPr>
-  </w:style>
-  <w:style w:type="paragraph" w:styleId="CommentSubject">
-    <w:name w:val="annotation subject"/>
-    <w:basedOn w:val="CommentText"/>
-    <w:next w:val="CommentText"/>
-    <w:link w:val="CommentSubjectChar"/>
-    <w:rsid w:val="00552B24"/>
-    <w:rPr>
-      <w:b/>
-      <w:bCs/>
-    </w:rPr>
-  </w:style>
-  <w:style w:type="character" w:customStyle="1" w:styleId="CommentSubjectChar">
-    <w:name w:val="Comment Subject Char"/>
-    <w:basedOn w:val="CommentTextChar"/>
-    <w:link w:val="CommentSubject"/>
-    <w:rsid w:val="00552B24"/>
-    <w:rPr>
-      <w:b/>
-      <w:bCs/>
-      <w:sz w:val="20"/>
-      <w:szCs w:val="20"/>
-    </w:rPr>
-  </w:style>
-  <w:style w:type="paragraph" w:styleId="BalloonText">
-    <w:name w:val="Balloon Text"/>
-    <w:basedOn w:val="Normal"/>
-    <w:link w:val="BalloonTextChar"/>
-    <w:rsid w:val="00552B24"/>
-    <w:pPr>
-      <w:spacing w:after="0"/>
-    </w:pPr>
-    <w:rPr>
-      <w:rFonts w:ascii="Tahoma" w:hAnsi="Tahoma" w:cs="Tahoma"/>
-      <w:sz w:val="16"/>
-      <w:szCs w:val="16"/>
-    </w:rPr>
-  </w:style>
-  <w:style w:type="character" w:customStyle="1" w:styleId="BalloonTextChar">
-    <w:name w:val="Balloon Text Char"/>
-    <w:basedOn w:val="DefaultParagraphFont"/>
-    <w:link w:val="BalloonText"/>
-    <w:rsid w:val="00552B24"/>
-    <w:rPr>
-      <w:rFonts w:ascii="Tahoma" w:hAnsi="Tahoma" w:cs="Tahoma"/>
-      <w:sz w:val="16"/>
-      <w:szCs w:val="16"/>
-    </w:rPr>
-  </w:style>
-</w:styles>
-</file>
-
-<file path=word/stylesWithEffects.xml><?xml version="1.0" encoding="utf-8"?>
-<w:styles xmlns:wpc="http://schemas.microsoft.com/office/word/2010/wordprocessingCanvas" xmlns:mc="http://schemas.openxmlformats.org/markup-compatibility/2006" xmlns:o="urn:schemas-microsoft-com:office:office" xmlns:r="http://schemas.openxmlformats.org/officeDocument/2006/relationships" xmlns:m="http://schemas.openxmlformats.org/officeDocument/2006/math" xmlns:v="urn:schemas-microsoft-com:vml" xmlns:wp14="http://schemas.microsoft.com/office/word/2010/wordprocessingDrawing" xmlns:wp="http://schemas.openxmlformats.org/drawingml/2006/wordprocessingDrawing" xmlns:w10="urn:schemas-microsoft-com:office:word" xmlns:w="http://schemas.openxmlformats.org/wordprocessingml/2006/main" xmlns:w14="http://schemas.microsoft.com/office/word/2010/wordml" xmlns:wpg="http://schemas.microsoft.com/office/word/2010/wordprocessingGroup" xmlns:wpi="http://schemas.microsoft.com/office/word/2010/wordprocessingInk" xmlns:wne="http://schemas.microsoft.com/office/word/2006/wordml" xmlns:wps="http://schemas.microsoft.com/office/word/2010/wordprocessingShape" mc:Ignorable="w14 wp14">
-  <w:docDefaults>
-    <w:rPrDefault>
-      <w:rPr>
-        <w:rFonts w:asciiTheme="minorHAnsi" w:eastAsiaTheme="minorHAnsi" w:hAnsiTheme="minorHAnsi" w:cstheme="minorBidi"/>
-        <w:sz w:val="24"/>
-        <w:szCs w:val="24"/>
-        <w:lang w:val="en-US" w:eastAsia="en-US" w:bidi="ar-SA"/>
-      </w:rPr>
-    </w:rPrDefault>
-    <w:pPrDefault>
-      <w:pPr>
-        <w:spacing w:after="200"/>
-      </w:pPr>
-    </w:pPrDefault>
-  </w:docDefaults>
-  <w:latentStyles w:defLockedState="0" w:defUIPriority="0" w:defSemiHidden="0" w:defUnhideWhenUsed="0" w:defQFormat="0" w:count="267"/>
+  <w:latentStyles w:defLockedState="0" w:defUIPriority="0" w:defSemiHidden="0" w:defUnhideWhenUsed="0" w:defQFormat="0" w:count="376">
+    <w:lsdException w:name="heading 2" w:semiHidden="1" w:unhideWhenUsed="1"/>
+    <w:lsdException w:name="heading 3" w:semiHidden="1" w:unhideWhenUsed="1"/>
+    <w:lsdException w:name="heading 4" w:semiHidden="1" w:unhideWhenUsed="1"/>
+    <w:lsdException w:name="heading 5" w:semiHidden="1" w:unhideWhenUsed="1"/>
+    <w:lsdException w:name="heading 6" w:semiHidden="1" w:unhideWhenUsed="1"/>
+    <w:lsdException w:name="heading 7" w:semiHidden="1" w:unhideWhenUsed="1"/>
+    <w:lsdException w:name="heading 8" w:semiHidden="1" w:unhideWhenUsed="1"/>
+    <w:lsdException w:name="heading 9" w:semiHidden="1" w:unhideWhenUsed="1"/>
+    <w:lsdException w:name="index 1" w:semiHidden="1" w:unhideWhenUsed="1"/>
+    <w:lsdException w:name="index 2" w:semiHidden="1" w:unhideWhenUsed="1"/>
+    <w:lsdException w:name="index 3" w:semiHidden="1" w:unhideWhenUsed="1"/>
+    <w:lsdException w:name="index 4" w:semiHidden="1" w:unhideWhenUsed="1"/>
+    <w:lsdException w:name="index 5" w:semiHidden="1" w:unhideWhenUsed="1"/>
+    <w:lsdException w:name="index 6" w:semiHidden="1" w:unhideWhenUsed="1"/>
+    <w:lsdException w:name="index 7" w:semiHidden="1" w:unhideWhenUsed="1"/>
+    <w:lsdException w:name="index 8" w:semiHidden="1" w:unhideWhenUsed="1"/>
+    <w:lsdException w:name="index 9" w:semiHidden="1" w:unhideWhenUsed="1"/>
+    <w:lsdException w:name="toc 1" w:semiHidden="1" w:unhideWhenUsed="1"/>
+    <w:lsdException w:name="toc 2" w:semiHidden="1" w:unhideWhenUsed="1"/>
+    <w:lsdException w:name="toc 3" w:semiHidden="1" w:unhideWhenUsed="1"/>
+    <w:lsdException w:name="toc 4" w:semiHidden="1" w:unhideWhenUsed="1"/>
+    <w:lsdException w:name="toc 5" w:semiHidden="1" w:unhideWhenUsed="1"/>
+    <w:lsdException w:name="toc 6" w:semiHidden="1" w:unhideWhenUsed="1"/>
+    <w:lsdException w:name="toc 7" w:semiHidden="1" w:unhideWhenUsed="1"/>
+    <w:lsdException w:name="toc 8" w:semiHidden="1" w:unhideWhenUsed="1"/>
+    <w:lsdException w:name="toc 9" w:semiHidden="1" w:unhideWhenUsed="1"/>
+    <w:lsdException w:name="Normal Indent" w:semiHidden="1" w:unhideWhenUsed="1"/>
+    <w:lsdException w:name="footnote text" w:semiHidden="1" w:unhideWhenUsed="1"/>
+    <w:lsdException w:name="annotation text" w:semiHidden="1" w:unhideWhenUsed="1"/>
+    <w:lsdException w:name="header" w:semiHidden="1" w:unhideWhenUsed="1"/>
+    <w:lsdException w:name="footer" w:semiHidden="1" w:unhideWhenUsed="1"/>
+    <w:lsdException w:name="index heading" w:semiHidden="1" w:unhideWhenUsed="1"/>
+    <w:lsdException w:name="caption" w:semiHidden="1" w:unhideWhenUsed="1"/>
+    <w:lsdException w:name="table of figures" w:semiHidden="1" w:unhideWhenUsed="1"/>
+    <w:lsdException w:name="envelope address" w:semiHidden="1" w:unhideWhenUsed="1"/>
+    <w:lsdException w:name="envelope return" w:semiHidden="1" w:unhideWhenUsed="1"/>
+    <w:lsdException w:name="footnote reference" w:semiHidden="1" w:unhideWhenUsed="1"/>
+    <w:lsdException w:name="annotation reference" w:semiHidden="1" w:unhideWhenUsed="1"/>
+    <w:lsdException w:name="line number" w:semiHidden="1" w:unhideWhenUsed="1"/>
+    <w:lsdException w:name="page number" w:semiHidden="1" w:unhideWhenUsed="1"/>
+    <w:lsdException w:name="endnote reference" w:semiHidden="1" w:unhideWhenUsed="1"/>
+    <w:lsdException w:name="endnote text" w:semiHidden="1" w:unhideWhenUsed="1"/>
+    <w:lsdException w:name="macro" w:semiHidden="1" w:unhideWhenUsed="1"/>
+    <w:lsdException w:name="toa heading" w:semiHidden="1" w:unhideWhenUsed="1"/>
+    <w:lsdException w:name="List Number" w:semiHidden="1" w:unhideWhenUsed="1"/>
+    <w:lsdException w:name="List 2" w:semiHidden="1" w:unhideWhenUsed="1"/>
+    <w:lsdException w:name="List 3" w:semiHidden="1" w:unhideWhenUsed="1"/>
+    <w:lsdException w:name="List 4" w:semiHidden="1" w:unhideWhenUsed="1"/>
+    <w:lsdException w:name="List 5" w:semiHidden="1" w:unhideWhenUsed="1"/>
+    <w:lsdException w:name="List Bullet 2" w:semiHidden="1" w:unhideWhenUsed="1"/>
+    <w:lsdException w:name="List Bullet 3" w:semiHidden="1" w:unhideWhenUsed="1"/>
+    <w:lsdException w:name="List Bullet 4" w:semiHidden="1" w:unhideWhenUsed="1"/>
+    <w:lsdException w:name="List Bullet 5" w:semiHidden="1" w:unhideWhenUsed="1"/>
+    <w:lsdException w:name="List Number 2" w:semiHidden="1" w:unhideWhenUsed="1"/>
+    <w:lsdException w:name="List Number 3" w:semiHidden="1" w:unhideWhenUsed="1"/>
+    <w:lsdException w:name="List Number 4" w:semiHidden="1" w:unhideWhenUsed="1"/>
+    <w:lsdException w:name="List Number 5" w:semiHidden="1" w:unhideWhenUsed="1"/>
+    <w:lsdException w:name="Closing" w:semiHidden="1" w:unhideWhenUsed="1"/>
+    <w:lsdException w:name="Signature" w:semiHidden="1" w:unhideWhenUsed="1"/>
+    <w:lsdException w:name="Default Paragraph Font" w:semiHidden="1" w:unhideWhenUsed="1"/>
+    <w:lsdException w:name="Body Text" w:semiHidden="1" w:unhideWhenUsed="1"/>
+    <w:lsdException w:name="Body Text Indent" w:semiHidden="1" w:unhideWhenUsed="1"/>
+    <w:lsdException w:name="List Continue" w:semiHidden="1" w:unhideWhenUsed="1"/>
+    <w:lsdException w:name="Message Header" w:semiHidden="1" w:unhideWhenUsed="1"/>
+    <w:lsdException w:name="Salutation" w:semiHidden="1" w:unhideWhenUsed="1"/>
+    <w:lsdException w:name="Date" w:semiHidden="1" w:unhideWhenUsed="1"/>
+    <w:lsdException w:name="Body Text First Indent" w:semiHidden="1" w:unhideWhenUsed="1"/>
+    <w:lsdException w:name="Body Text First Indent 2" w:semiHidden="1" w:unhideWhenUsed="1"/>
+    <w:lsdException w:name="Note Heading" w:semiHidden="1" w:unhideWhenUsed="1"/>
+    <w:lsdException w:name="Body Text 2" w:semiHidden="1" w:unhideWhenUsed="1"/>
+    <w:lsdException w:name="Body Text 3" w:semiHidden="1" w:unhideWhenUsed="1"/>
+    <w:lsdException w:name="Body Text Indent 2" w:semiHidden="1" w:unhideWhenUsed="1"/>
+    <w:lsdException w:name="Body Text Indent 3" w:semiHidden="1" w:unhideWhenUsed="1"/>
+    <w:lsdException w:name="Block Text" w:semiHidden="1" w:unhideWhenUsed="1"/>
+    <w:lsdException w:name="Hyperlink" w:semiHidden="1" w:unhideWhenUsed="1"/>
+    <w:lsdException w:name="FollowedHyperlink" w:semiHidden="1" w:unhideWhenUsed="1"/>
+    <w:lsdException w:name="Document Map" w:semiHidden="1" w:unhideWhenUsed="1"/>
+    <w:lsdException w:name="Plain Text" w:semiHidden="1" w:unhideWhenUsed="1"/>
+    <w:lsdException w:name="E-mail Signature" w:semiHidden="1" w:unhideWhenUsed="1"/>
+    <w:lsdException w:name="HTML Top of Form" w:semiHidden="1" w:unhideWhenUsed="1"/>
+    <w:lsdException w:name="HTML Bottom of Form" w:semiHidden="1" w:unhideWhenUsed="1"/>
+    <w:lsdException w:name="Normal (Web)" w:semiHidden="1" w:unhideWhenUsed="1"/>
+    <w:lsdException w:name="HTML Acronym" w:semiHidden="1" w:unhideWhenUsed="1"/>
+    <w:lsdException w:name="HTML Address" w:semiHidden="1" w:unhideWhenUsed="1"/>
+    <w:lsdException w:name="HTML Cite" w:semiHidden="1" w:unhideWhenUsed="1"/>
+    <w:lsdException w:name="HTML Code" w:semiHidden="1" w:unhideWhenUsed="1"/>
+    <w:lsdException w:name="HTML Definition" w:semiHidden="1" w:unhideWhenUsed="1"/>
+    <w:lsdException w:name="HTML Keyboard" w:semiHidden="1" w:unhideWhenUsed="1"/>
+    <w:lsdException w:name="HTML Preformatted" w:semiHidden="1" w:unhideWhenUsed="1"/>
+    <w:lsdException w:name="HTML Sample" w:semiHidden="1" w:unhideWhenUsed="1"/>
+    <w:lsdException w:name="HTML Typewriter" w:semiHidden="1" w:unhideWhenUsed="1"/>
+    <w:lsdException w:name="HTML Variable" w:semiHidden="1" w:unhideWhenUsed="1"/>
+    <w:lsdException w:name="Normal Table" w:semiHidden="1" w:unhideWhenUsed="1"/>
+    <w:lsdException w:name="annotation subject" w:semiHidden="1" w:unhideWhenUsed="1"/>
+    <w:lsdException w:name="No List" w:semiHidden="1" w:unhideWhenUsed="1"/>
+    <w:lsdException w:name="Outline List 1" w:semiHidden="1" w:unhideWhenUsed="1"/>
+    <w:lsdException w:name="Outline List 2" w:semiHidden="1" w:unhideWhenUsed="1"/>
+    <w:lsdException w:name="Outline List 3" w:semiHidden="1" w:unhideWhenUsed="1"/>
+    <w:lsdException w:name="Table Simple 1" w:semiHidden="1" w:unhideWhenUsed="1"/>
+    <w:lsdException w:name="Table Simple 2" w:semiHidden="1" w:unhideWhenUsed="1"/>
+    <w:lsdException w:name="Table Simple 3" w:semiHidden="1" w:unhideWhenUsed="1"/>
+    <w:lsdException w:name="Table Classic 1" w:semiHidden="1" w:unhideWhenUsed="1"/>
+    <w:lsdException w:name="Table Classic 2" w:semiHidden="1" w:unhideWhenUsed="1"/>
+    <w:lsdException w:name="Table Classic 3" w:semiHidden="1" w:unhideWhenUsed="1"/>
+    <w:lsdException w:name="Table Classic 4" w:semiHidden="1" w:unhideWhenUsed="1"/>
+    <w:lsdException w:name="Table Colorful 1" w:semiHidden="1" w:unhideWhenUsed="1"/>
+    <w:lsdException w:name="Table Colorful 2" w:semiHidden="1" w:unhideWhenUsed="1"/>
+    <w:lsdException w:name="Table Colorful 3" w:semiHidden="1" w:unhideWhenUsed="1"/>
+    <w:lsdException w:name="Table Columns 1" w:semiHidden="1" w:unhideWhenUsed="1"/>
+    <w:lsdException w:name="Table Columns 2" w:semiHidden="1" w:unhideWhenUsed="1"/>
+    <w:lsdException w:name="Table Columns 3" w:semiHidden="1" w:unhideWhenUsed="1"/>
+    <w:lsdException w:name="Table Columns 4" w:semiHidden="1" w:unhideWhenUsed="1"/>
+    <w:lsdException w:name="Table Columns 5" w:semiHidden="1" w:unhideWhenUsed="1"/>
+    <w:lsdException w:name="Table Grid 1" w:semiHidden="1" w:unhideWhenUsed="1"/>
+    <w:lsdException w:name="Table Grid 2" w:semiHidden="1" w:unhideWhenUsed="1"/>
+    <w:lsdException w:name="Table Grid 3" w:semiHidden="1" w:unhideWhenUsed="1"/>
+    <w:lsdException w:name="Table Grid 4" w:semiHidden="1" w:unhideWhenUsed="1"/>
+    <w:lsdException w:name="Table Grid 5" w:semiHidden="1" w:unhideWhenUsed="1"/>
+    <w:lsdException w:name="Table Grid 6" w:semiHidden="1" w:unhideWhenUsed="1"/>
+    <w:lsdException w:name="Table Grid 7" w:semiHidden="1" w:unhideWhenUsed="1"/>
+    <w:lsdException w:name="Table Grid 8" w:semiHidden="1" w:unhideWhenUsed="1"/>
+    <w:lsdException w:name="Table List 1" w:semiHidden="1" w:unhideWhenUsed="1"/>
+    <w:lsdException w:name="Table List 2" w:semiHidden="1" w:unhideWhenUsed="1"/>
+    <w:lsdException w:name="Table List 3" w:semiHidden="1" w:unhideWhenUsed="1"/>
+    <w:lsdException w:name="Table List 4" w:semiHidden="1" w:unhideWhenUsed="1"/>
+    <w:lsdException w:name="Table List 5" w:semiHidden="1" w:unhideWhenUsed="1"/>
+    <w:lsdException w:name="Table List 6" w:semiHidden="1" w:unhideWhenUsed="1"/>
+    <w:lsdException w:name="Table List 7" w:semiHidden="1" w:unhideWhenUsed="1"/>
+    <w:lsdException w:name="Table List 8" w:semiHidden="1" w:unhideWhenUsed="1"/>
+    <w:lsdException w:name="Table 3D effects 1" w:semiHidden="1" w:unhideWhenUsed="1"/>
+    <w:lsdException w:name="Table 3D effects 2" w:semiHidden="1" w:unhideWhenUsed="1"/>
+    <w:lsdException w:name="Table 3D effects 3" w:semiHidden="1" w:unhideWhenUsed="1"/>
+    <w:lsdException w:name="Table Contemporary" w:semiHidden="1" w:unhideWhenUsed="1"/>
+    <w:lsdException w:name="Table Elegant" w:semiHidden="1" w:unhideWhenUsed="1"/>
+    <w:lsdException w:name="Table Professional" w:semiHidden="1" w:unhideWhenUsed="1"/>
+    <w:lsdException w:name="Table Subtle 1" w:semiHidden="1" w:unhideWhenUsed="1"/>
+    <w:lsdException w:name="Table Subtle 2" w:semiHidden="1" w:unhideWhenUsed="1"/>
+    <w:lsdException w:name="Table Web 1" w:semiHidden="1" w:unhideWhenUsed="1"/>
+    <w:lsdException w:name="Light Shading"/>
+    <w:lsdException w:name="Light List"/>
+    <w:lsdException w:name="Light Grid"/>
+    <w:lsdException w:name="Medium Shading 1"/>
+    <w:lsdException w:name="Medium Shading 2"/>
+    <w:lsdException w:name="Medium List 1"/>
+    <w:lsdException w:name="Medium List 2"/>
+    <w:lsdException w:name="Medium Grid 1"/>
+    <w:lsdException w:name="Medium Grid 2"/>
+    <w:lsdException w:name="Medium Grid 3"/>
+    <w:lsdException w:name="Dark List"/>
+    <w:lsdException w:name="Colorful Shading"/>
+    <w:lsdException w:name="Colorful List"/>
+    <w:lsdException w:name="Colorful Grid"/>
+    <w:lsdException w:name="Light Shading Accent 1"/>
+    <w:lsdException w:name="Light List Accent 1"/>
+    <w:lsdException w:name="Light Grid Accent 1"/>
+    <w:lsdException w:name="Medium Shading 1 Accent 1"/>
+    <w:lsdException w:name="Medium Shading 2 Accent 1"/>
+    <w:lsdException w:name="Medium List 1 Accent 1"/>
+    <w:lsdException w:name="Revision" w:semiHidden="1"/>
+    <w:lsdException w:name="Medium List 2 Accent 1"/>
+    <w:lsdException w:name="Medium Grid 1 Accent 1"/>
+    <w:lsdException w:name="Medium Grid 2 Accent 1"/>
+    <w:lsdException w:name="Medium Grid 3 Accent 1"/>
+    <w:lsdException w:name="Dark List Accent 1"/>
+    <w:lsdException w:name="Colorful Shading Accent 1"/>
+    <w:lsdException w:name="Colorful List Accent 1"/>
+    <w:lsdException w:name="Colorful Grid Accent 1"/>
+    <w:lsdException w:name="Light Shading Accent 2"/>
+    <w:lsdException w:name="Light List Accent 2"/>
+    <w:lsdException w:name="Light Grid Accent 2"/>
+    <w:lsdException w:name="Medium Shading 1 Accent 2"/>
+    <w:lsdException w:name="Medium Shading 2 Accent 2"/>
+    <w:lsdException w:name="Medium List 1 Accent 2"/>
+    <w:lsdException w:name="Medium List 2 Accent 2"/>
+    <w:lsdException w:name="Medium Grid 1 Accent 2"/>
+    <w:lsdException w:name="Medium Grid 2 Accent 2"/>
+    <w:lsdException w:name="Medium Grid 3 Accent 2"/>
+    <w:lsdException w:name="Dark List Accent 2"/>
+    <w:lsdException w:name="Colorful Shading Accent 2"/>
+    <w:lsdException w:name="Colorful List Accent 2"/>
+    <w:lsdException w:name="Colorful Grid Accent 2"/>
+    <w:lsdException w:name="Light Shading Accent 3"/>
+    <w:lsdException w:name="Light List Accent 3"/>
+    <w:lsdException w:name="Light Grid Accent 3"/>
+    <w:lsdException w:name="Medium Shading 1 Accent 3"/>
+    <w:lsdException w:name="Medium Shading 2 Accent 3"/>
+    <w:lsdException w:name="Medium List 1 Accent 3"/>
+    <w:lsdException w:name="Medium List 2 Accent 3"/>
+    <w:lsdException w:name="Medium Grid 1 Accent 3"/>
+    <w:lsdException w:name="Medium Grid 2 Accent 3"/>
+    <w:lsdException w:name="Medium Grid 3 Accent 3"/>
+    <w:lsdException w:name="Dark List Accent 3"/>
+    <w:lsdException w:name="Colorful Shading Accent 3"/>
+    <w:lsdException w:name="Colorful List Accent 3"/>
+    <w:lsdException w:name="Colorful Grid Accent 3"/>
+    <w:lsdException w:name="Light Shading Accent 4"/>
+    <w:lsdException w:name="Light List Accent 4"/>
+    <w:lsdException w:name="Light Grid Accent 4"/>
+    <w:lsdException w:name="Medium Shading 1 Accent 4"/>
+    <w:lsdException w:name="Medium Shading 2 Accent 4"/>
+    <w:lsdException w:name="Medium List 1 Accent 4"/>
+    <w:lsdException w:name="Medium List 2 Accent 4"/>
+    <w:lsdException w:name="Medium Grid 1 Accent 4"/>
+    <w:lsdException w:name="Medium Grid 2 Accent 4"/>
+    <w:lsdException w:name="Medium Grid 3 Accent 4"/>
+    <w:lsdException w:name="Dark List Accent 4"/>
+    <w:lsdException w:name="Colorful Shading Accent 4"/>
+    <w:lsdException w:name="Colorful List Accent 4"/>
+    <w:lsdException w:name="Colorful Grid Accent 4"/>
+    <w:lsdException w:name="Light Shading Accent 5"/>
+    <w:lsdException w:name="Light List Accent 5"/>
+    <w:lsdException w:name="Light Grid Accent 5"/>
+    <w:lsdException w:name="Medium Shading 1 Accent 5"/>
+    <w:lsdException w:name="Medium Shading 2 Accent 5"/>
+    <w:lsdException w:name="Medium List 1 Accent 5"/>
+    <w:lsdException w:name="Medium List 2 Accent 5"/>
+    <w:lsdException w:name="Medium Grid 1 Accent 5"/>
+    <w:lsdException w:name="Medium Grid 2 Accent 5"/>
+    <w:lsdException w:name="Medium Grid 3 Accent 5"/>
+    <w:lsdException w:name="Dark List Accent 5"/>
+    <w:lsdException w:name="Colorful Shading Accent 5"/>
+    <w:lsdException w:name="Colorful List Accent 5"/>
+    <w:lsdException w:name="Colorful Grid Accent 5"/>
+    <w:lsdException w:name="Light Shading Accent 6"/>
+    <w:lsdException w:name="Light List Accent 6"/>
+    <w:lsdException w:name="Light Grid Accent 6"/>
+    <w:lsdException w:name="Medium Shading 1 Accent 6"/>
+    <w:lsdException w:name="Medium Shading 2 Accent 6"/>
+    <w:lsdException w:name="Medium List 1 Accent 6"/>
+    <w:lsdException w:name="Medium List 2 Accent 6"/>
+    <w:lsdException w:name="Medium Grid 1 Accent 6"/>
+    <w:lsdException w:name="Medium Grid 2 Accent 6"/>
+    <w:lsdException w:name="Medium Grid 3 Accent 6"/>
+    <w:lsdException w:name="Dark List Accent 6"/>
+    <w:lsdException w:name="Colorful Shading Accent 6"/>
+    <w:lsdException w:name="Colorful List Accent 6"/>
+    <w:lsdException w:name="Colorful Grid Accent 6"/>
+    <w:lsdException w:name="Plain Table 1" w:uiPriority="41"/>
+    <w:lsdException w:name="Plain Table 2" w:uiPriority="42"/>
+    <w:lsdException w:name="Plain Table 3" w:uiPriority="43"/>
+    <w:lsdException w:name="Plain Table 4" w:uiPriority="44"/>
+    <w:lsdException w:name="Plain Table 5" w:uiPriority="45"/>
+    <w:lsdException w:name="Grid Table Light" w:uiPriority="40"/>
+    <w:lsdException w:name="Grid Table 1 Light" w:uiPriority="46"/>
+    <w:lsdException w:name="Grid Table 2" w:uiPriority="47"/>
+    <w:lsdException w:name="Grid Table 3" w:uiPriority="48"/>
+    <w:lsdException w:name="Grid Table 4" w:uiPriority="49"/>
+    <w:lsdException w:name="Grid Table 5 Dark" w:uiPriority="50"/>
+    <w:lsdException w:name="Grid Table 6 Colorful" w:uiPriority="51"/>
+    <w:lsdException w:name="Grid Table 7 Colorful" w:uiPriority="52"/>
+    <w:lsdException w:name="Grid Table 1 Light Accent 1" w:uiPriority="46"/>
+    <w:lsdException w:name="Grid Table 2 Accent 1" w:uiPriority="47"/>
+    <w:lsdException w:name="Grid Table 3 Accent 1" w:uiPriority="48"/>
+    <w:lsdException w:name="Grid Table 4 Accent 1" w:uiPriority="49"/>
+    <w:lsdException w:name="Grid Table 5 Dark Accent 1" w:uiPriority="50"/>
+    <w:lsdException w:name="Grid Table 6 Colorful Accent 1" w:uiPriority="51"/>
+    <w:lsdException w:name="Grid Table 7 Colorful Accent 1" w:uiPriority="52"/>
+    <w:lsdException w:name="Grid Table 1 Light Accent 2" w:uiPriority="46"/>
+    <w:lsdException w:name="Grid Table 2 Accent 2" w:uiPriority="47"/>
+    <w:lsdException w:name="Grid Table 3 Accent 2" w:uiPriority="48"/>
+    <w:lsdException w:name="Grid Table 4 Accent 2" w:uiPriority="49"/>
+    <w:lsdException w:name="Grid Table 5 Dark Accent 2" w:uiPriority="50"/>
+    <w:lsdException w:name="Grid Table 6 Colorful Accent 2" w:uiPriority="51"/>
+    <w:lsdException w:name="Grid Table 7 Colorful Accent 2" w:uiPriority="52"/>
+    <w:lsdException w:name="Grid Table 1 Light Accent 3" w:uiPriority="46"/>
+    <w:lsdException w:name="Grid Table 2 Accent 3" w:uiPriority="47"/>
+    <w:lsdException w:name="Grid Table 3 Accent 3" w:uiPriority="48"/>
+    <w:lsdException w:name="Grid Table 4 Accent 3" w:uiPriority="49"/>
+    <w:lsdException w:name="Grid Table 5 Dark Accent 3" w:uiPriority="50"/>
+    <w:lsdException w:name="Grid Table 6 Colorful Accent 3" w:uiPriority="51"/>
+    <w:lsdException w:name="Grid Table 7 Colorful Accent 3" w:uiPriority="52"/>
+    <w:lsdException w:name="Grid Table 1 Light Accent 4" w:uiPriority="46"/>
+    <w:lsdException w:name="Grid Table 2 Accent 4" w:uiPriority="47"/>
+    <w:lsdException w:name="Grid Table 3 Accent 4" w:uiPriority="48"/>
+    <w:lsdException w:name="Grid Table 4 Accent 4" w:uiPriority="49"/>
+    <w:lsdException w:name="Grid Table 5 Dark Accent 4" w:uiPriority="50"/>
+    <w:lsdException w:name="Grid Table 6 Colorful Accent 4" w:uiPriority="51"/>
+    <w:lsdException w:name="Grid Table 7 Colorful Accent 4" w:uiPriority="52"/>
+    <w:lsdException w:name="Grid Table 1 Light Accent 5" w:uiPriority="46"/>
+    <w:lsdException w:name="Grid Table 2 Accent 5" w:uiPriority="47"/>
+    <w:lsdException w:name="Grid Table 3 Accent 5" w:uiPriority="48"/>
+    <w:lsdException w:name="Grid Table 4 Accent 5" w:uiPriority="49"/>
+    <w:lsdException w:name="Grid Table 5 Dark Accent 5" w:uiPriority="50"/>
+    <w:lsdException w:name="Grid Table 6 Colorful Accent 5" w:uiPriority="51"/>
+    <w:lsdException w:name="Grid Table 7 Colorful Accent 5" w:uiPriority="52"/>
+    <w:lsdException w:name="Grid Table 1 Light Accent 6" w:uiPriority="46"/>
+    <w:lsdException w:name="Grid Table 2 Accent 6" w:uiPriority="47"/>
+    <w:lsdException w:name="Grid Table 3 Accent 6" w:uiPriority="48"/>
+    <w:lsdException w:name="Grid Table 4 Accent 6" w:uiPriority="49"/>
+    <w:lsdException w:name="Grid Table 5 Dark Accent 6" w:uiPriority="50"/>
+    <w:lsdException w:name="Grid Table 6 Colorful Accent 6" w:uiPriority="51"/>
+    <w:lsdException w:name="Grid Table 7 Colorful Accent 6" w:uiPriority="52"/>
+    <w:lsdException w:name="List Table 1 Light" w:uiPriority="46"/>
+    <w:lsdException w:name="List Table 2" w:uiPriority="47"/>
+    <w:lsdException w:name="List Table 3" w:uiPriority="48"/>
+    <w:lsdException w:name="List Table 4" w:uiPriority="49"/>
+    <w:lsdException w:name="List Table 5 Dark" w:uiPriority="50"/>
+    <w:lsdException w:name="List Table 6 Colorful" w:uiPriority="51"/>
+    <w:lsdException w:name="List Table 7 Colorful" w:uiPriority="52"/>
+    <w:lsdException w:name="List Table 1 Light Accent 1" w:uiPriority="46"/>
+    <w:lsdException w:name="List Table 2 Accent 1" w:uiPriority="47"/>
+    <w:lsdException w:name="List Table 3 Accent 1" w:uiPriority="48"/>
+    <w:lsdException w:name="List Table 4 Accent 1" w:uiPriority="49"/>
+    <w:lsdException w:name="List Table 5 Dark Accent 1" w:uiPriority="50"/>
+    <w:lsdException w:name="List Table 6 Colorful Accent 1" w:uiPriority="51"/>
+    <w:lsdException w:name="List Table 7 Colorful Accent 1" w:uiPriority="52"/>
+    <w:lsdException w:name="List Table 1 Light Accent 2" w:uiPriority="46"/>
+    <w:lsdException w:name="List Table 2 Accent 2" w:uiPriority="47"/>
+    <w:lsdException w:name="List Table 3 Accent 2" w:uiPriority="48"/>
+    <w:lsdException w:name="List Table 4 Accent 2" w:uiPriority="49"/>
+    <w:lsdException w:name="List Table 5 Dark Accent 2" w:uiPriority="50"/>
+    <w:lsdException w:name="List Table 6 Colorful Accent 2" w:uiPriority="51"/>
+    <w:lsdException w:name="List Table 7 Colorful Accent 2" w:uiPriority="52"/>
+    <w:lsdException w:name="List Table 1 Light Accent 3" w:uiPriority="46"/>
+    <w:lsdException w:name="List Table 2 Accent 3" w:uiPriority="47"/>
+    <w:lsdException w:name="List Table 3 Accent 3" w:uiPriority="48"/>
+    <w:lsdException w:name="List Table 4 Accent 3" w:uiPriority="49"/>
+    <w:lsdException w:name="List Table 5 Dark Accent 3" w:uiPriority="50"/>
+    <w:lsdException w:name="List Table 6 Colorful Accent 3" w:uiPriority="51"/>
+    <w:lsdException w:name="List Table 7 Colorful Accent 3" w:uiPriority="52"/>
+    <w:lsdException w:name="List Table 1 Light Accent 4" w:uiPriority="46"/>
+    <w:lsdException w:name="List Table 2 Accent 4" w:uiPriority="47"/>
+    <w:lsdException w:name="List Table 3 Accent 4" w:uiPriority="48"/>
+    <w:lsdException w:name="List Table 4 Accent 4" w:uiPriority="49"/>
+    <w:lsdException w:name="List Table 5 Dark Accent 4" w:uiPriority="50"/>
+    <w:lsdException w:name="List Table 6 Colorful Accent 4" w:uiPriority="51"/>
+    <w:lsdException w:name="List Table 7 Colorful Accent 4" w:uiPriority="52"/>
+    <w:lsdException w:name="List Table 1 Light Accent 5" w:uiPriority="46"/>
+    <w:lsdException w:name="List Table 2 Accent 5" w:uiPriority="47"/>
+    <w:lsdException w:name="List Table 3 Accent 5" w:uiPriority="48"/>
+    <w:lsdException w:name="List Table 4 Accent 5" w:uiPriority="49"/>
+    <w:lsdException w:name="List Table 5 Dark Accent 5" w:uiPriority="50"/>
+    <w:lsdException w:name="List Table 6 Colorful Accent 5" w:uiPriority="51"/>
+    <w:lsdException w:name="List Table 7 Colorful Accent 5" w:uiPriority="52"/>
+    <w:lsdException w:name="List Table 1 Light Accent 6" w:uiPriority="46"/>
+    <w:lsdException w:name="List Table 2 Accent 6" w:uiPriority="47"/>
+    <w:lsdException w:name="List Table 3 Accent 6" w:uiPriority="48"/>
+    <w:lsdException w:name="List Table 4 Accent 6" w:uiPriority="49"/>
+    <w:lsdException w:name="List Table 5 Dark Accent 6" w:uiPriority="50"/>
+    <w:lsdException w:name="List Table 6 Colorful Accent 6" w:uiPriority="51"/>
+    <w:lsdException w:name="List Table 7 Colorful Accent 6" w:uiPriority="52"/>
+    <w:lsdException w:name="Mention" w:semiHidden="1" w:uiPriority="99" w:unhideWhenUsed="1"/>
+    <w:lsdException w:name="Smart Hyperlink" w:semiHidden="1" w:uiPriority="99" w:unhideWhenUsed="1"/>
+    <w:lsdException w:name="Hashtag" w:semiHidden="1" w:uiPriority="99" w:unhideWhenUsed="1"/>
+    <w:lsdException w:name="Unresolved Mention" w:semiHidden="1" w:uiPriority="99" w:unhideWhenUsed="1"/>
+    <w:lsdException w:name="Smart Link" w:semiHidden="1" w:uiPriority="99" w:unhideWhenUsed="1"/>
+  </w:latentStyles>
   <w:style w:type="paragraph" w:default="1" w:styleId="Normal">
     <w:name w:val="Normal"/>
     <w:qFormat/>
@@ -8340,7 +8004,7 @@
 </file>
 
 <file path=customXml/itemProps1.xml><?xml version="1.0" encoding="utf-8"?>
-<ds:datastoreItem xmlns:ds="http://schemas.openxmlformats.org/officeDocument/2006/customXml" ds:itemID="{98C05FDC-15E6-4D12-8621-B7362514D413}">
+<ds:datastoreItem xmlns:ds="http://schemas.openxmlformats.org/officeDocument/2006/customXml" ds:itemID="{965422D1-BFC8-4CA1-9993-EC9A0C472B99}">
   <ds:schemaRefs>
     <ds:schemaRef ds:uri="http://schemas.openxmlformats.org/officeDocument/2006/bibliography"/>
   </ds:schemaRefs>

</xml_diff>